<commit_message>
Updating software texts and documents
</commit_message>
<xml_diff>
--- a/GABARIT.docx
+++ b/GABARIT.docx
@@ -1,6 +1,6 @@
 
 <file path=word/document.xml><?xml version="1.0" encoding="utf-8"?>
-<w:document xmlns:wpc="http://schemas.microsoft.com/office/word/2010/wordprocessingCanvas" xmlns:cx="http://schemas.microsoft.com/office/drawing/2014/chartex" xmlns:cx1="http://schemas.microsoft.com/office/drawing/2015/9/8/chartex" xmlns:cx2="http://schemas.microsoft.com/office/drawing/2015/10/21/chartex" xmlns:cx3="http://schemas.microsoft.com/office/drawing/2016/5/9/chartex" xmlns:cx4="http://schemas.microsoft.com/office/drawing/2016/5/10/chartex" xmlns:cx5="http://schemas.microsoft.com/office/drawing/2016/5/11/chartex" xmlns:cx6="http://schemas.microsoft.com/office/drawing/2016/5/12/chartex" xmlns:cx7="http://schemas.microsoft.com/office/drawing/2016/5/13/chartex" xmlns:cx8="http://schemas.microsoft.com/office/drawing/2016/5/14/chartex" xmlns:mc="http://schemas.openxmlformats.org/markup-compatibility/2006" xmlns:aink="http://schemas.microsoft.com/office/drawing/2016/ink" xmlns:am3d="http://schemas.microsoft.com/office/drawing/2017/model3d" xmlns:o="urn:schemas-microsoft-com:office:office" xmlns:oel="http://schemas.microsoft.com/office/2019/extlst" xmlns:r="http://schemas.openxmlformats.org/officeDocument/2006/relationships" xmlns:m="http://schemas.openxmlformats.org/officeDocument/2006/math" xmlns:v="urn:schemas-microsoft-com:vml" xmlns:wp14="http://schemas.microsoft.com/office/word/2010/wordprocessingDrawing" xmlns:wp="http://schemas.openxmlformats.org/drawingml/2006/wordprocessingDrawing" xmlns:w10="urn:schemas-microsoft-com:office:word" xmlns:w="http://schemas.openxmlformats.org/wordprocessingml/2006/main" xmlns:w14="http://schemas.microsoft.com/office/word/2010/wordml" xmlns:w15="http://schemas.microsoft.com/office/word/2012/wordml" xmlns:w16cex="http://schemas.microsoft.com/office/word/2018/wordml/cex" xmlns:w16cid="http://schemas.microsoft.com/office/word/2016/wordml/cid" xmlns:w16="http://schemas.microsoft.com/office/word/2018/wordml" xmlns:w16sdtdh="http://schemas.microsoft.com/office/word/2020/wordml/sdtdatahash" xmlns:w16se="http://schemas.microsoft.com/office/word/2015/wordml/symex" xmlns:wpg="http://schemas.microsoft.com/office/word/2010/wordprocessingGroup" xmlns:wpi="http://schemas.microsoft.com/office/word/2010/wordprocessingInk" xmlns:wne="http://schemas.microsoft.com/office/word/2006/wordml" xmlns:wps="http://schemas.microsoft.com/office/word/2010/wordprocessingShape" mc:Ignorable="w14 w15 w16se w16cid w16 w16cex w16sdtdh wp14">
+<w:document xmlns:wpc="http://schemas.microsoft.com/office/word/2010/wordprocessingCanvas" xmlns:cx="http://schemas.microsoft.com/office/drawing/2014/chartex" xmlns:cx1="http://schemas.microsoft.com/office/drawing/2015/9/8/chartex" xmlns:cx2="http://schemas.microsoft.com/office/drawing/2015/10/21/chartex" xmlns:cx3="http://schemas.microsoft.com/office/drawing/2016/5/9/chartex" xmlns:cx4="http://schemas.microsoft.com/office/drawing/2016/5/10/chartex" xmlns:cx5="http://schemas.microsoft.com/office/drawing/2016/5/11/chartex" xmlns:cx6="http://schemas.microsoft.com/office/drawing/2016/5/12/chartex" xmlns:cx7="http://schemas.microsoft.com/office/drawing/2016/5/13/chartex" xmlns:cx8="http://schemas.microsoft.com/office/drawing/2016/5/14/chartex" xmlns:mc="http://schemas.openxmlformats.org/markup-compatibility/2006" xmlns:aink="http://schemas.microsoft.com/office/drawing/2016/ink" xmlns:am3d="http://schemas.microsoft.com/office/drawing/2017/model3d" xmlns:o="urn:schemas-microsoft-com:office:office" xmlns:r="http://schemas.openxmlformats.org/officeDocument/2006/relationships" xmlns:m="http://schemas.openxmlformats.org/officeDocument/2006/math" xmlns:v="urn:schemas-microsoft-com:vml" xmlns:wp14="http://schemas.microsoft.com/office/word/2010/wordprocessingDrawing" xmlns:wp="http://schemas.openxmlformats.org/drawingml/2006/wordprocessingDrawing" xmlns:w10="urn:schemas-microsoft-com:office:word" xmlns:w="http://schemas.openxmlformats.org/wordprocessingml/2006/main" xmlns:w14="http://schemas.microsoft.com/office/word/2010/wordml" xmlns:w15="http://schemas.microsoft.com/office/word/2012/wordml" xmlns:w16cex="http://schemas.microsoft.com/office/word/2018/wordml/cex" xmlns:w16cid="http://schemas.microsoft.com/office/word/2016/wordml/cid" xmlns:w16="http://schemas.microsoft.com/office/word/2018/wordml" xmlns:w16sdtdh="http://schemas.microsoft.com/office/word/2020/wordml/sdtdatahash" xmlns:w16se="http://schemas.microsoft.com/office/word/2015/wordml/symex" xmlns:wpg="http://schemas.microsoft.com/office/word/2010/wordprocessingGroup" xmlns:wpi="http://schemas.microsoft.com/office/word/2010/wordprocessingInk" xmlns:wne="http://schemas.microsoft.com/office/word/2006/wordml" xmlns:wps="http://schemas.microsoft.com/office/word/2010/wordprocessingShape" mc:Ignorable="w14 w15 w16se w16cid w16 w16cex w16sdtdh wp14">
   <w:body>
     <w:tbl>
       <w:tblPr>
@@ -349,8 +349,8 @@
               <w:rPr>
                 <w:rFonts w:cs="Open Sans"/>
                 <w:noProof/>
-                <w:sz w:val="20"/>
-                <w:szCs w:val="20"/>
+                <w:sz w:val="16"/>
+                <w:szCs w:val="16"/>
                 <w:lang w:eastAsia="fr-CA"/>
               </w:rPr>
               <w:t>% 1</w:t>
@@ -359,8 +359,8 @@
               <w:rPr>
                 <w:rFonts w:cs="Open Sans"/>
                 <w:noProof/>
-                <w:sz w:val="20"/>
-                <w:szCs w:val="20"/>
+                <w:sz w:val="16"/>
+                <w:szCs w:val="16"/>
                 <w:vertAlign w:val="superscript"/>
                 <w:lang w:eastAsia="fr-CA"/>
               </w:rPr>
@@ -370,18 +370,48 @@
               <w:rPr>
                 <w:rFonts w:cs="Open Sans"/>
                 <w:noProof/>
-                <w:sz w:val="20"/>
-                <w:szCs w:val="20"/>
+                <w:sz w:val="16"/>
+                <w:szCs w:val="16"/>
                 <w:lang w:eastAsia="fr-CA"/>
               </w:rPr>
-              <w:t xml:space="preserve"> et dernier auteur</w:t>
+              <w:t xml:space="preserve"> </w:t>
             </w:r>
             <w:r>
               <w:rPr>
                 <w:rFonts w:cs="Open Sans"/>
                 <w:noProof/>
-                <w:sz w:val="20"/>
-                <w:szCs w:val="20"/>
+                <w:sz w:val="16"/>
+                <w:szCs w:val="16"/>
+                <w:lang w:eastAsia="fr-CA"/>
+              </w:rPr>
+              <w:t>auteur|</w:t>
+            </w:r>
+            <w:r>
+              <w:rPr>
+                <w:rFonts w:cs="Open Sans"/>
+                <w:noProof/>
+                <w:sz w:val="16"/>
+                <w:szCs w:val="16"/>
+                <w:lang w:eastAsia="fr-CA"/>
+              </w:rPr>
+              <w:t>dernier</w:t>
+            </w:r>
+            <w:r>
+              <w:rPr>
+                <w:rFonts w:cs="Open Sans"/>
+                <w:noProof/>
+                <w:sz w:val="16"/>
+                <w:szCs w:val="16"/>
+                <w:lang w:eastAsia="fr-CA"/>
+              </w:rPr>
+              <w:t>|correspondance</w:t>
+            </w:r>
+            <w:r>
+              <w:rPr>
+                <w:rFonts w:cs="Open Sans"/>
+                <w:noProof/>
+                <w:sz w:val="16"/>
+                <w:szCs w:val="16"/>
                 <w:vertAlign w:val="superscript"/>
                 <w:lang w:eastAsia="fr-CA"/>
               </w:rPr>
@@ -423,8 +453,8 @@
                 <w:rFonts w:cs="Open Sans"/>
                 <w:noProof/>
                 <w:color w:val="C00000"/>
-                <w:sz w:val="20"/>
-                <w:szCs w:val="20"/>
+                <w:sz w:val="16"/>
+                <w:szCs w:val="16"/>
                 <w:lang w:eastAsia="fr-CA"/>
               </w:rPr>
             </w:pPr>
@@ -432,8 +462,8 @@
               <w:rPr>
                 <w:rFonts w:cs="Open Sans"/>
                 <w:noProof/>
-                <w:sz w:val="20"/>
-                <w:szCs w:val="20"/>
+                <w:sz w:val="16"/>
+                <w:szCs w:val="16"/>
                 <w:lang w:eastAsia="fr-CA"/>
               </w:rPr>
               <w:t>X</w:t>
@@ -442,8 +472,8 @@
               <w:rPr>
                 <w:rFonts w:cs="Open Sans"/>
                 <w:noProof/>
-                <w:sz w:val="20"/>
-                <w:szCs w:val="20"/>
+                <w:sz w:val="16"/>
+                <w:szCs w:val="16"/>
                 <w:lang w:eastAsia="fr-CA"/>
               </w:rPr>
               <w:t xml:space="preserve"> </w:t>
@@ -452,8 +482,8 @@
               <w:rPr>
                 <w:rFonts w:cs="Open Sans"/>
                 <w:noProof/>
-                <w:sz w:val="20"/>
-                <w:szCs w:val="20"/>
+                <w:sz w:val="16"/>
+                <w:szCs w:val="16"/>
                 <w:lang w:eastAsia="fr-CA"/>
               </w:rPr>
               <w:t>%</w:t>
@@ -462,18 +492,28 @@
               <w:rPr>
                 <w:rFonts w:cs="Open Sans"/>
                 <w:noProof/>
-                <w:sz w:val="20"/>
-                <w:szCs w:val="20"/>
+                <w:sz w:val="16"/>
+                <w:szCs w:val="16"/>
                 <w:lang w:eastAsia="fr-CA"/>
               </w:rPr>
+              <w:t>|X%</w:t>
+            </w:r>
+            <w:r>
+              <w:rPr>
+                <w:rFonts w:cs="Open Sans"/>
+                <w:noProof/>
+                <w:sz w:val="16"/>
+                <w:szCs w:val="16"/>
+                <w:lang w:eastAsia="fr-CA"/>
+              </w:rPr>
               <w:t xml:space="preserve"> </w:t>
             </w:r>
             <w:r>
               <w:rPr>
                 <w:rFonts w:cs="Open Sans"/>
                 <w:noProof/>
-                <w:sz w:val="20"/>
-                <w:szCs w:val="20"/>
+                <w:sz w:val="16"/>
+                <w:szCs w:val="16"/>
                 <w:lang w:eastAsia="fr-CA"/>
               </w:rPr>
               <w:t>|</w:t>
@@ -482,18 +522,18 @@
               <w:rPr>
                 <w:rFonts w:cs="Open Sans"/>
                 <w:noProof/>
-                <w:sz w:val="20"/>
-                <w:szCs w:val="20"/>
+                <w:sz w:val="16"/>
+                <w:szCs w:val="16"/>
                 <w:lang w:eastAsia="fr-CA"/>
               </w:rPr>
-              <w:t>XX</w:t>
+              <w:t>X</w:t>
             </w:r>
             <w:r>
               <w:rPr>
                 <w:rFonts w:cs="Open Sans"/>
                 <w:noProof/>
-                <w:sz w:val="20"/>
-                <w:szCs w:val="20"/>
+                <w:sz w:val="16"/>
+                <w:szCs w:val="16"/>
                 <w:lang w:eastAsia="fr-CA"/>
               </w:rPr>
               <w:t xml:space="preserve"> </w:t>
@@ -502,8 +542,8 @@
               <w:rPr>
                 <w:rFonts w:cs="Open Sans"/>
                 <w:noProof/>
-                <w:sz w:val="20"/>
-                <w:szCs w:val="20"/>
+                <w:sz w:val="16"/>
+                <w:szCs w:val="16"/>
                 <w:lang w:eastAsia="fr-CA"/>
               </w:rPr>
               <w:t>%</w:t>
@@ -782,6 +822,9 @@
           <w:footerReference w:type="default" r:id="rId11"/>
           <w:headerReference w:type="first" r:id="rId12"/>
           <w:footerReference w:type="first" r:id="rId13"/>
+          <w:footnotePr>
+            <w:numFmt w:val="lowerLetter"/>
+          </w:footnotePr>
           <w:endnotePr>
             <w:numFmt w:val="decimal"/>
           </w:endnotePr>
@@ -846,6 +889,9 @@
           <w:szCs w:val="16"/>
         </w:rPr>
         <w:sectPr>
+          <w:footnotePr>
+            <w:numFmt w:val="lowerLetter"/>
+          </w:footnotePr>
           <w:endnotePr>
             <w:numFmt w:val="decimal"/>
           </w:endnotePr>
@@ -957,7 +1003,7 @@
                                 <w:sz w:val="24"/>
                                 <w:szCs w:val="24"/>
                               </w:rPr>
-                              <w:t>7</w:t>
+                              <w:t>8</w:t>
                             </w:r>
                           </w:p>
                         </w:txbxContent>
@@ -983,7 +1029,7 @@
                 <v:stroke joinstyle="miter"/>
                 <v:path gradientshapeok="t" o:connecttype="rect"/>
               </v:shapetype>
-              <v:shape id="Zone de texte 4" o:spid="_x0000_s1026" type="#_x0000_t202" style="position:absolute;margin-left:26.25pt;margin-top:214.2pt;width:189.05pt;height:24.75pt;z-index:251658241;visibility:visible;mso-wrap-style:square;mso-width-percent:0;mso-height-percent:0;mso-wrap-distance-left:9pt;mso-wrap-distance-top:0;mso-wrap-distance-right:9pt;mso-wrap-distance-bottom:0;mso-position-horizontal:absolute;mso-position-horizontal-relative:text;mso-position-vertical:absolute;mso-position-vertical-relative:text;mso-width-percent:0;mso-height-percent:0;mso-width-relative:margin;mso-height-relative:margin;v-text-anchor:top" o:gfxdata="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" stroked="f">
+              <v:shape id="Zone de texte 4" o:spid="_x0000_s1026" type="#_x0000_t202" style="position:absolute;margin-left:26.25pt;margin-top:214.2pt;width:189.05pt;height:24.75pt;z-index:251658241;visibility:visible;mso-wrap-style:square;mso-width-percent:0;mso-height-percent:0;mso-wrap-distance-left:9pt;mso-wrap-distance-top:0;mso-wrap-distance-right:9pt;mso-wrap-distance-bottom:0;mso-position-horizontal:absolute;mso-position-horizontal-relative:text;mso-position-vertical:absolute;mso-position-vertical-relative:text;mso-width-percent:0;mso-height-percent:0;mso-width-relative:margin;mso-height-relative:margin;v-text-anchor:top" o:gfxdata="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" stroked="f">
                 <v:textbox>
                   <w:txbxContent>
                     <w:p>
@@ -1020,7 +1066,7 @@
                           <w:sz w:val="24"/>
                           <w:szCs w:val="24"/>
                         </w:rPr>
-                        <w:t>7</w:t>
+                        <w:t>8</w:t>
                       </w:r>
                     </w:p>
                   </w:txbxContent>
@@ -1046,6 +1092,9 @@
           <w:szCs w:val="16"/>
         </w:rPr>
         <w:sectPr>
+          <w:footnotePr>
+            <w:numFmt w:val="lowerLetter"/>
+          </w:footnotePr>
           <w:endnotePr>
             <w:numFmt w:val="decimal"/>
           </w:endnotePr>
@@ -1178,7 +1227,7 @@
                                 <w:sz w:val="24"/>
                                 <w:szCs w:val="24"/>
                               </w:rPr>
-                              <w:t>7</w:t>
+                              <w:t>8</w:t>
                             </w:r>
                           </w:p>
                         </w:txbxContent>
@@ -1200,7 +1249,7 @@
           </mc:Choice>
           <mc:Fallback>
             <w:pict>
-              <v:shape w14:anchorId="2BC8B61F" id="Zone de texte 307" o:spid="_x0000_s1027" type="#_x0000_t202" style="position:absolute;margin-left:36.75pt;margin-top:215.7pt;width:189.05pt;height:23.25pt;z-index:251658240;visibility:visible;mso-wrap-style:square;mso-width-percent:0;mso-height-percent:0;mso-wrap-distance-left:9pt;mso-wrap-distance-top:0;mso-wrap-distance-right:9pt;mso-wrap-distance-bottom:0;mso-position-horizontal:absolute;mso-position-horizontal-relative:text;mso-position-vertical:absolute;mso-position-vertical-relative:text;mso-width-percent:0;mso-height-percent:0;mso-width-relative:margin;mso-height-relative:margin;v-text-anchor:top" o:gfxdata="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" stroked="f">
+              <v:shape w14:anchorId="2BC8B61F" id="Zone de texte 307" o:spid="_x0000_s1027" type="#_x0000_t202" style="position:absolute;margin-left:36.75pt;margin-top:215.7pt;width:189.05pt;height:23.25pt;z-index:251658240;visibility:visible;mso-wrap-style:square;mso-width-percent:0;mso-height-percent:0;mso-wrap-distance-left:9pt;mso-wrap-distance-top:0;mso-wrap-distance-right:9pt;mso-wrap-distance-bottom:0;mso-position-horizontal:absolute;mso-position-horizontal-relative:text;mso-position-vertical:absolute;mso-position-vertical-relative:text;mso-width-percent:0;mso-height-percent:0;mso-width-relative:margin;mso-height-relative:margin;v-text-anchor:top" o:gfxdata="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" stroked="f">
                 <v:textbox>
                   <w:txbxContent>
                     <w:p>
@@ -1272,7 +1321,7 @@
                           <w:sz w:val="24"/>
                           <w:szCs w:val="24"/>
                         </w:rPr>
-                        <w:t>7</w:t>
+                        <w:t>8</w:t>
                       </w:r>
                     </w:p>
                   </w:txbxContent>
@@ -1534,7 +1583,802 @@
         </w:rPr>
       </w:pPr>
     </w:p>
+    <w:p>
+      <w:pPr>
+        <w:spacing w:after="160" w:line="259" w:lineRule="auto"/>
+        <w:rPr>
+          <w:rFonts w:ascii="Calibri" w:eastAsia="Calibri" w:hAnsi="Calibri" w:cs="Times New Roman"/>
+          <w:sz w:val="2"/>
+          <w:szCs w:val="2"/>
+        </w:rPr>
+      </w:pPr>
+      <w:r>
+        <w:rPr>
+          <w:rFonts w:ascii="Calibri" w:eastAsia="Calibri" w:hAnsi="Calibri" w:cs="Times New Roman"/>
+          <w:sz w:val="2"/>
+          <w:szCs w:val="2"/>
+        </w:rPr>
+        <w:br w:type="page"/>
+      </w:r>
+    </w:p>
+    <w:p>
+      <w:pPr>
+        <w:tabs>
+          <w:tab w:val="left" w:pos="6465"/>
+        </w:tabs>
+        <w:jc w:val="center"/>
+        <w:rPr>
+          <w:rFonts w:ascii="Calibri" w:eastAsia="Calibri" w:hAnsi="Calibri" w:cs="Times New Roman"/>
+          <w:sz w:val="2"/>
+          <w:szCs w:val="2"/>
+        </w:rPr>
+      </w:pPr>
+      <w:r>
+        <w:rPr>
+          <w:b/>
+        </w:rPr>
+        <w:lastRenderedPageBreak/>
+        <w:t>Faits saillants</w:t>
+      </w:r>
+    </w:p>
+    <w:p>
+      <w:pPr>
+        <w:pStyle w:val="Paragraphedeliste"/>
+        <w:numPr>
+          <w:ilvl w:val="0"/>
+          <w:numId w:val="9"/>
+        </w:numPr>
+        <w:spacing w:after="160" w:line="256" w:lineRule="auto"/>
+        <w:jc w:val="both"/>
+      </w:pPr>
+      <w:r>
+        <w:t>X% des documents de XXX parus depuis X sont issus de collaborations nationales ou internationales (voir graphique collaborations);</w:t>
+      </w:r>
+    </w:p>
+    <w:p>
+      <w:pPr>
+        <w:pStyle w:val="Paragraphedeliste"/>
+        <w:jc w:val="both"/>
+      </w:pPr>
+    </w:p>
+    <w:p>
+      <w:pPr>
+        <w:pStyle w:val="Paragraphedeliste"/>
+        <w:numPr>
+          <w:ilvl w:val="0"/>
+          <w:numId w:val="9"/>
+        </w:numPr>
+        <w:spacing w:after="160" w:line="256" w:lineRule="auto"/>
+        <w:jc w:val="both"/>
+      </w:pPr>
+      <w:r>
+        <w:t>X% de ses articles en carrière ont été publiés dans des revues figurant dans le top 10% des revues à impact le plus élevé, selon l’indicateur SNIP de performance des revues (voir graphique Articles selon l'impact des revues (SNIP));</w:t>
+      </w:r>
+    </w:p>
+    <w:p>
+      <w:pPr>
+        <w:pStyle w:val="Paragraphedeliste"/>
+        <w:spacing w:after="160" w:line="256" w:lineRule="auto"/>
+        <w:jc w:val="both"/>
+        <w:rPr>
+          <w:color w:val="808080" w:themeColor="background1" w:themeShade="80"/>
+        </w:rPr>
+      </w:pPr>
+    </w:p>
+    <w:p>
+      <w:pPr>
+        <w:pStyle w:val="Paragraphedeliste"/>
+        <w:numPr>
+          <w:ilvl w:val="0"/>
+          <w:numId w:val="9"/>
+        </w:numPr>
+        <w:jc w:val="both"/>
+      </w:pPr>
+      <w:r>
+        <w:t xml:space="preserve">À ce jour, ses publications ont été citées par les chercheurs provenant de X pays différents; </w:t>
+      </w:r>
+    </w:p>
+    <w:p>
+      <w:pPr>
+        <w:pStyle w:val="Paragraphedeliste"/>
+        <w:jc w:val="both"/>
+      </w:pPr>
+    </w:p>
+    <w:p>
+      <w:pPr>
+        <w:pStyle w:val="Paragraphedeliste"/>
+        <w:numPr>
+          <w:ilvl w:val="0"/>
+          <w:numId w:val="9"/>
+        </w:numPr>
+        <w:spacing w:after="0" w:line="240" w:lineRule="auto"/>
+        <w:jc w:val="both"/>
+        <w:rPr>
+          <w:rFonts w:ascii="Times New Roman" w:hAnsi="Times New Roman" w:cs="Times New Roman"/>
+          <w:sz w:val="24"/>
+          <w:szCs w:val="24"/>
+          <w:lang w:eastAsia="fr-CA"/>
+        </w:rPr>
+      </w:pPr>
+      <w:r>
+        <w:t>Depuis X, la contribution de X à chacune de ses publications est importante</w:t>
+      </w:r>
+      <w:r>
+        <w:rPr>
+          <w:rStyle w:val="Appelnotedebasdep"/>
+        </w:rPr>
+        <w:footnoteReference w:id="2"/>
+      </w:r>
+      <w:r>
+        <w:t xml:space="preserve"> : depuis X, le nom de X apparaît comme premier auteur et auteur de correspondance dans X% de ses publications.   </w:t>
+      </w:r>
+    </w:p>
+    <w:p>
+      <w:pPr>
+        <w:pStyle w:val="Paragraphedeliste"/>
+        <w:jc w:val="both"/>
+        <w:rPr>
+          <w:color w:val="808080" w:themeColor="background1" w:themeShade="80"/>
+        </w:rPr>
+      </w:pPr>
+    </w:p>
+    <w:p>
+      <w:pPr>
+        <w:jc w:val="center"/>
+        <w:rPr>
+          <w:b/>
+        </w:rPr>
+      </w:pPr>
+    </w:p>
+    <w:p>
+      <w:pPr>
+        <w:jc w:val="center"/>
+        <w:rPr>
+          <w:b/>
+        </w:rPr>
+      </w:pPr>
+      <w:r>
+        <w:rPr>
+          <w:rStyle w:val="txt"/>
+          <w:rFonts w:eastAsia="Times New Roman" w:cs="Arial"/>
+          <w:b/>
+          <w:sz w:val="18"/>
+          <w:szCs w:val="16"/>
+        </w:rPr>
+        <w:t>__________________________________________________________________</w:t>
+      </w:r>
+    </w:p>
+    <w:p>
+      <w:pPr>
+        <w:tabs>
+          <w:tab w:val="center" w:pos="9498"/>
+        </w:tabs>
+        <w:spacing w:before="120" w:after="120"/>
+        <w:ind w:left="-851" w:right="45"/>
+        <w:jc w:val="center"/>
+        <w:rPr>
+          <w:rStyle w:val="txt"/>
+          <w:rFonts w:eastAsia="Times New Roman" w:cs="Arial"/>
+          <w:sz w:val="24"/>
+          <w:szCs w:val="16"/>
+        </w:rPr>
+      </w:pPr>
+      <w:r>
+        <w:rPr>
+          <w:rStyle w:val="txt"/>
+          <w:rFonts w:eastAsia="Times New Roman" w:cs="Arial"/>
+          <w:b/>
+          <w:sz w:val="24"/>
+          <w:szCs w:val="16"/>
+        </w:rPr>
+        <w:t>Notes explicatives</w:t>
+      </w:r>
+    </w:p>
+    <w:tbl>
+      <w:tblPr>
+        <w:tblStyle w:val="Grilledutableau"/>
+        <w:tblW w:w="10800" w:type="dxa"/>
+        <w:tblBorders>
+          <w:top w:val="none" w:sz="0" w:space="0" w:color="auto"/>
+          <w:left w:val="none" w:sz="0" w:space="0" w:color="auto"/>
+          <w:bottom w:val="none" w:sz="0" w:space="0" w:color="auto"/>
+          <w:right w:val="none" w:sz="0" w:space="0" w:color="auto"/>
+          <w:insideH w:val="none" w:sz="0" w:space="0" w:color="auto"/>
+          <w:insideV w:val="none" w:sz="0" w:space="0" w:color="auto"/>
+        </w:tblBorders>
+        <w:tblLayout w:type="fixed"/>
+        <w:tblLook w:val="04A0" w:firstRow="1" w:lastRow="0" w:firstColumn="1" w:lastColumn="0" w:noHBand="0" w:noVBand="1"/>
+      </w:tblPr>
+      <w:tblGrid>
+        <w:gridCol w:w="709"/>
+        <w:gridCol w:w="10091"/>
+      </w:tblGrid>
+      <w:tr>
+        <w:trPr>
+          <w:trHeight w:val="276"/>
+        </w:trPr>
+        <w:tc>
+          <w:tcPr>
+            <w:tcW w:w="709" w:type="dxa"/>
+            <w:hideMark/>
+          </w:tcPr>
+          <w:p>
+            <w:pPr>
+              <w:tabs>
+                <w:tab w:val="center" w:pos="9498"/>
+              </w:tabs>
+              <w:spacing w:after="60"/>
+              <w:ind w:right="45"/>
+              <w:rPr>
+                <w:rStyle w:val="txt"/>
+                <w:rFonts w:eastAsia="Times New Roman" w:cs="Arial"/>
+                <w:sz w:val="18"/>
+                <w:szCs w:val="16"/>
+              </w:rPr>
+            </w:pPr>
+            <w:r>
+              <w:rPr>
+                <w:rStyle w:val="txt"/>
+                <w:rFonts w:eastAsia="Times New Roman" w:cs="Arial"/>
+                <w:sz w:val="18"/>
+                <w:szCs w:val="16"/>
+              </w:rPr>
+              <w:t>1</w:t>
+            </w:r>
+          </w:p>
+        </w:tc>
+        <w:tc>
+          <w:tcPr>
+            <w:tcW w:w="10091" w:type="dxa"/>
+            <w:hideMark/>
+          </w:tcPr>
+          <w:p>
+            <w:pPr>
+              <w:tabs>
+                <w:tab w:val="center" w:pos="9498"/>
+              </w:tabs>
+              <w:spacing w:after="60"/>
+              <w:ind w:right="45"/>
+              <w:jc w:val="both"/>
+              <w:rPr>
+                <w:rStyle w:val="txt"/>
+                <w:rFonts w:eastAsia="Times New Roman" w:cs="Arial"/>
+                <w:sz w:val="16"/>
+                <w:szCs w:val="16"/>
+              </w:rPr>
+            </w:pPr>
+            <w:r>
+              <w:rPr>
+                <w:rStyle w:val="txt"/>
+                <w:rFonts w:eastAsia="Times New Roman" w:cs="Arial"/>
+                <w:sz w:val="16"/>
+                <w:szCs w:val="16"/>
+              </w:rPr>
+              <w:t xml:space="preserve">La MCR (moyenne de citations relatives) est pondérée selon les domaines. Une MCR &gt;1 indique un taux de citations au-dessus de la moyenne ; par exemple une MCR de 1,21 indique un taux 21% supérieur à la moyenne mondiale.  </w:t>
+            </w:r>
+          </w:p>
+        </w:tc>
+      </w:tr>
+      <w:tr>
+        <w:trPr>
+          <w:trHeight w:val="276"/>
+        </w:trPr>
+        <w:tc>
+          <w:tcPr>
+            <w:tcW w:w="709" w:type="dxa"/>
+            <w:hideMark/>
+          </w:tcPr>
+          <w:p>
+            <w:pPr>
+              <w:tabs>
+                <w:tab w:val="center" w:pos="9498"/>
+              </w:tabs>
+              <w:spacing w:after="60"/>
+              <w:ind w:right="45"/>
+              <w:rPr>
+                <w:rStyle w:val="txt"/>
+                <w:rFonts w:eastAsia="Times New Roman" w:cs="Arial"/>
+                <w:sz w:val="18"/>
+                <w:szCs w:val="16"/>
+              </w:rPr>
+            </w:pPr>
+            <w:r>
+              <w:rPr>
+                <w:rStyle w:val="txt"/>
+                <w:rFonts w:eastAsia="Times New Roman" w:cs="Arial"/>
+                <w:sz w:val="18"/>
+                <w:szCs w:val="16"/>
+              </w:rPr>
+              <w:t>2</w:t>
+            </w:r>
+          </w:p>
+        </w:tc>
+        <w:tc>
+          <w:tcPr>
+            <w:tcW w:w="10091" w:type="dxa"/>
+            <w:hideMark/>
+          </w:tcPr>
+          <w:p>
+            <w:pPr>
+              <w:tabs>
+                <w:tab w:val="center" w:pos="9498"/>
+              </w:tabs>
+              <w:spacing w:after="60"/>
+              <w:ind w:right="45"/>
+              <w:jc w:val="both"/>
+              <w:rPr>
+                <w:rStyle w:val="txt"/>
+                <w:rFonts w:eastAsia="Times New Roman" w:cs="Arial"/>
+                <w:sz w:val="16"/>
+                <w:szCs w:val="16"/>
+              </w:rPr>
+            </w:pPr>
+            <w:r>
+              <w:rPr>
+                <w:rStyle w:val="txt"/>
+                <w:rFonts w:eastAsia="Times New Roman" w:cs="Arial"/>
+                <w:sz w:val="16"/>
+                <w:szCs w:val="16"/>
+              </w:rPr>
+              <w:t>Les publications pour lesquelles le professeur est l’unique auteur, s’il y en a, sont comptabilisées dans l’ensemble 1er auteur.</w:t>
+            </w:r>
+          </w:p>
+        </w:tc>
+      </w:tr>
+      <w:tr>
+        <w:tc>
+          <w:tcPr>
+            <w:tcW w:w="709" w:type="dxa"/>
+            <w:hideMark/>
+          </w:tcPr>
+          <w:p>
+            <w:pPr>
+              <w:tabs>
+                <w:tab w:val="center" w:pos="9498"/>
+              </w:tabs>
+              <w:spacing w:after="60"/>
+              <w:ind w:right="45"/>
+              <w:rPr>
+                <w:rStyle w:val="txt"/>
+                <w:rFonts w:eastAsia="Times New Roman" w:cs="Arial"/>
+                <w:sz w:val="18"/>
+                <w:szCs w:val="16"/>
+              </w:rPr>
+            </w:pPr>
+            <w:r>
+              <w:rPr>
+                <w:rStyle w:val="txt"/>
+                <w:rFonts w:eastAsia="Times New Roman" w:cs="Arial"/>
+                <w:sz w:val="18"/>
+                <w:szCs w:val="16"/>
+              </w:rPr>
+              <w:t>3</w:t>
+            </w:r>
+          </w:p>
+        </w:tc>
+        <w:tc>
+          <w:tcPr>
+            <w:tcW w:w="10091" w:type="dxa"/>
+            <w:hideMark/>
+          </w:tcPr>
+          <w:p>
+            <w:pPr>
+              <w:tabs>
+                <w:tab w:val="center" w:pos="9498"/>
+              </w:tabs>
+              <w:spacing w:after="60"/>
+              <w:ind w:right="45"/>
+              <w:jc w:val="both"/>
+              <w:rPr>
+                <w:rStyle w:val="txt"/>
+                <w:rFonts w:eastAsia="Times New Roman" w:cs="Arial"/>
+                <w:sz w:val="16"/>
+                <w:szCs w:val="16"/>
+              </w:rPr>
+            </w:pPr>
+            <w:r>
+              <w:rPr>
+                <w:rStyle w:val="txt"/>
+                <w:rFonts w:eastAsia="Times New Roman" w:cs="Arial"/>
+                <w:sz w:val="16"/>
+                <w:szCs w:val="16"/>
+              </w:rPr>
+              <w:t>Les bases de données bibliométriques, telles que Scopus, ne répertorient pas toutes les publications et se limitent généralement aux revues et conférences ayant un rayonnement international. La série « Articles » inclut les documents de types « article » et « article de synthèse ».  La série « Autres » inclut des documents de types « livre », « chapitre de livre » et « éditorial ».</w:t>
+            </w:r>
+          </w:p>
+        </w:tc>
+      </w:tr>
+      <w:tr>
+        <w:tc>
+          <w:tcPr>
+            <w:tcW w:w="709" w:type="dxa"/>
+            <w:hideMark/>
+          </w:tcPr>
+          <w:p>
+            <w:pPr>
+              <w:tabs>
+                <w:tab w:val="center" w:pos="9498"/>
+              </w:tabs>
+              <w:spacing w:after="60"/>
+              <w:ind w:right="45"/>
+              <w:rPr>
+                <w:rStyle w:val="txt"/>
+                <w:rFonts w:eastAsia="Times New Roman" w:cs="Arial"/>
+                <w:sz w:val="18"/>
+                <w:szCs w:val="16"/>
+              </w:rPr>
+            </w:pPr>
+            <w:r>
+              <w:rPr>
+                <w:rStyle w:val="txt"/>
+                <w:rFonts w:eastAsia="Times New Roman" w:cs="Arial"/>
+                <w:sz w:val="18"/>
+                <w:szCs w:val="16"/>
+              </w:rPr>
+              <w:t>4</w:t>
+            </w:r>
+          </w:p>
+        </w:tc>
+        <w:tc>
+          <w:tcPr>
+            <w:tcW w:w="10091" w:type="dxa"/>
+            <w:hideMark/>
+          </w:tcPr>
+          <w:p>
+            <w:pPr>
+              <w:tabs>
+                <w:tab w:val="center" w:pos="9498"/>
+              </w:tabs>
+              <w:spacing w:after="60"/>
+              <w:ind w:right="45"/>
+              <w:jc w:val="both"/>
+              <w:rPr>
+                <w:rStyle w:val="txt"/>
+                <w:rFonts w:eastAsia="Times New Roman" w:cs="Arial"/>
+                <w:sz w:val="16"/>
+                <w:szCs w:val="16"/>
+              </w:rPr>
+            </w:pPr>
+            <w:r>
+              <w:rPr>
+                <w:rStyle w:val="txt"/>
+                <w:rFonts w:eastAsia="Times New Roman" w:cs="Arial"/>
+                <w:sz w:val="16"/>
+                <w:szCs w:val="16"/>
+              </w:rPr>
+              <w:t>Les totaux indiqués dans ce graphique correspondent aux derniers chiffres disponibles au moment d'extraire les données.  Ces données tendent à évoluer dans le temps, les données de la dernière année disponible et de l’année en cours sont particulièrement sujettes à des variations. Les pointillés indiquent des années pour lesquelles les données sont incomplètes.</w:t>
+            </w:r>
+          </w:p>
+        </w:tc>
+      </w:tr>
+      <w:tr>
+        <w:tc>
+          <w:tcPr>
+            <w:tcW w:w="709" w:type="dxa"/>
+          </w:tcPr>
+          <w:p>
+            <w:pPr>
+              <w:tabs>
+                <w:tab w:val="center" w:pos="9498"/>
+              </w:tabs>
+              <w:spacing w:after="60"/>
+              <w:ind w:right="45"/>
+              <w:rPr>
+                <w:rStyle w:val="txt"/>
+                <w:rFonts w:eastAsia="Times New Roman" w:cs="Arial"/>
+                <w:sz w:val="18"/>
+                <w:szCs w:val="16"/>
+              </w:rPr>
+            </w:pPr>
+            <w:r>
+              <w:rPr>
+                <w:rStyle w:val="txt"/>
+                <w:rFonts w:eastAsia="Times New Roman" w:cs="Arial"/>
+                <w:sz w:val="18"/>
+                <w:szCs w:val="16"/>
+              </w:rPr>
+              <w:t>5</w:t>
+            </w:r>
+          </w:p>
+          <w:p/>
+        </w:tc>
+        <w:tc>
+          <w:tcPr>
+            <w:tcW w:w="10091" w:type="dxa"/>
+            <w:hideMark/>
+          </w:tcPr>
+          <w:p>
+            <w:pPr>
+              <w:tabs>
+                <w:tab w:val="center" w:pos="9498"/>
+              </w:tabs>
+              <w:spacing w:after="60"/>
+              <w:ind w:right="45"/>
+              <w:jc w:val="both"/>
+              <w:rPr>
+                <w:rStyle w:val="txt"/>
+                <w:sz w:val="16"/>
+              </w:rPr>
+            </w:pPr>
+            <w:r>
+              <w:rPr>
+                <w:rStyle w:val="txt"/>
+                <w:rFonts w:eastAsia="Times New Roman" w:cs="Arial"/>
+                <w:sz w:val="16"/>
+                <w:szCs w:val="16"/>
+              </w:rPr>
+              <w:t xml:space="preserve">Le </w:t>
+            </w:r>
+            <w:r>
+              <w:rPr>
+                <w:rStyle w:val="txt"/>
+                <w:rFonts w:eastAsia="Times New Roman" w:cs="Arial"/>
+                <w:i/>
+                <w:sz w:val="16"/>
+                <w:szCs w:val="16"/>
+              </w:rPr>
+              <w:t xml:space="preserve">Source </w:t>
+            </w:r>
+            <w:proofErr w:type="spellStart"/>
+            <w:r>
+              <w:rPr>
+                <w:rStyle w:val="txt"/>
+                <w:rFonts w:eastAsia="Times New Roman" w:cs="Arial"/>
+                <w:i/>
+                <w:sz w:val="16"/>
+                <w:szCs w:val="16"/>
+              </w:rPr>
+              <w:t>Normalized</w:t>
+            </w:r>
+            <w:proofErr w:type="spellEnd"/>
+            <w:r>
+              <w:rPr>
+                <w:rStyle w:val="txt"/>
+                <w:rFonts w:eastAsia="Times New Roman" w:cs="Arial"/>
+                <w:i/>
+                <w:sz w:val="16"/>
+                <w:szCs w:val="16"/>
+              </w:rPr>
+              <w:t xml:space="preserve"> Impact per Paper</w:t>
+            </w:r>
+            <w:r>
+              <w:rPr>
+                <w:rStyle w:val="txt"/>
+                <w:rFonts w:eastAsia="Times New Roman" w:cs="Arial"/>
+                <w:sz w:val="16"/>
+                <w:szCs w:val="16"/>
+              </w:rPr>
+              <w:t xml:space="preserve"> (SNIP) est un facteur d’impact pondéré par discipline. Il permet de mieux comparer les revues entre elles, car son calcul tient compte des différentes pratiques de citations d’articles selon des domaines d’étude des revues.  Le SNIP est l’indicateur de performance des revues indexées depuis 1996 dans Scopus.   C’est la valeur du SNIP de l’année de publication des articles qui est utilisé dans ce graphique.</w:t>
+            </w:r>
+          </w:p>
+        </w:tc>
+      </w:tr>
+      <w:tr>
+        <w:tc>
+          <w:tcPr>
+            <w:tcW w:w="709" w:type="dxa"/>
+            <w:hideMark/>
+          </w:tcPr>
+          <w:p>
+            <w:pPr>
+              <w:tabs>
+                <w:tab w:val="center" w:pos="9498"/>
+              </w:tabs>
+              <w:spacing w:after="60"/>
+              <w:ind w:right="45"/>
+              <w:rPr>
+                <w:rStyle w:val="txt"/>
+                <w:rFonts w:eastAsia="Times New Roman" w:cs="Arial"/>
+                <w:sz w:val="18"/>
+                <w:szCs w:val="16"/>
+              </w:rPr>
+            </w:pPr>
+            <w:r>
+              <w:rPr>
+                <w:rStyle w:val="txt"/>
+                <w:rFonts w:eastAsia="Times New Roman" w:cs="Arial"/>
+                <w:sz w:val="18"/>
+                <w:szCs w:val="16"/>
+              </w:rPr>
+              <w:t>6</w:t>
+            </w:r>
+          </w:p>
+        </w:tc>
+        <w:tc>
+          <w:tcPr>
+            <w:tcW w:w="10091" w:type="dxa"/>
+            <w:hideMark/>
+          </w:tcPr>
+          <w:p>
+            <w:pPr>
+              <w:tabs>
+                <w:tab w:val="center" w:pos="9498"/>
+              </w:tabs>
+              <w:spacing w:after="60"/>
+              <w:ind w:right="45"/>
+              <w:jc w:val="both"/>
+              <w:rPr>
+                <w:rStyle w:val="txt"/>
+                <w:rFonts w:eastAsia="Times New Roman" w:cs="Arial"/>
+                <w:sz w:val="16"/>
+                <w:szCs w:val="16"/>
+              </w:rPr>
+            </w:pPr>
+            <w:r>
+              <w:rPr>
+                <w:rStyle w:val="txt"/>
+                <w:rFonts w:eastAsia="Times New Roman" w:cs="Arial"/>
+                <w:sz w:val="16"/>
+                <w:szCs w:val="16"/>
+              </w:rPr>
+              <w:t>Une même publication peut être rattachée à plus d’une discipline si plus d’une catégorie disciplinaire (</w:t>
+            </w:r>
+            <w:proofErr w:type="spellStart"/>
+            <w:r>
+              <w:rPr>
+                <w:rStyle w:val="txt"/>
+                <w:rFonts w:eastAsia="Times New Roman" w:cs="Arial"/>
+                <w:sz w:val="16"/>
+                <w:szCs w:val="16"/>
+              </w:rPr>
+              <w:t>Subject</w:t>
+            </w:r>
+            <w:proofErr w:type="spellEnd"/>
+            <w:r>
+              <w:rPr>
+                <w:rStyle w:val="txt"/>
+                <w:rFonts w:eastAsia="Times New Roman" w:cs="Arial"/>
+                <w:sz w:val="16"/>
+                <w:szCs w:val="16"/>
+              </w:rPr>
+              <w:t xml:space="preserve"> Area) est assignée à la revue dans laquelle elle est parue.</w:t>
+            </w:r>
+          </w:p>
+        </w:tc>
+      </w:tr>
+      <w:tr>
+        <w:tc>
+          <w:tcPr>
+            <w:tcW w:w="709" w:type="dxa"/>
+            <w:hideMark/>
+          </w:tcPr>
+          <w:p>
+            <w:pPr>
+              <w:tabs>
+                <w:tab w:val="center" w:pos="9498"/>
+              </w:tabs>
+              <w:spacing w:after="60"/>
+              <w:ind w:right="45"/>
+              <w:rPr>
+                <w:rStyle w:val="txt"/>
+                <w:rFonts w:eastAsia="Times New Roman" w:cs="Arial"/>
+                <w:sz w:val="18"/>
+                <w:szCs w:val="16"/>
+              </w:rPr>
+            </w:pPr>
+            <w:r>
+              <w:rPr>
+                <w:rStyle w:val="txt"/>
+                <w:rFonts w:eastAsia="Times New Roman" w:cs="Arial"/>
+                <w:sz w:val="18"/>
+                <w:szCs w:val="16"/>
+              </w:rPr>
+              <w:t>7</w:t>
+            </w:r>
+          </w:p>
+        </w:tc>
+        <w:tc>
+          <w:tcPr>
+            <w:tcW w:w="10091" w:type="dxa"/>
+            <w:hideMark/>
+          </w:tcPr>
+          <w:p>
+            <w:pPr>
+              <w:tabs>
+                <w:tab w:val="center" w:pos="9498"/>
+              </w:tabs>
+              <w:spacing w:after="60"/>
+              <w:ind w:right="45"/>
+              <w:jc w:val="both"/>
+              <w:rPr>
+                <w:rStyle w:val="txt"/>
+                <w:rFonts w:eastAsia="Times New Roman" w:cs="Arial"/>
+                <w:sz w:val="16"/>
+                <w:szCs w:val="16"/>
+              </w:rPr>
+            </w:pPr>
+            <w:r>
+              <w:rPr>
+                <w:rStyle w:val="txt"/>
+                <w:rFonts w:eastAsia="Times New Roman" w:cs="Arial"/>
+                <w:sz w:val="16"/>
+                <w:szCs w:val="16"/>
+              </w:rPr>
+              <w:t>Les articles de synthèse ne sont pas pris en compte.</w:t>
+            </w:r>
+          </w:p>
+        </w:tc>
+      </w:tr>
+      <w:tr>
+        <w:tc>
+          <w:tcPr>
+            <w:tcW w:w="709" w:type="dxa"/>
+            <w:hideMark/>
+          </w:tcPr>
+          <w:p>
+            <w:pPr>
+              <w:tabs>
+                <w:tab w:val="center" w:pos="9498"/>
+              </w:tabs>
+              <w:spacing w:after="60"/>
+              <w:ind w:right="45"/>
+              <w:rPr>
+                <w:rStyle w:val="txt"/>
+                <w:rFonts w:eastAsia="Times New Roman" w:cs="Arial"/>
+                <w:sz w:val="18"/>
+                <w:szCs w:val="16"/>
+              </w:rPr>
+            </w:pPr>
+            <w:proofErr w:type="spellStart"/>
+            <w:r>
+              <w:rPr>
+                <w:rStyle w:val="txt"/>
+                <w:rFonts w:eastAsia="Times New Roman" w:cs="Arial"/>
+                <w:sz w:val="18"/>
+                <w:szCs w:val="16"/>
+              </w:rPr>
+              <w:t>WoS</w:t>
+            </w:r>
+            <w:proofErr w:type="spellEnd"/>
+          </w:p>
+        </w:tc>
+        <w:tc>
+          <w:tcPr>
+            <w:tcW w:w="10091" w:type="dxa"/>
+            <w:hideMark/>
+          </w:tcPr>
+          <w:p>
+            <w:pPr>
+              <w:tabs>
+                <w:tab w:val="center" w:pos="9498"/>
+              </w:tabs>
+              <w:spacing w:after="60"/>
+              <w:ind w:right="45"/>
+              <w:jc w:val="both"/>
+              <w:rPr>
+                <w:rStyle w:val="txt"/>
+                <w:rFonts w:eastAsia="Times New Roman" w:cs="Arial"/>
+                <w:sz w:val="16"/>
+                <w:szCs w:val="16"/>
+              </w:rPr>
+            </w:pPr>
+            <w:r>
+              <w:rPr>
+                <w:rStyle w:val="txt"/>
+                <w:rFonts w:eastAsia="Times New Roman" w:cs="Arial"/>
+                <w:sz w:val="16"/>
+                <w:szCs w:val="16"/>
+              </w:rPr>
+              <w:t>Nombre de citations selon des données de Web of Science.</w:t>
+            </w:r>
+          </w:p>
+        </w:tc>
+      </w:tr>
+    </w:tbl>
+    <w:p>
+      <w:pPr>
+        <w:jc w:val="right"/>
+        <w:rPr>
+          <w:rFonts w:ascii="Calibri" w:eastAsia="Calibri" w:hAnsi="Calibri" w:cs="Times New Roman"/>
+          <w:sz w:val="2"/>
+          <w:szCs w:val="2"/>
+        </w:rPr>
+      </w:pPr>
+    </w:p>
     <w:sectPr>
+      <w:footnotePr>
+        <w:numFmt w:val="lowerLetter"/>
+      </w:footnotePr>
       <w:endnotePr>
         <w:numFmt w:val="decimal"/>
       </w:endnotePr>
@@ -1549,7 +2393,7 @@
 </file>
 
 <file path=word/endnotes.xml><?xml version="1.0" encoding="utf-8"?>
-<w:endnotes xmlns:wpc="http://schemas.microsoft.com/office/word/2010/wordprocessingCanvas" xmlns:cx="http://schemas.microsoft.com/office/drawing/2014/chartex" xmlns:cx1="http://schemas.microsoft.com/office/drawing/2015/9/8/chartex" xmlns:cx2="http://schemas.microsoft.com/office/drawing/2015/10/21/chartex" xmlns:cx3="http://schemas.microsoft.com/office/drawing/2016/5/9/chartex" xmlns:cx4="http://schemas.microsoft.com/office/drawing/2016/5/10/chartex" xmlns:cx5="http://schemas.microsoft.com/office/drawing/2016/5/11/chartex" xmlns:cx6="http://schemas.microsoft.com/office/drawing/2016/5/12/chartex" xmlns:cx7="http://schemas.microsoft.com/office/drawing/2016/5/13/chartex" xmlns:cx8="http://schemas.microsoft.com/office/drawing/2016/5/14/chartex" xmlns:mc="http://schemas.openxmlformats.org/markup-compatibility/2006" xmlns:aink="http://schemas.microsoft.com/office/drawing/2016/ink" xmlns:am3d="http://schemas.microsoft.com/office/drawing/2017/model3d" xmlns:o="urn:schemas-microsoft-com:office:office" xmlns:oel="http://schemas.microsoft.com/office/2019/extlst" xmlns:r="http://schemas.openxmlformats.org/officeDocument/2006/relationships" xmlns:m="http://schemas.openxmlformats.org/officeDocument/2006/math" xmlns:v="urn:schemas-microsoft-com:vml" xmlns:wp14="http://schemas.microsoft.com/office/word/2010/wordprocessingDrawing" xmlns:wp="http://schemas.openxmlformats.org/drawingml/2006/wordprocessingDrawing" xmlns:w10="urn:schemas-microsoft-com:office:word" xmlns:w="http://schemas.openxmlformats.org/wordprocessingml/2006/main" xmlns:w14="http://schemas.microsoft.com/office/word/2010/wordml" xmlns:w15="http://schemas.microsoft.com/office/word/2012/wordml" xmlns:w16cex="http://schemas.microsoft.com/office/word/2018/wordml/cex" xmlns:w16cid="http://schemas.microsoft.com/office/word/2016/wordml/cid" xmlns:w16="http://schemas.microsoft.com/office/word/2018/wordml" xmlns:w16sdtdh="http://schemas.microsoft.com/office/word/2020/wordml/sdtdatahash" xmlns:w16se="http://schemas.microsoft.com/office/word/2015/wordml/symex" xmlns:wpg="http://schemas.microsoft.com/office/word/2010/wordprocessingGroup" xmlns:wpi="http://schemas.microsoft.com/office/word/2010/wordprocessingInk" xmlns:wne="http://schemas.microsoft.com/office/word/2006/wordml" xmlns:wps="http://schemas.microsoft.com/office/word/2010/wordprocessingShape" mc:Ignorable="w14 w15 w16se w16cid w16 w16cex w16sdtdh wp14">
+<w:endnotes xmlns:wpc="http://schemas.microsoft.com/office/word/2010/wordprocessingCanvas" xmlns:cx="http://schemas.microsoft.com/office/drawing/2014/chartex" xmlns:cx1="http://schemas.microsoft.com/office/drawing/2015/9/8/chartex" xmlns:cx2="http://schemas.microsoft.com/office/drawing/2015/10/21/chartex" xmlns:cx3="http://schemas.microsoft.com/office/drawing/2016/5/9/chartex" xmlns:cx4="http://schemas.microsoft.com/office/drawing/2016/5/10/chartex" xmlns:cx5="http://schemas.microsoft.com/office/drawing/2016/5/11/chartex" xmlns:cx6="http://schemas.microsoft.com/office/drawing/2016/5/12/chartex" xmlns:cx7="http://schemas.microsoft.com/office/drawing/2016/5/13/chartex" xmlns:cx8="http://schemas.microsoft.com/office/drawing/2016/5/14/chartex" xmlns:mc="http://schemas.openxmlformats.org/markup-compatibility/2006" xmlns:aink="http://schemas.microsoft.com/office/drawing/2016/ink" xmlns:am3d="http://schemas.microsoft.com/office/drawing/2017/model3d" xmlns:o="urn:schemas-microsoft-com:office:office" xmlns:r="http://schemas.openxmlformats.org/officeDocument/2006/relationships" xmlns:m="http://schemas.openxmlformats.org/officeDocument/2006/math" xmlns:v="urn:schemas-microsoft-com:vml" xmlns:wp14="http://schemas.microsoft.com/office/word/2010/wordprocessingDrawing" xmlns:wp="http://schemas.openxmlformats.org/drawingml/2006/wordprocessingDrawing" xmlns:w10="urn:schemas-microsoft-com:office:word" xmlns:w="http://schemas.openxmlformats.org/wordprocessingml/2006/main" xmlns:w14="http://schemas.microsoft.com/office/word/2010/wordml" xmlns:w15="http://schemas.microsoft.com/office/word/2012/wordml" xmlns:w16cex="http://schemas.microsoft.com/office/word/2018/wordml/cex" xmlns:w16cid="http://schemas.microsoft.com/office/word/2016/wordml/cid" xmlns:w16="http://schemas.microsoft.com/office/word/2018/wordml" xmlns:w16sdtdh="http://schemas.microsoft.com/office/word/2020/wordml/sdtdatahash" xmlns:w16se="http://schemas.microsoft.com/office/word/2015/wordml/symex" xmlns:wpg="http://schemas.microsoft.com/office/word/2010/wordprocessingGroup" xmlns:wpi="http://schemas.microsoft.com/office/word/2010/wordprocessingInk" xmlns:wne="http://schemas.microsoft.com/office/word/2006/wordml" xmlns:wps="http://schemas.microsoft.com/office/word/2010/wordprocessingShape" mc:Ignorable="w14 w15 w16se w16cid w16 w16cex w16sdtdh wp14">
   <w:endnote w:type="separator" w:id="-1">
     <w:p>
       <w:pPr>
@@ -1581,7 +2425,7 @@
 </file>
 
 <file path=word/footer1.xml><?xml version="1.0" encoding="utf-8"?>
-<w:ftr xmlns:wpc="http://schemas.microsoft.com/office/word/2010/wordprocessingCanvas" xmlns:cx="http://schemas.microsoft.com/office/drawing/2014/chartex" xmlns:cx1="http://schemas.microsoft.com/office/drawing/2015/9/8/chartex" xmlns:cx2="http://schemas.microsoft.com/office/drawing/2015/10/21/chartex" xmlns:cx3="http://schemas.microsoft.com/office/drawing/2016/5/9/chartex" xmlns:cx4="http://schemas.microsoft.com/office/drawing/2016/5/10/chartex" xmlns:cx5="http://schemas.microsoft.com/office/drawing/2016/5/11/chartex" xmlns:cx6="http://schemas.microsoft.com/office/drawing/2016/5/12/chartex" xmlns:cx7="http://schemas.microsoft.com/office/drawing/2016/5/13/chartex" xmlns:cx8="http://schemas.microsoft.com/office/drawing/2016/5/14/chartex" xmlns:mc="http://schemas.openxmlformats.org/markup-compatibility/2006" xmlns:aink="http://schemas.microsoft.com/office/drawing/2016/ink" xmlns:am3d="http://schemas.microsoft.com/office/drawing/2017/model3d" xmlns:o="urn:schemas-microsoft-com:office:office" xmlns:oel="http://schemas.microsoft.com/office/2019/extlst" xmlns:r="http://schemas.openxmlformats.org/officeDocument/2006/relationships" xmlns:m="http://schemas.openxmlformats.org/officeDocument/2006/math" xmlns:v="urn:schemas-microsoft-com:vml" xmlns:wp14="http://schemas.microsoft.com/office/word/2010/wordprocessingDrawing" xmlns:wp="http://schemas.openxmlformats.org/drawingml/2006/wordprocessingDrawing" xmlns:w10="urn:schemas-microsoft-com:office:word" xmlns:w="http://schemas.openxmlformats.org/wordprocessingml/2006/main" xmlns:w14="http://schemas.microsoft.com/office/word/2010/wordml" xmlns:w15="http://schemas.microsoft.com/office/word/2012/wordml" xmlns:w16cex="http://schemas.microsoft.com/office/word/2018/wordml/cex" xmlns:w16cid="http://schemas.microsoft.com/office/word/2016/wordml/cid" xmlns:w16="http://schemas.microsoft.com/office/word/2018/wordml" xmlns:w16sdtdh="http://schemas.microsoft.com/office/word/2020/wordml/sdtdatahash" xmlns:w16se="http://schemas.microsoft.com/office/word/2015/wordml/symex" xmlns:wpg="http://schemas.microsoft.com/office/word/2010/wordprocessingGroup" xmlns:wpi="http://schemas.microsoft.com/office/word/2010/wordprocessingInk" xmlns:wne="http://schemas.microsoft.com/office/word/2006/wordml" xmlns:wps="http://schemas.microsoft.com/office/word/2010/wordprocessingShape" mc:Ignorable="w14 w15 w16se w16cid w16 w16cex w16sdtdh wp14">
+<w:ftr xmlns:wpc="http://schemas.microsoft.com/office/word/2010/wordprocessingCanvas" xmlns:cx="http://schemas.microsoft.com/office/drawing/2014/chartex" xmlns:cx1="http://schemas.microsoft.com/office/drawing/2015/9/8/chartex" xmlns:cx2="http://schemas.microsoft.com/office/drawing/2015/10/21/chartex" xmlns:cx3="http://schemas.microsoft.com/office/drawing/2016/5/9/chartex" xmlns:cx4="http://schemas.microsoft.com/office/drawing/2016/5/10/chartex" xmlns:cx5="http://schemas.microsoft.com/office/drawing/2016/5/11/chartex" xmlns:cx6="http://schemas.microsoft.com/office/drawing/2016/5/12/chartex" xmlns:cx7="http://schemas.microsoft.com/office/drawing/2016/5/13/chartex" xmlns:cx8="http://schemas.microsoft.com/office/drawing/2016/5/14/chartex" xmlns:mc="http://schemas.openxmlformats.org/markup-compatibility/2006" xmlns:aink="http://schemas.microsoft.com/office/drawing/2016/ink" xmlns:am3d="http://schemas.microsoft.com/office/drawing/2017/model3d" xmlns:o="urn:schemas-microsoft-com:office:office" xmlns:r="http://schemas.openxmlformats.org/officeDocument/2006/relationships" xmlns:m="http://schemas.openxmlformats.org/officeDocument/2006/math" xmlns:v="urn:schemas-microsoft-com:vml" xmlns:wp14="http://schemas.microsoft.com/office/word/2010/wordprocessingDrawing" xmlns:wp="http://schemas.openxmlformats.org/drawingml/2006/wordprocessingDrawing" xmlns:w10="urn:schemas-microsoft-com:office:word" xmlns:w="http://schemas.openxmlformats.org/wordprocessingml/2006/main" xmlns:w14="http://schemas.microsoft.com/office/word/2010/wordml" xmlns:w15="http://schemas.microsoft.com/office/word/2012/wordml" xmlns:w16cex="http://schemas.microsoft.com/office/word/2018/wordml/cex" xmlns:w16cid="http://schemas.microsoft.com/office/word/2016/wordml/cid" xmlns:w16="http://schemas.microsoft.com/office/word/2018/wordml" xmlns:w16sdtdh="http://schemas.microsoft.com/office/word/2020/wordml/sdtdatahash" xmlns:w16se="http://schemas.microsoft.com/office/word/2015/wordml/symex" xmlns:wpg="http://schemas.microsoft.com/office/word/2010/wordprocessingGroup" xmlns:wpi="http://schemas.microsoft.com/office/word/2010/wordprocessingInk" xmlns:wne="http://schemas.microsoft.com/office/word/2006/wordml" xmlns:wps="http://schemas.microsoft.com/office/word/2010/wordprocessingShape" mc:Ignorable="w14 w15 w16se w16cid w16 w16cex w16sdtdh wp14">
   <w:p>
     <w:pPr>
       <w:pStyle w:val="Pieddepage"/>
@@ -1591,7 +2435,7 @@
 </file>
 
 <file path=word/footer2.xml><?xml version="1.0" encoding="utf-8"?>
-<w:ftr xmlns:wpc="http://schemas.microsoft.com/office/word/2010/wordprocessingCanvas" xmlns:cx="http://schemas.microsoft.com/office/drawing/2014/chartex" xmlns:cx1="http://schemas.microsoft.com/office/drawing/2015/9/8/chartex" xmlns:cx2="http://schemas.microsoft.com/office/drawing/2015/10/21/chartex" xmlns:cx3="http://schemas.microsoft.com/office/drawing/2016/5/9/chartex" xmlns:cx4="http://schemas.microsoft.com/office/drawing/2016/5/10/chartex" xmlns:cx5="http://schemas.microsoft.com/office/drawing/2016/5/11/chartex" xmlns:cx6="http://schemas.microsoft.com/office/drawing/2016/5/12/chartex" xmlns:cx7="http://schemas.microsoft.com/office/drawing/2016/5/13/chartex" xmlns:cx8="http://schemas.microsoft.com/office/drawing/2016/5/14/chartex" xmlns:mc="http://schemas.openxmlformats.org/markup-compatibility/2006" xmlns:aink="http://schemas.microsoft.com/office/drawing/2016/ink" xmlns:am3d="http://schemas.microsoft.com/office/drawing/2017/model3d" xmlns:o="urn:schemas-microsoft-com:office:office" xmlns:oel="http://schemas.microsoft.com/office/2019/extlst" xmlns:r="http://schemas.openxmlformats.org/officeDocument/2006/relationships" xmlns:m="http://schemas.openxmlformats.org/officeDocument/2006/math" xmlns:v="urn:schemas-microsoft-com:vml" xmlns:wp14="http://schemas.microsoft.com/office/word/2010/wordprocessingDrawing" xmlns:wp="http://schemas.openxmlformats.org/drawingml/2006/wordprocessingDrawing" xmlns:w10="urn:schemas-microsoft-com:office:word" xmlns:w="http://schemas.openxmlformats.org/wordprocessingml/2006/main" xmlns:w14="http://schemas.microsoft.com/office/word/2010/wordml" xmlns:w15="http://schemas.microsoft.com/office/word/2012/wordml" xmlns:w16cex="http://schemas.microsoft.com/office/word/2018/wordml/cex" xmlns:w16cid="http://schemas.microsoft.com/office/word/2016/wordml/cid" xmlns:w16="http://schemas.microsoft.com/office/word/2018/wordml" xmlns:w16sdtdh="http://schemas.microsoft.com/office/word/2020/wordml/sdtdatahash" xmlns:w16se="http://schemas.microsoft.com/office/word/2015/wordml/symex" xmlns:wpg="http://schemas.microsoft.com/office/word/2010/wordprocessingGroup" xmlns:wpi="http://schemas.microsoft.com/office/word/2010/wordprocessingInk" xmlns:wne="http://schemas.microsoft.com/office/word/2006/wordml" xmlns:wps="http://schemas.microsoft.com/office/word/2010/wordprocessingShape" mc:Ignorable="w14 w15 w16se w16cid w16 w16cex w16sdtdh wp14">
+<w:ftr xmlns:wpc="http://schemas.microsoft.com/office/word/2010/wordprocessingCanvas" xmlns:cx="http://schemas.microsoft.com/office/drawing/2014/chartex" xmlns:cx1="http://schemas.microsoft.com/office/drawing/2015/9/8/chartex" xmlns:cx2="http://schemas.microsoft.com/office/drawing/2015/10/21/chartex" xmlns:cx3="http://schemas.microsoft.com/office/drawing/2016/5/9/chartex" xmlns:cx4="http://schemas.microsoft.com/office/drawing/2016/5/10/chartex" xmlns:cx5="http://schemas.microsoft.com/office/drawing/2016/5/11/chartex" xmlns:cx6="http://schemas.microsoft.com/office/drawing/2016/5/12/chartex" xmlns:cx7="http://schemas.microsoft.com/office/drawing/2016/5/13/chartex" xmlns:cx8="http://schemas.microsoft.com/office/drawing/2016/5/14/chartex" xmlns:mc="http://schemas.openxmlformats.org/markup-compatibility/2006" xmlns:aink="http://schemas.microsoft.com/office/drawing/2016/ink" xmlns:am3d="http://schemas.microsoft.com/office/drawing/2017/model3d" xmlns:o="urn:schemas-microsoft-com:office:office" xmlns:r="http://schemas.openxmlformats.org/officeDocument/2006/relationships" xmlns:m="http://schemas.openxmlformats.org/officeDocument/2006/math" xmlns:v="urn:schemas-microsoft-com:vml" xmlns:wp14="http://schemas.microsoft.com/office/word/2010/wordprocessingDrawing" xmlns:wp="http://schemas.openxmlformats.org/drawingml/2006/wordprocessingDrawing" xmlns:w10="urn:schemas-microsoft-com:office:word" xmlns:w="http://schemas.openxmlformats.org/wordprocessingml/2006/main" xmlns:w14="http://schemas.microsoft.com/office/word/2010/wordml" xmlns:w15="http://schemas.microsoft.com/office/word/2012/wordml" xmlns:w16cex="http://schemas.microsoft.com/office/word/2018/wordml/cex" xmlns:w16cid="http://schemas.microsoft.com/office/word/2016/wordml/cid" xmlns:w16="http://schemas.microsoft.com/office/word/2018/wordml" xmlns:w16sdtdh="http://schemas.microsoft.com/office/word/2020/wordml/sdtdatahash" xmlns:w16se="http://schemas.microsoft.com/office/word/2015/wordml/symex" xmlns:wpg="http://schemas.microsoft.com/office/word/2010/wordprocessingGroup" xmlns:wpi="http://schemas.microsoft.com/office/word/2010/wordprocessingInk" xmlns:wne="http://schemas.microsoft.com/office/word/2006/wordml" xmlns:wps="http://schemas.microsoft.com/office/word/2010/wordprocessingShape" mc:Ignorable="w14 w15 w16se w16cid w16 w16cex w16sdtdh wp14">
   <w:p>
     <w:pPr>
       <w:pStyle w:val="Pieddepage"/>
@@ -1608,23 +2452,13 @@
       </w:rPr>
       <w:t xml:space="preserve">Source des données : </w:t>
     </w:r>
-    <w:proofErr w:type="spellStart"/>
     <w:r>
       <w:rPr>
         <w:i/>
         <w:sz w:val="18"/>
         <w:szCs w:val="18"/>
       </w:rPr>
-      <w:t>Scopus</w:t>
-    </w:r>
-    <w:proofErr w:type="spellEnd"/>
-    <w:r>
-      <w:rPr>
-        <w:i/>
-        <w:sz w:val="18"/>
-        <w:szCs w:val="18"/>
-      </w:rPr>
-      <w:t xml:space="preserve"> et </w:t>
+      <w:t xml:space="preserve">Scopus et </w:t>
     </w:r>
     <w:proofErr w:type="spellStart"/>
     <w:r>
@@ -1674,7 +2508,7 @@
         <w:sz w:val="18"/>
         <w:szCs w:val="18"/>
       </w:rPr>
-      <w:t>30 août</w:t>
+      <w:t>X septembre</w:t>
     </w:r>
     <w:r>
       <w:rPr>
@@ -1706,7 +2540,7 @@
         <w:sz w:val="18"/>
         <w:szCs w:val="18"/>
       </w:rPr>
-      <w:t>2</w:t>
+      <w:t>3</w:t>
     </w:r>
     <w:r>
       <w:rPr>
@@ -1724,7 +2558,7 @@
         <w:szCs w:val="18"/>
         <w:highlight w:val="yellow"/>
       </w:rPr>
-      <w:t>XX</w:t>
+      <w:t>X</w:t>
     </w:r>
     <w:r>
       <w:rPr>
@@ -1733,7 +2567,7 @@
         <w:szCs w:val="18"/>
         <w:highlight w:val="yellow"/>
       </w:rPr>
-      <w:t xml:space="preserve"> </w:t>
+      <w:t xml:space="preserve"> septembre</w:t>
     </w:r>
     <w:r>
       <w:rPr>
@@ -1742,15 +2576,33 @@
         <w:szCs w:val="18"/>
         <w:highlight w:val="yellow"/>
       </w:rPr>
-      <w:t xml:space="preserve">août 2022        </w:t>
+      <w:t xml:space="preserve"> 202</w:t>
     </w:r>
     <w:r>
       <w:rPr>
         <w:i/>
         <w:sz w:val="18"/>
         <w:szCs w:val="18"/>
-      </w:rPr>
-      <w:t xml:space="preserve">                                                              </w:t>
+        <w:highlight w:val="yellow"/>
+      </w:rPr>
+      <w:t>3</w:t>
+    </w:r>
+    <w:r>
+      <w:rPr>
+        <w:i/>
+        <w:sz w:val="18"/>
+        <w:szCs w:val="18"/>
+        <w:highlight w:val="yellow"/>
+      </w:rPr>
+      <w:t xml:space="preserve">   </w:t>
+    </w:r>
+    <w:r>
+      <w:rPr>
+        <w:i/>
+        <w:sz w:val="18"/>
+        <w:szCs w:val="18"/>
+      </w:rPr>
+      <w:t xml:space="preserve">                                                           </w:t>
     </w:r>
     <w:r>
       <w:rPr>
@@ -1793,7 +2645,7 @@
 </file>
 
 <file path=word/footer3.xml><?xml version="1.0" encoding="utf-8"?>
-<w:ftr xmlns:wpc="http://schemas.microsoft.com/office/word/2010/wordprocessingCanvas" xmlns:cx="http://schemas.microsoft.com/office/drawing/2014/chartex" xmlns:cx1="http://schemas.microsoft.com/office/drawing/2015/9/8/chartex" xmlns:cx2="http://schemas.microsoft.com/office/drawing/2015/10/21/chartex" xmlns:cx3="http://schemas.microsoft.com/office/drawing/2016/5/9/chartex" xmlns:cx4="http://schemas.microsoft.com/office/drawing/2016/5/10/chartex" xmlns:cx5="http://schemas.microsoft.com/office/drawing/2016/5/11/chartex" xmlns:cx6="http://schemas.microsoft.com/office/drawing/2016/5/12/chartex" xmlns:cx7="http://schemas.microsoft.com/office/drawing/2016/5/13/chartex" xmlns:cx8="http://schemas.microsoft.com/office/drawing/2016/5/14/chartex" xmlns:mc="http://schemas.openxmlformats.org/markup-compatibility/2006" xmlns:aink="http://schemas.microsoft.com/office/drawing/2016/ink" xmlns:am3d="http://schemas.microsoft.com/office/drawing/2017/model3d" xmlns:o="urn:schemas-microsoft-com:office:office" xmlns:oel="http://schemas.microsoft.com/office/2019/extlst" xmlns:r="http://schemas.openxmlformats.org/officeDocument/2006/relationships" xmlns:m="http://schemas.openxmlformats.org/officeDocument/2006/math" xmlns:v="urn:schemas-microsoft-com:vml" xmlns:wp14="http://schemas.microsoft.com/office/word/2010/wordprocessingDrawing" xmlns:wp="http://schemas.openxmlformats.org/drawingml/2006/wordprocessingDrawing" xmlns:w10="urn:schemas-microsoft-com:office:word" xmlns:w="http://schemas.openxmlformats.org/wordprocessingml/2006/main" xmlns:w14="http://schemas.microsoft.com/office/word/2010/wordml" xmlns:w15="http://schemas.microsoft.com/office/word/2012/wordml" xmlns:w16cex="http://schemas.microsoft.com/office/word/2018/wordml/cex" xmlns:w16cid="http://schemas.microsoft.com/office/word/2016/wordml/cid" xmlns:w16="http://schemas.microsoft.com/office/word/2018/wordml" xmlns:w16sdtdh="http://schemas.microsoft.com/office/word/2020/wordml/sdtdatahash" xmlns:w16se="http://schemas.microsoft.com/office/word/2015/wordml/symex" xmlns:wpg="http://schemas.microsoft.com/office/word/2010/wordprocessingGroup" xmlns:wpi="http://schemas.microsoft.com/office/word/2010/wordprocessingInk" xmlns:wne="http://schemas.microsoft.com/office/word/2006/wordml" xmlns:wps="http://schemas.microsoft.com/office/word/2010/wordprocessingShape" mc:Ignorable="w14 w15 w16se w16cid w16 w16cex w16sdtdh wp14">
+<w:ftr xmlns:wpc="http://schemas.microsoft.com/office/word/2010/wordprocessingCanvas" xmlns:cx="http://schemas.microsoft.com/office/drawing/2014/chartex" xmlns:cx1="http://schemas.microsoft.com/office/drawing/2015/9/8/chartex" xmlns:cx2="http://schemas.microsoft.com/office/drawing/2015/10/21/chartex" xmlns:cx3="http://schemas.microsoft.com/office/drawing/2016/5/9/chartex" xmlns:cx4="http://schemas.microsoft.com/office/drawing/2016/5/10/chartex" xmlns:cx5="http://schemas.microsoft.com/office/drawing/2016/5/11/chartex" xmlns:cx6="http://schemas.microsoft.com/office/drawing/2016/5/12/chartex" xmlns:cx7="http://schemas.microsoft.com/office/drawing/2016/5/13/chartex" xmlns:cx8="http://schemas.microsoft.com/office/drawing/2016/5/14/chartex" xmlns:mc="http://schemas.openxmlformats.org/markup-compatibility/2006" xmlns:aink="http://schemas.microsoft.com/office/drawing/2016/ink" xmlns:am3d="http://schemas.microsoft.com/office/drawing/2017/model3d" xmlns:o="urn:schemas-microsoft-com:office:office" xmlns:r="http://schemas.openxmlformats.org/officeDocument/2006/relationships" xmlns:m="http://schemas.openxmlformats.org/officeDocument/2006/math" xmlns:v="urn:schemas-microsoft-com:vml" xmlns:wp14="http://schemas.microsoft.com/office/word/2010/wordprocessingDrawing" xmlns:wp="http://schemas.openxmlformats.org/drawingml/2006/wordprocessingDrawing" xmlns:w10="urn:schemas-microsoft-com:office:word" xmlns:w="http://schemas.openxmlformats.org/wordprocessingml/2006/main" xmlns:w14="http://schemas.microsoft.com/office/word/2010/wordml" xmlns:w15="http://schemas.microsoft.com/office/word/2012/wordml" xmlns:w16cex="http://schemas.microsoft.com/office/word/2018/wordml/cex" xmlns:w16cid="http://schemas.microsoft.com/office/word/2016/wordml/cid" xmlns:w16="http://schemas.microsoft.com/office/word/2018/wordml" xmlns:w16sdtdh="http://schemas.microsoft.com/office/word/2020/wordml/sdtdatahash" xmlns:w16se="http://schemas.microsoft.com/office/word/2015/wordml/symex" xmlns:wpg="http://schemas.microsoft.com/office/word/2010/wordprocessingGroup" xmlns:wpi="http://schemas.microsoft.com/office/word/2010/wordprocessingInk" xmlns:wne="http://schemas.microsoft.com/office/word/2006/wordml" xmlns:wps="http://schemas.microsoft.com/office/word/2010/wordprocessingShape" mc:Ignorable="w14 w15 w16se w16cid w16 w16cex w16sdtdh wp14">
   <w:p>
     <w:pPr>
       <w:pStyle w:val="Pieddepage"/>
@@ -1803,7 +2655,7 @@
 </file>
 
 <file path=word/footnotes.xml><?xml version="1.0" encoding="utf-8"?>
-<w:footnotes xmlns:wpc="http://schemas.microsoft.com/office/word/2010/wordprocessingCanvas" xmlns:cx="http://schemas.microsoft.com/office/drawing/2014/chartex" xmlns:cx1="http://schemas.microsoft.com/office/drawing/2015/9/8/chartex" xmlns:cx2="http://schemas.microsoft.com/office/drawing/2015/10/21/chartex" xmlns:cx3="http://schemas.microsoft.com/office/drawing/2016/5/9/chartex" xmlns:cx4="http://schemas.microsoft.com/office/drawing/2016/5/10/chartex" xmlns:cx5="http://schemas.microsoft.com/office/drawing/2016/5/11/chartex" xmlns:cx6="http://schemas.microsoft.com/office/drawing/2016/5/12/chartex" xmlns:cx7="http://schemas.microsoft.com/office/drawing/2016/5/13/chartex" xmlns:cx8="http://schemas.microsoft.com/office/drawing/2016/5/14/chartex" xmlns:mc="http://schemas.openxmlformats.org/markup-compatibility/2006" xmlns:aink="http://schemas.microsoft.com/office/drawing/2016/ink" xmlns:am3d="http://schemas.microsoft.com/office/drawing/2017/model3d" xmlns:o="urn:schemas-microsoft-com:office:office" xmlns:oel="http://schemas.microsoft.com/office/2019/extlst" xmlns:r="http://schemas.openxmlformats.org/officeDocument/2006/relationships" xmlns:m="http://schemas.openxmlformats.org/officeDocument/2006/math" xmlns:v="urn:schemas-microsoft-com:vml" xmlns:wp14="http://schemas.microsoft.com/office/word/2010/wordprocessingDrawing" xmlns:wp="http://schemas.openxmlformats.org/drawingml/2006/wordprocessingDrawing" xmlns:w10="urn:schemas-microsoft-com:office:word" xmlns:w="http://schemas.openxmlformats.org/wordprocessingml/2006/main" xmlns:w14="http://schemas.microsoft.com/office/word/2010/wordml" xmlns:w15="http://schemas.microsoft.com/office/word/2012/wordml" xmlns:w16cex="http://schemas.microsoft.com/office/word/2018/wordml/cex" xmlns:w16cid="http://schemas.microsoft.com/office/word/2016/wordml/cid" xmlns:w16="http://schemas.microsoft.com/office/word/2018/wordml" xmlns:w16sdtdh="http://schemas.microsoft.com/office/word/2020/wordml/sdtdatahash" xmlns:w16se="http://schemas.microsoft.com/office/word/2015/wordml/symex" xmlns:wpg="http://schemas.microsoft.com/office/word/2010/wordprocessingGroup" xmlns:wpi="http://schemas.microsoft.com/office/word/2010/wordprocessingInk" xmlns:wne="http://schemas.microsoft.com/office/word/2006/wordml" xmlns:wps="http://schemas.microsoft.com/office/word/2010/wordprocessingShape" mc:Ignorable="w14 w15 w16se w16cid w16 w16cex w16sdtdh wp14">
+<w:footnotes xmlns:wpc="http://schemas.microsoft.com/office/word/2010/wordprocessingCanvas" xmlns:cx="http://schemas.microsoft.com/office/drawing/2014/chartex" xmlns:cx1="http://schemas.microsoft.com/office/drawing/2015/9/8/chartex" xmlns:cx2="http://schemas.microsoft.com/office/drawing/2015/10/21/chartex" xmlns:cx3="http://schemas.microsoft.com/office/drawing/2016/5/9/chartex" xmlns:cx4="http://schemas.microsoft.com/office/drawing/2016/5/10/chartex" xmlns:cx5="http://schemas.microsoft.com/office/drawing/2016/5/11/chartex" xmlns:cx6="http://schemas.microsoft.com/office/drawing/2016/5/12/chartex" xmlns:cx7="http://schemas.microsoft.com/office/drawing/2016/5/13/chartex" xmlns:cx8="http://schemas.microsoft.com/office/drawing/2016/5/14/chartex" xmlns:mc="http://schemas.openxmlformats.org/markup-compatibility/2006" xmlns:aink="http://schemas.microsoft.com/office/drawing/2016/ink" xmlns:am3d="http://schemas.microsoft.com/office/drawing/2017/model3d" xmlns:o="urn:schemas-microsoft-com:office:office" xmlns:r="http://schemas.openxmlformats.org/officeDocument/2006/relationships" xmlns:m="http://schemas.openxmlformats.org/officeDocument/2006/math" xmlns:v="urn:schemas-microsoft-com:vml" xmlns:wp14="http://schemas.microsoft.com/office/word/2010/wordprocessingDrawing" xmlns:wp="http://schemas.openxmlformats.org/drawingml/2006/wordprocessingDrawing" xmlns:w10="urn:schemas-microsoft-com:office:word" xmlns:w="http://schemas.openxmlformats.org/wordprocessingml/2006/main" xmlns:w14="http://schemas.microsoft.com/office/word/2010/wordml" xmlns:w15="http://schemas.microsoft.com/office/word/2012/wordml" xmlns:w16cex="http://schemas.microsoft.com/office/word/2018/wordml/cex" xmlns:w16cid="http://schemas.microsoft.com/office/word/2016/wordml/cid" xmlns:w16="http://schemas.microsoft.com/office/word/2018/wordml" xmlns:w16sdtdh="http://schemas.microsoft.com/office/word/2020/wordml/sdtdatahash" xmlns:w16se="http://schemas.microsoft.com/office/word/2015/wordml/symex" xmlns:wpg="http://schemas.microsoft.com/office/word/2010/wordprocessingGroup" xmlns:wpi="http://schemas.microsoft.com/office/word/2010/wordprocessingInk" xmlns:wne="http://schemas.microsoft.com/office/word/2006/wordml" xmlns:wps="http://schemas.microsoft.com/office/word/2010/wordprocessingShape" mc:Ignorable="w14 w15 w16se w16cid w16 w16cex w16sdtdh wp14">
   <w:footnote w:type="separator" w:id="-1">
     <w:p>
       <w:pPr>
@@ -1831,11 +2683,30 @@
       </w:pPr>
     </w:p>
   </w:footnote>
+  <w:footnote w:id="2">
+    <w:p>
+      <w:pPr>
+        <w:pStyle w:val="Notedebasdepage"/>
+      </w:pPr>
+      <w:r>
+        <w:rPr>
+          <w:rStyle w:val="Appelnotedebasdep"/>
+        </w:rPr>
+        <w:footnoteRef/>
+      </w:r>
+      <w:r>
+        <w:t xml:space="preserve"> </w:t>
+      </w:r>
+      <w:r>
+        <w:t>Selon la manière traditionnelle d’établir l’ordre d’apparition des auteurs dans une publication scientifique en génie.</w:t>
+      </w:r>
+    </w:p>
+  </w:footnote>
 </w:footnotes>
 </file>
 
 <file path=word/header1.xml><?xml version="1.0" encoding="utf-8"?>
-<w:hdr xmlns:wpc="http://schemas.microsoft.com/office/word/2010/wordprocessingCanvas" xmlns:cx="http://schemas.microsoft.com/office/drawing/2014/chartex" xmlns:cx1="http://schemas.microsoft.com/office/drawing/2015/9/8/chartex" xmlns:cx2="http://schemas.microsoft.com/office/drawing/2015/10/21/chartex" xmlns:cx3="http://schemas.microsoft.com/office/drawing/2016/5/9/chartex" xmlns:cx4="http://schemas.microsoft.com/office/drawing/2016/5/10/chartex" xmlns:cx5="http://schemas.microsoft.com/office/drawing/2016/5/11/chartex" xmlns:cx6="http://schemas.microsoft.com/office/drawing/2016/5/12/chartex" xmlns:cx7="http://schemas.microsoft.com/office/drawing/2016/5/13/chartex" xmlns:cx8="http://schemas.microsoft.com/office/drawing/2016/5/14/chartex" xmlns:mc="http://schemas.openxmlformats.org/markup-compatibility/2006" xmlns:aink="http://schemas.microsoft.com/office/drawing/2016/ink" xmlns:am3d="http://schemas.microsoft.com/office/drawing/2017/model3d" xmlns:o="urn:schemas-microsoft-com:office:office" xmlns:oel="http://schemas.microsoft.com/office/2019/extlst" xmlns:r="http://schemas.openxmlformats.org/officeDocument/2006/relationships" xmlns:m="http://schemas.openxmlformats.org/officeDocument/2006/math" xmlns:v="urn:schemas-microsoft-com:vml" xmlns:wp14="http://schemas.microsoft.com/office/word/2010/wordprocessingDrawing" xmlns:wp="http://schemas.openxmlformats.org/drawingml/2006/wordprocessingDrawing" xmlns:w10="urn:schemas-microsoft-com:office:word" xmlns:w="http://schemas.openxmlformats.org/wordprocessingml/2006/main" xmlns:w14="http://schemas.microsoft.com/office/word/2010/wordml" xmlns:w15="http://schemas.microsoft.com/office/word/2012/wordml" xmlns:w16cex="http://schemas.microsoft.com/office/word/2018/wordml/cex" xmlns:w16cid="http://schemas.microsoft.com/office/word/2016/wordml/cid" xmlns:w16="http://schemas.microsoft.com/office/word/2018/wordml" xmlns:w16sdtdh="http://schemas.microsoft.com/office/word/2020/wordml/sdtdatahash" xmlns:w16se="http://schemas.microsoft.com/office/word/2015/wordml/symex" xmlns:wpg="http://schemas.microsoft.com/office/word/2010/wordprocessingGroup" xmlns:wpi="http://schemas.microsoft.com/office/word/2010/wordprocessingInk" xmlns:wne="http://schemas.microsoft.com/office/word/2006/wordml" xmlns:wps="http://schemas.microsoft.com/office/word/2010/wordprocessingShape" mc:Ignorable="w14 w15 w16se w16cid w16 w16cex w16sdtdh wp14">
+<w:hdr xmlns:wpc="http://schemas.microsoft.com/office/word/2010/wordprocessingCanvas" xmlns:cx="http://schemas.microsoft.com/office/drawing/2014/chartex" xmlns:cx1="http://schemas.microsoft.com/office/drawing/2015/9/8/chartex" xmlns:cx2="http://schemas.microsoft.com/office/drawing/2015/10/21/chartex" xmlns:cx3="http://schemas.microsoft.com/office/drawing/2016/5/9/chartex" xmlns:cx4="http://schemas.microsoft.com/office/drawing/2016/5/10/chartex" xmlns:cx5="http://schemas.microsoft.com/office/drawing/2016/5/11/chartex" xmlns:cx6="http://schemas.microsoft.com/office/drawing/2016/5/12/chartex" xmlns:cx7="http://schemas.microsoft.com/office/drawing/2016/5/13/chartex" xmlns:cx8="http://schemas.microsoft.com/office/drawing/2016/5/14/chartex" xmlns:mc="http://schemas.openxmlformats.org/markup-compatibility/2006" xmlns:aink="http://schemas.microsoft.com/office/drawing/2016/ink" xmlns:am3d="http://schemas.microsoft.com/office/drawing/2017/model3d" xmlns:o="urn:schemas-microsoft-com:office:office" xmlns:r="http://schemas.openxmlformats.org/officeDocument/2006/relationships" xmlns:m="http://schemas.openxmlformats.org/officeDocument/2006/math" xmlns:v="urn:schemas-microsoft-com:vml" xmlns:wp14="http://schemas.microsoft.com/office/word/2010/wordprocessingDrawing" xmlns:wp="http://schemas.openxmlformats.org/drawingml/2006/wordprocessingDrawing" xmlns:w10="urn:schemas-microsoft-com:office:word" xmlns:w="http://schemas.openxmlformats.org/wordprocessingml/2006/main" xmlns:w14="http://schemas.microsoft.com/office/word/2010/wordml" xmlns:w15="http://schemas.microsoft.com/office/word/2012/wordml" xmlns:w16cex="http://schemas.microsoft.com/office/word/2018/wordml/cex" xmlns:w16cid="http://schemas.microsoft.com/office/word/2016/wordml/cid" xmlns:w16="http://schemas.microsoft.com/office/word/2018/wordml" xmlns:w16sdtdh="http://schemas.microsoft.com/office/word/2020/wordml/sdtdatahash" xmlns:w16se="http://schemas.microsoft.com/office/word/2015/wordml/symex" xmlns:wpg="http://schemas.microsoft.com/office/word/2010/wordprocessingGroup" xmlns:wpi="http://schemas.microsoft.com/office/word/2010/wordprocessingInk" xmlns:wne="http://schemas.microsoft.com/office/word/2006/wordml" xmlns:wps="http://schemas.microsoft.com/office/word/2010/wordprocessingShape" mc:Ignorable="w14 w15 w16se w16cid w16 w16cex w16sdtdh wp14">
   <w:p>
     <w:pPr>
       <w:pStyle w:val="En-tte"/>
@@ -1845,7 +2716,7 @@
 </file>
 
 <file path=word/header2.xml><?xml version="1.0" encoding="utf-8"?>
-<w:hdr xmlns:wpc="http://schemas.microsoft.com/office/word/2010/wordprocessingCanvas" xmlns:cx="http://schemas.microsoft.com/office/drawing/2014/chartex" xmlns:cx1="http://schemas.microsoft.com/office/drawing/2015/9/8/chartex" xmlns:cx2="http://schemas.microsoft.com/office/drawing/2015/10/21/chartex" xmlns:cx3="http://schemas.microsoft.com/office/drawing/2016/5/9/chartex" xmlns:cx4="http://schemas.microsoft.com/office/drawing/2016/5/10/chartex" xmlns:cx5="http://schemas.microsoft.com/office/drawing/2016/5/11/chartex" xmlns:cx6="http://schemas.microsoft.com/office/drawing/2016/5/12/chartex" xmlns:cx7="http://schemas.microsoft.com/office/drawing/2016/5/13/chartex" xmlns:cx8="http://schemas.microsoft.com/office/drawing/2016/5/14/chartex" xmlns:mc="http://schemas.openxmlformats.org/markup-compatibility/2006" xmlns:aink="http://schemas.microsoft.com/office/drawing/2016/ink" xmlns:am3d="http://schemas.microsoft.com/office/drawing/2017/model3d" xmlns:o="urn:schemas-microsoft-com:office:office" xmlns:oel="http://schemas.microsoft.com/office/2019/extlst" xmlns:r="http://schemas.openxmlformats.org/officeDocument/2006/relationships" xmlns:m="http://schemas.openxmlformats.org/officeDocument/2006/math" xmlns:v="urn:schemas-microsoft-com:vml" xmlns:wp14="http://schemas.microsoft.com/office/word/2010/wordprocessingDrawing" xmlns:wp="http://schemas.openxmlformats.org/drawingml/2006/wordprocessingDrawing" xmlns:w10="urn:schemas-microsoft-com:office:word" xmlns:w="http://schemas.openxmlformats.org/wordprocessingml/2006/main" xmlns:w14="http://schemas.microsoft.com/office/word/2010/wordml" xmlns:w15="http://schemas.microsoft.com/office/word/2012/wordml" xmlns:w16cex="http://schemas.microsoft.com/office/word/2018/wordml/cex" xmlns:w16cid="http://schemas.microsoft.com/office/word/2016/wordml/cid" xmlns:w16="http://schemas.microsoft.com/office/word/2018/wordml" xmlns:w16sdtdh="http://schemas.microsoft.com/office/word/2020/wordml/sdtdatahash" xmlns:w16se="http://schemas.microsoft.com/office/word/2015/wordml/symex" xmlns:wpg="http://schemas.microsoft.com/office/word/2010/wordprocessingGroup" xmlns:wpi="http://schemas.microsoft.com/office/word/2010/wordprocessingInk" xmlns:wne="http://schemas.microsoft.com/office/word/2006/wordml" xmlns:wps="http://schemas.microsoft.com/office/word/2010/wordprocessingShape" mc:Ignorable="w14 w15 w16se w16cid w16 w16cex w16sdtdh wp14">
+<w:hdr xmlns:wpc="http://schemas.microsoft.com/office/word/2010/wordprocessingCanvas" xmlns:cx="http://schemas.microsoft.com/office/drawing/2014/chartex" xmlns:cx1="http://schemas.microsoft.com/office/drawing/2015/9/8/chartex" xmlns:cx2="http://schemas.microsoft.com/office/drawing/2015/10/21/chartex" xmlns:cx3="http://schemas.microsoft.com/office/drawing/2016/5/9/chartex" xmlns:cx4="http://schemas.microsoft.com/office/drawing/2016/5/10/chartex" xmlns:cx5="http://schemas.microsoft.com/office/drawing/2016/5/11/chartex" xmlns:cx6="http://schemas.microsoft.com/office/drawing/2016/5/12/chartex" xmlns:cx7="http://schemas.microsoft.com/office/drawing/2016/5/13/chartex" xmlns:cx8="http://schemas.microsoft.com/office/drawing/2016/5/14/chartex" xmlns:mc="http://schemas.openxmlformats.org/markup-compatibility/2006" xmlns:aink="http://schemas.microsoft.com/office/drawing/2016/ink" xmlns:am3d="http://schemas.microsoft.com/office/drawing/2017/model3d" xmlns:o="urn:schemas-microsoft-com:office:office" xmlns:r="http://schemas.openxmlformats.org/officeDocument/2006/relationships" xmlns:m="http://schemas.openxmlformats.org/officeDocument/2006/math" xmlns:v="urn:schemas-microsoft-com:vml" xmlns:wp14="http://schemas.microsoft.com/office/word/2010/wordprocessingDrawing" xmlns:wp="http://schemas.openxmlformats.org/drawingml/2006/wordprocessingDrawing" xmlns:w10="urn:schemas-microsoft-com:office:word" xmlns:w="http://schemas.openxmlformats.org/wordprocessingml/2006/main" xmlns:w14="http://schemas.microsoft.com/office/word/2010/wordml" xmlns:w15="http://schemas.microsoft.com/office/word/2012/wordml" xmlns:w16cex="http://schemas.microsoft.com/office/word/2018/wordml/cex" xmlns:w16cid="http://schemas.microsoft.com/office/word/2016/wordml/cid" xmlns:w16="http://schemas.microsoft.com/office/word/2018/wordml" xmlns:w16sdtdh="http://schemas.microsoft.com/office/word/2020/wordml/sdtdatahash" xmlns:w16se="http://schemas.microsoft.com/office/word/2015/wordml/symex" xmlns:wpg="http://schemas.microsoft.com/office/word/2010/wordprocessingGroup" xmlns:wpi="http://schemas.microsoft.com/office/word/2010/wordprocessingInk" xmlns:wne="http://schemas.microsoft.com/office/word/2006/wordml" xmlns:wps="http://schemas.microsoft.com/office/word/2010/wordprocessingShape" mc:Ignorable="w14 w15 w16se w16cid w16 w16cex w16sdtdh wp14">
   <w:p/>
   <w:tbl>
     <w:tblPr>
@@ -2099,7 +2970,7 @@
 </file>
 
 <file path=word/header3.xml><?xml version="1.0" encoding="utf-8"?>
-<w:hdr xmlns:wpc="http://schemas.microsoft.com/office/word/2010/wordprocessingCanvas" xmlns:cx="http://schemas.microsoft.com/office/drawing/2014/chartex" xmlns:cx1="http://schemas.microsoft.com/office/drawing/2015/9/8/chartex" xmlns:cx2="http://schemas.microsoft.com/office/drawing/2015/10/21/chartex" xmlns:cx3="http://schemas.microsoft.com/office/drawing/2016/5/9/chartex" xmlns:cx4="http://schemas.microsoft.com/office/drawing/2016/5/10/chartex" xmlns:cx5="http://schemas.microsoft.com/office/drawing/2016/5/11/chartex" xmlns:cx6="http://schemas.microsoft.com/office/drawing/2016/5/12/chartex" xmlns:cx7="http://schemas.microsoft.com/office/drawing/2016/5/13/chartex" xmlns:cx8="http://schemas.microsoft.com/office/drawing/2016/5/14/chartex" xmlns:mc="http://schemas.openxmlformats.org/markup-compatibility/2006" xmlns:aink="http://schemas.microsoft.com/office/drawing/2016/ink" xmlns:am3d="http://schemas.microsoft.com/office/drawing/2017/model3d" xmlns:o="urn:schemas-microsoft-com:office:office" xmlns:oel="http://schemas.microsoft.com/office/2019/extlst" xmlns:r="http://schemas.openxmlformats.org/officeDocument/2006/relationships" xmlns:m="http://schemas.openxmlformats.org/officeDocument/2006/math" xmlns:v="urn:schemas-microsoft-com:vml" xmlns:wp14="http://schemas.microsoft.com/office/word/2010/wordprocessingDrawing" xmlns:wp="http://schemas.openxmlformats.org/drawingml/2006/wordprocessingDrawing" xmlns:w10="urn:schemas-microsoft-com:office:word" xmlns:w="http://schemas.openxmlformats.org/wordprocessingml/2006/main" xmlns:w14="http://schemas.microsoft.com/office/word/2010/wordml" xmlns:w15="http://schemas.microsoft.com/office/word/2012/wordml" xmlns:w16cex="http://schemas.microsoft.com/office/word/2018/wordml/cex" xmlns:w16cid="http://schemas.microsoft.com/office/word/2016/wordml/cid" xmlns:w16="http://schemas.microsoft.com/office/word/2018/wordml" xmlns:w16sdtdh="http://schemas.microsoft.com/office/word/2020/wordml/sdtdatahash" xmlns:w16se="http://schemas.microsoft.com/office/word/2015/wordml/symex" xmlns:wpg="http://schemas.microsoft.com/office/word/2010/wordprocessingGroup" xmlns:wpi="http://schemas.microsoft.com/office/word/2010/wordprocessingInk" xmlns:wne="http://schemas.microsoft.com/office/word/2006/wordml" xmlns:wps="http://schemas.microsoft.com/office/word/2010/wordprocessingShape" mc:Ignorable="w14 w15 w16se w16cid w16 w16cex w16sdtdh wp14">
+<w:hdr xmlns:wpc="http://schemas.microsoft.com/office/word/2010/wordprocessingCanvas" xmlns:cx="http://schemas.microsoft.com/office/drawing/2014/chartex" xmlns:cx1="http://schemas.microsoft.com/office/drawing/2015/9/8/chartex" xmlns:cx2="http://schemas.microsoft.com/office/drawing/2015/10/21/chartex" xmlns:cx3="http://schemas.microsoft.com/office/drawing/2016/5/9/chartex" xmlns:cx4="http://schemas.microsoft.com/office/drawing/2016/5/10/chartex" xmlns:cx5="http://schemas.microsoft.com/office/drawing/2016/5/11/chartex" xmlns:cx6="http://schemas.microsoft.com/office/drawing/2016/5/12/chartex" xmlns:cx7="http://schemas.microsoft.com/office/drawing/2016/5/13/chartex" xmlns:cx8="http://schemas.microsoft.com/office/drawing/2016/5/14/chartex" xmlns:mc="http://schemas.openxmlformats.org/markup-compatibility/2006" xmlns:aink="http://schemas.microsoft.com/office/drawing/2016/ink" xmlns:am3d="http://schemas.microsoft.com/office/drawing/2017/model3d" xmlns:o="urn:schemas-microsoft-com:office:office" xmlns:r="http://schemas.openxmlformats.org/officeDocument/2006/relationships" xmlns:m="http://schemas.openxmlformats.org/officeDocument/2006/math" xmlns:v="urn:schemas-microsoft-com:vml" xmlns:wp14="http://schemas.microsoft.com/office/word/2010/wordprocessingDrawing" xmlns:wp="http://schemas.openxmlformats.org/drawingml/2006/wordprocessingDrawing" xmlns:w10="urn:schemas-microsoft-com:office:word" xmlns:w="http://schemas.openxmlformats.org/wordprocessingml/2006/main" xmlns:w14="http://schemas.microsoft.com/office/word/2010/wordml" xmlns:w15="http://schemas.microsoft.com/office/word/2012/wordml" xmlns:w16cex="http://schemas.microsoft.com/office/word/2018/wordml/cex" xmlns:w16cid="http://schemas.microsoft.com/office/word/2016/wordml/cid" xmlns:w16="http://schemas.microsoft.com/office/word/2018/wordml" xmlns:w16sdtdh="http://schemas.microsoft.com/office/word/2020/wordml/sdtdatahash" xmlns:w16se="http://schemas.microsoft.com/office/word/2015/wordml/symex" xmlns:wpg="http://schemas.microsoft.com/office/word/2010/wordprocessingGroup" xmlns:wpi="http://schemas.microsoft.com/office/word/2010/wordprocessingInk" xmlns:wne="http://schemas.microsoft.com/office/word/2006/wordml" xmlns:wps="http://schemas.microsoft.com/office/word/2010/wordprocessingShape" mc:Ignorable="w14 w15 w16se w16cid w16 w16cex w16sdtdh wp14">
   <w:p>
     <w:pPr>
       <w:pStyle w:val="En-tte"/>
@@ -2109,7 +2980,7 @@
 </file>
 
 <file path=word/numbering.xml><?xml version="1.0" encoding="utf-8"?>
-<w:numbering xmlns:wpc="http://schemas.microsoft.com/office/word/2010/wordprocessingCanvas" xmlns:cx="http://schemas.microsoft.com/office/drawing/2014/chartex" xmlns:cx1="http://schemas.microsoft.com/office/drawing/2015/9/8/chartex" xmlns:cx2="http://schemas.microsoft.com/office/drawing/2015/10/21/chartex" xmlns:cx3="http://schemas.microsoft.com/office/drawing/2016/5/9/chartex" xmlns:cx4="http://schemas.microsoft.com/office/drawing/2016/5/10/chartex" xmlns:cx5="http://schemas.microsoft.com/office/drawing/2016/5/11/chartex" xmlns:cx6="http://schemas.microsoft.com/office/drawing/2016/5/12/chartex" xmlns:cx7="http://schemas.microsoft.com/office/drawing/2016/5/13/chartex" xmlns:cx8="http://schemas.microsoft.com/office/drawing/2016/5/14/chartex" xmlns:mc="http://schemas.openxmlformats.org/markup-compatibility/2006" xmlns:aink="http://schemas.microsoft.com/office/drawing/2016/ink" xmlns:am3d="http://schemas.microsoft.com/office/drawing/2017/model3d" xmlns:o="urn:schemas-microsoft-com:office:office" xmlns:oel="http://schemas.microsoft.com/office/2019/extlst" xmlns:r="http://schemas.openxmlformats.org/officeDocument/2006/relationships" xmlns:m="http://schemas.openxmlformats.org/officeDocument/2006/math" xmlns:v="urn:schemas-microsoft-com:vml" xmlns:wp14="http://schemas.microsoft.com/office/word/2010/wordprocessingDrawing" xmlns:wp="http://schemas.openxmlformats.org/drawingml/2006/wordprocessingDrawing" xmlns:w10="urn:schemas-microsoft-com:office:word" xmlns:w="http://schemas.openxmlformats.org/wordprocessingml/2006/main" xmlns:w14="http://schemas.microsoft.com/office/word/2010/wordml" xmlns:w15="http://schemas.microsoft.com/office/word/2012/wordml" xmlns:w16cex="http://schemas.microsoft.com/office/word/2018/wordml/cex" xmlns:w16cid="http://schemas.microsoft.com/office/word/2016/wordml/cid" xmlns:w16="http://schemas.microsoft.com/office/word/2018/wordml" xmlns:w16sdtdh="http://schemas.microsoft.com/office/word/2020/wordml/sdtdatahash" xmlns:w16se="http://schemas.microsoft.com/office/word/2015/wordml/symex" xmlns:wpg="http://schemas.microsoft.com/office/word/2010/wordprocessingGroup" xmlns:wpi="http://schemas.microsoft.com/office/word/2010/wordprocessingInk" xmlns:wne="http://schemas.microsoft.com/office/word/2006/wordml" xmlns:wps="http://schemas.microsoft.com/office/word/2010/wordprocessingShape" mc:Ignorable="w14 w15 w16se w16cid w16 w16cex w16sdtdh wp14">
+<w:numbering xmlns:wpc="http://schemas.microsoft.com/office/word/2010/wordprocessingCanvas" xmlns:cx="http://schemas.microsoft.com/office/drawing/2014/chartex" xmlns:cx1="http://schemas.microsoft.com/office/drawing/2015/9/8/chartex" xmlns:cx2="http://schemas.microsoft.com/office/drawing/2015/10/21/chartex" xmlns:cx3="http://schemas.microsoft.com/office/drawing/2016/5/9/chartex" xmlns:cx4="http://schemas.microsoft.com/office/drawing/2016/5/10/chartex" xmlns:cx5="http://schemas.microsoft.com/office/drawing/2016/5/11/chartex" xmlns:cx6="http://schemas.microsoft.com/office/drawing/2016/5/12/chartex" xmlns:cx7="http://schemas.microsoft.com/office/drawing/2016/5/13/chartex" xmlns:cx8="http://schemas.microsoft.com/office/drawing/2016/5/14/chartex" xmlns:mc="http://schemas.openxmlformats.org/markup-compatibility/2006" xmlns:aink="http://schemas.microsoft.com/office/drawing/2016/ink" xmlns:am3d="http://schemas.microsoft.com/office/drawing/2017/model3d" xmlns:o="urn:schemas-microsoft-com:office:office" xmlns:r="http://schemas.openxmlformats.org/officeDocument/2006/relationships" xmlns:m="http://schemas.openxmlformats.org/officeDocument/2006/math" xmlns:v="urn:schemas-microsoft-com:vml" xmlns:wp14="http://schemas.microsoft.com/office/word/2010/wordprocessingDrawing" xmlns:wp="http://schemas.openxmlformats.org/drawingml/2006/wordprocessingDrawing" xmlns:w10="urn:schemas-microsoft-com:office:word" xmlns:w="http://schemas.openxmlformats.org/wordprocessingml/2006/main" xmlns:w14="http://schemas.microsoft.com/office/word/2010/wordml" xmlns:w15="http://schemas.microsoft.com/office/word/2012/wordml" xmlns:w16cex="http://schemas.microsoft.com/office/word/2018/wordml/cex" xmlns:w16cid="http://schemas.microsoft.com/office/word/2016/wordml/cid" xmlns:w16="http://schemas.microsoft.com/office/word/2018/wordml" xmlns:w16sdtdh="http://schemas.microsoft.com/office/word/2020/wordml/sdtdatahash" xmlns:w16se="http://schemas.microsoft.com/office/word/2015/wordml/symex" xmlns:wpg="http://schemas.microsoft.com/office/word/2010/wordprocessingGroup" xmlns:wpi="http://schemas.microsoft.com/office/word/2010/wordprocessingInk" xmlns:wne="http://schemas.microsoft.com/office/word/2006/wordml" xmlns:wps="http://schemas.microsoft.com/office/word/2010/wordprocessingShape" mc:Ignorable="w14 w15 w16se w16cid w16 w16cex w16sdtdh wp14">
   <w:numPicBullet w:numPicBulletId="0">
     <w:pict>
       <v:shapetype id="_x0000_t75" coordsize="21600,21600" o:spt="75" o:preferrelative="t" path="m@4@5l@4@11@9@11@9@5xe" filled="f" stroked="f">
@@ -2131,14 +3002,14 @@
         <v:path o:extrusionok="f" gradientshapeok="t" o:connecttype="rect"/>
         <o:lock v:ext="edit" aspectratio="t"/>
       </v:shapetype>
-      <v:shape id="_x0000_i1044" type="#_x0000_t75" style="width:48.85pt;height:12.5pt;visibility:visible" o:bullet="t">
+      <v:shape id="_x0000_i1300" type="#_x0000_t75" style="width:49pt;height:12.7pt;visibility:visible" o:bullet="t">
         <v:imagedata r:id="rId1" o:title=""/>
       </v:shape>
     </w:pict>
   </w:numPicBullet>
   <w:numPicBullet w:numPicBulletId="1">
     <w:pict>
-      <v:shape id="_x0000_i1045" type="#_x0000_t75" style="width:23.8pt;height:37.55pt;visibility:visible" o:bullet="t">
+      <v:shape id="_x0000_i1301" type="#_x0000_t75" style="width:23.6pt;height:37.5pt;visibility:visible" o:bullet="t">
         <v:imagedata r:id="rId2" o:title=""/>
       </v:shape>
     </w:pict>
@@ -3386,37 +4257,37 @@
       </w:rPr>
     </w:lvl>
   </w:abstractNum>
-  <w:num w:numId="1" w16cid:durableId="1865559956">
+  <w:num w:numId="1">
     <w:abstractNumId w:val="3"/>
   </w:num>
-  <w:num w:numId="2" w16cid:durableId="364255926">
+  <w:num w:numId="2">
     <w:abstractNumId w:val="4"/>
   </w:num>
-  <w:num w:numId="3" w16cid:durableId="693306122">
+  <w:num w:numId="3">
     <w:abstractNumId w:val="10"/>
   </w:num>
-  <w:num w:numId="4" w16cid:durableId="1646157641">
+  <w:num w:numId="4">
     <w:abstractNumId w:val="8"/>
   </w:num>
-  <w:num w:numId="5" w16cid:durableId="1773738437">
+  <w:num w:numId="5">
     <w:abstractNumId w:val="9"/>
   </w:num>
-  <w:num w:numId="6" w16cid:durableId="839319972">
+  <w:num w:numId="6">
     <w:abstractNumId w:val="5"/>
   </w:num>
-  <w:num w:numId="7" w16cid:durableId="938607652">
+  <w:num w:numId="7">
     <w:abstractNumId w:val="2"/>
   </w:num>
-  <w:num w:numId="8" w16cid:durableId="396515046">
+  <w:num w:numId="8">
     <w:abstractNumId w:val="0"/>
   </w:num>
-  <w:num w:numId="9" w16cid:durableId="55250511">
+  <w:num w:numId="9">
     <w:abstractNumId w:val="7"/>
   </w:num>
-  <w:num w:numId="10" w16cid:durableId="382022248">
+  <w:num w:numId="10">
     <w:abstractNumId w:val="6"/>
   </w:num>
-  <w:num w:numId="11" w16cid:durableId="1183126125">
+  <w:num w:numId="11">
     <w:abstractNumId w:val="1"/>
   </w:num>
 </w:numbering>

</xml_diff>

<commit_message>
Ajout de la signature par code
</commit_message>
<xml_diff>
--- a/GABARIT.docx
+++ b/GABARIT.docx
@@ -1,6 +1,6 @@
 
 <file path=word/document.xml><?xml version="1.0" encoding="utf-8"?>
-<w:document xmlns:wpc="http://schemas.microsoft.com/office/word/2010/wordprocessingCanvas" xmlns:cx="http://schemas.microsoft.com/office/drawing/2014/chartex" xmlns:cx1="http://schemas.microsoft.com/office/drawing/2015/9/8/chartex" xmlns:cx2="http://schemas.microsoft.com/office/drawing/2015/10/21/chartex" xmlns:cx3="http://schemas.microsoft.com/office/drawing/2016/5/9/chartex" xmlns:cx4="http://schemas.microsoft.com/office/drawing/2016/5/10/chartex" xmlns:cx5="http://schemas.microsoft.com/office/drawing/2016/5/11/chartex" xmlns:cx6="http://schemas.microsoft.com/office/drawing/2016/5/12/chartex" xmlns:cx7="http://schemas.microsoft.com/office/drawing/2016/5/13/chartex" xmlns:cx8="http://schemas.microsoft.com/office/drawing/2016/5/14/chartex" xmlns:mc="http://schemas.openxmlformats.org/markup-compatibility/2006" xmlns:aink="http://schemas.microsoft.com/office/drawing/2016/ink" xmlns:am3d="http://schemas.microsoft.com/office/drawing/2017/model3d" xmlns:o="urn:schemas-microsoft-com:office:office" xmlns:r="http://schemas.openxmlformats.org/officeDocument/2006/relationships" xmlns:m="http://schemas.openxmlformats.org/officeDocument/2006/math" xmlns:v="urn:schemas-microsoft-com:vml" xmlns:wp14="http://schemas.microsoft.com/office/word/2010/wordprocessingDrawing" xmlns:wp="http://schemas.openxmlformats.org/drawingml/2006/wordprocessingDrawing" xmlns:w10="urn:schemas-microsoft-com:office:word" xmlns:w="http://schemas.openxmlformats.org/wordprocessingml/2006/main" xmlns:w14="http://schemas.microsoft.com/office/word/2010/wordml" xmlns:w15="http://schemas.microsoft.com/office/word/2012/wordml" xmlns:w16cex="http://schemas.microsoft.com/office/word/2018/wordml/cex" xmlns:w16cid="http://schemas.microsoft.com/office/word/2016/wordml/cid" xmlns:w16="http://schemas.microsoft.com/office/word/2018/wordml" xmlns:w16sdtdh="http://schemas.microsoft.com/office/word/2020/wordml/sdtdatahash" xmlns:w16se="http://schemas.microsoft.com/office/word/2015/wordml/symex" xmlns:wpg="http://schemas.microsoft.com/office/word/2010/wordprocessingGroup" xmlns:wpi="http://schemas.microsoft.com/office/word/2010/wordprocessingInk" xmlns:wne="http://schemas.microsoft.com/office/word/2006/wordml" xmlns:wps="http://schemas.microsoft.com/office/word/2010/wordprocessingShape" mc:Ignorable="w14 w15 w16se w16cid w16 w16cex w16sdtdh wp14">
+<w:document xmlns:wpc="http://schemas.microsoft.com/office/word/2010/wordprocessingCanvas" xmlns:cx="http://schemas.microsoft.com/office/drawing/2014/chartex" xmlns:cx1="http://schemas.microsoft.com/office/drawing/2015/9/8/chartex" xmlns:cx2="http://schemas.microsoft.com/office/drawing/2015/10/21/chartex" xmlns:cx3="http://schemas.microsoft.com/office/drawing/2016/5/9/chartex" xmlns:cx4="http://schemas.microsoft.com/office/drawing/2016/5/10/chartex" xmlns:cx5="http://schemas.microsoft.com/office/drawing/2016/5/11/chartex" xmlns:cx6="http://schemas.microsoft.com/office/drawing/2016/5/12/chartex" xmlns:cx7="http://schemas.microsoft.com/office/drawing/2016/5/13/chartex" xmlns:cx8="http://schemas.microsoft.com/office/drawing/2016/5/14/chartex" xmlns:mc="http://schemas.openxmlformats.org/markup-compatibility/2006" xmlns:aink="http://schemas.microsoft.com/office/drawing/2016/ink" xmlns:am3d="http://schemas.microsoft.com/office/drawing/2017/model3d" xmlns:o="urn:schemas-microsoft-com:office:office" xmlns:oel="http://schemas.microsoft.com/office/2019/extlst" xmlns:r="http://schemas.openxmlformats.org/officeDocument/2006/relationships" xmlns:m="http://schemas.openxmlformats.org/officeDocument/2006/math" xmlns:v="urn:schemas-microsoft-com:vml" xmlns:wp14="http://schemas.microsoft.com/office/word/2010/wordprocessingDrawing" xmlns:wp="http://schemas.openxmlformats.org/drawingml/2006/wordprocessingDrawing" xmlns:w10="urn:schemas-microsoft-com:office:word" xmlns:w="http://schemas.openxmlformats.org/wordprocessingml/2006/main" xmlns:w14="http://schemas.microsoft.com/office/word/2010/wordml" xmlns:w15="http://schemas.microsoft.com/office/word/2012/wordml" xmlns:w16cex="http://schemas.microsoft.com/office/word/2018/wordml/cex" xmlns:w16cid="http://schemas.microsoft.com/office/word/2016/wordml/cid" xmlns:w16="http://schemas.microsoft.com/office/word/2018/wordml" xmlns:w16sdtdh="http://schemas.microsoft.com/office/word/2020/wordml/sdtdatahash" xmlns:w16se="http://schemas.microsoft.com/office/word/2015/wordml/symex" xmlns:wpg="http://schemas.microsoft.com/office/word/2010/wordprocessingGroup" xmlns:wpi="http://schemas.microsoft.com/office/word/2010/wordprocessingInk" xmlns:wne="http://schemas.microsoft.com/office/word/2006/wordml" xmlns:wps="http://schemas.microsoft.com/office/word/2010/wordprocessingShape" mc:Ignorable="w14 w15 w16se w16cid w16 w16cex w16sdtdh wp14">
   <w:body>
     <w:tbl>
       <w:tblPr>
@@ -857,8 +857,8 @@
           <w:szCs w:val="20"/>
         </w:rPr>
       </w:pPr>
-      <w:bookmarkStart w:id="16" w:name="Graphique_Publications"/>
-      <w:bookmarkEnd w:id="16"/>
+      <w:bookmarkStart w:id="17" w:name="Graphique_Publications"/>
+      <w:bookmarkEnd w:id="17"/>
     </w:p>
     <w:p>
       <w:pPr>
@@ -873,8 +873,8 @@
           <w:szCs w:val="16"/>
         </w:rPr>
       </w:pPr>
-      <w:bookmarkStart w:id="17" w:name="Graphique_Citations"/>
-      <w:bookmarkEnd w:id="17"/>
+      <w:bookmarkStart w:id="18" w:name="Graphique_Citations"/>
+      <w:bookmarkEnd w:id="18"/>
     </w:p>
     <w:p>
       <w:pPr>
@@ -1029,7 +1029,7 @@
                 <v:stroke joinstyle="miter"/>
                 <v:path gradientshapeok="t" o:connecttype="rect"/>
               </v:shapetype>
-              <v:shape id="Zone de texte 4" o:spid="_x0000_s1026" type="#_x0000_t202" style="position:absolute;margin-left:26.25pt;margin-top:214.2pt;width:189.05pt;height:24.75pt;z-index:251658241;visibility:visible;mso-wrap-style:square;mso-width-percent:0;mso-height-percent:0;mso-wrap-distance-left:9pt;mso-wrap-distance-top:0;mso-wrap-distance-right:9pt;mso-wrap-distance-bottom:0;mso-position-horizontal:absolute;mso-position-horizontal-relative:text;mso-position-vertical:absolute;mso-position-vertical-relative:text;mso-width-percent:0;mso-height-percent:0;mso-width-relative:margin;mso-height-relative:margin;v-text-anchor:top" o:gfxdata="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" stroked="f">
+              <v:shape id="Zone de texte 4" o:spid="_x0000_s1026" type="#_x0000_t202" style="position:absolute;margin-left:26.25pt;margin-top:214.2pt;width:189.05pt;height:24.75pt;z-index:251658241;visibility:visible;mso-wrap-style:square;mso-width-percent:0;mso-height-percent:0;mso-wrap-distance-left:9pt;mso-wrap-distance-top:0;mso-wrap-distance-right:9pt;mso-wrap-distance-bottom:0;mso-position-horizontal:absolute;mso-position-horizontal-relative:text;mso-position-vertical:absolute;mso-position-vertical-relative:text;mso-width-percent:0;mso-height-percent:0;mso-width-relative:margin;mso-height-relative:margin;v-text-anchor:top" o:gfxdata="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" stroked="f">
                 <v:textbox>
                   <w:txbxContent>
                     <w:p>
@@ -1076,8 +1076,8 @@
           </mc:Fallback>
         </mc:AlternateContent>
       </w:r>
-      <w:bookmarkStart w:id="18" w:name="Graphique_SNIP"/>
-      <w:bookmarkEnd w:id="18"/>
+      <w:bookmarkStart w:id="19" w:name="Graphique_SNIP"/>
+      <w:bookmarkEnd w:id="19"/>
     </w:p>
     <w:p>
       <w:pPr>
@@ -1249,7 +1249,7 @@
           </mc:Choice>
           <mc:Fallback>
             <w:pict>
-              <v:shape w14:anchorId="2BC8B61F" id="Zone de texte 307" o:spid="_x0000_s1027" type="#_x0000_t202" style="position:absolute;margin-left:36.75pt;margin-top:215.7pt;width:189.05pt;height:23.25pt;z-index:251658240;visibility:visible;mso-wrap-style:square;mso-width-percent:0;mso-height-percent:0;mso-wrap-distance-left:9pt;mso-wrap-distance-top:0;mso-wrap-distance-right:9pt;mso-wrap-distance-bottom:0;mso-position-horizontal:absolute;mso-position-horizontal-relative:text;mso-position-vertical:absolute;mso-position-vertical-relative:text;mso-width-percent:0;mso-height-percent:0;mso-width-relative:margin;mso-height-relative:margin;v-text-anchor:top" o:gfxdata="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" stroked="f">
+              <v:shape w14:anchorId="2BC8B61F" id="Zone de texte 307" o:spid="_x0000_s1027" type="#_x0000_t202" style="position:absolute;margin-left:36.75pt;margin-top:215.7pt;width:189.05pt;height:23.25pt;z-index:251658240;visibility:visible;mso-wrap-style:square;mso-width-percent:0;mso-height-percent:0;mso-wrap-distance-left:9pt;mso-wrap-distance-top:0;mso-wrap-distance-right:9pt;mso-wrap-distance-bottom:0;mso-position-horizontal:absolute;mso-position-horizontal-relative:text;mso-position-vertical:absolute;mso-position-vertical-relative:text;mso-width-percent:0;mso-height-percent:0;mso-width-relative:margin;mso-height-relative:margin;v-text-anchor:top" o:gfxdata="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" stroked="f">
                 <v:textbox>
                   <w:txbxContent>
                     <w:p>
@@ -1331,8 +1331,8 @@
           </mc:Fallback>
         </mc:AlternateContent>
       </w:r>
-      <w:bookmarkStart w:id="19" w:name="Graphique_Collab"/>
-      <w:bookmarkEnd w:id="19"/>
+      <w:bookmarkStart w:id="20" w:name="Graphique_Collab"/>
+      <w:bookmarkEnd w:id="20"/>
     </w:p>
     <w:p>
       <w:pPr>
@@ -1983,7 +1983,27 @@
                 <w:sz w:val="16"/>
                 <w:szCs w:val="16"/>
               </w:rPr>
-              <w:t>Les bases de données bibliométriques, telles que Scopus, ne répertorient pas toutes les publications et se limitent généralement aux revues et conférences ayant un rayonnement international. La série « Articles » inclut les documents de types « article » et « article de synthèse ».  La série « Autres » inclut des documents de types « livre », « chapitre de livre » et « éditorial ».</w:t>
+              <w:t xml:space="preserve">Les bases de données bibliométriques, telles que </w:t>
+            </w:r>
+            <w:proofErr w:type="spellStart"/>
+            <w:r>
+              <w:rPr>
+                <w:rStyle w:val="txt"/>
+                <w:rFonts w:eastAsia="Times New Roman" w:cs="Arial"/>
+                <w:sz w:val="16"/>
+                <w:szCs w:val="16"/>
+              </w:rPr>
+              <w:t>Scopus</w:t>
+            </w:r>
+            <w:proofErr w:type="spellEnd"/>
+            <w:r>
+              <w:rPr>
+                <w:rStyle w:val="txt"/>
+                <w:rFonts w:eastAsia="Times New Roman" w:cs="Arial"/>
+                <w:sz w:val="16"/>
+                <w:szCs w:val="16"/>
+              </w:rPr>
+              <w:t>, ne répertorient pas toutes les publications et se limitent généralement aux revues et conférences ayant un rayonnement international. La série « Articles » inclut les documents de types « article » et « article de synthèse ».  La série « Autres » inclut des documents de types « livre », « chapitre de livre » et « éditorial ».</w:t>
             </w:r>
           </w:p>
         </w:tc>
@@ -2148,7 +2168,27 @@
                 <w:sz w:val="16"/>
                 <w:szCs w:val="16"/>
               </w:rPr>
-              <w:t xml:space="preserve"> (SNIP) est un facteur d’impact pondéré par discipline. Il permet de mieux comparer les revues entre elles, car son calcul tient compte des différentes pratiques de citations d’articles selon des domaines d’étude des revues.  Le SNIP est l’indicateur de performance des revues indexées depuis 1996 dans Scopus.   C’est la valeur du SNIP de l’année de publication des articles qui est utilisé dans ce graphique.</w:t>
+              <w:t xml:space="preserve"> (SNIP) est un facteur d’impact pondéré par discipline. Il permet de mieux comparer les revues entre elles, car son calcul tient compte des différentes pratiques de citations d’articles selon des domaines d’étude des revues.  Le SNIP est l’indicateur de performance des revues indexées depuis 1996 dans </w:t>
+            </w:r>
+            <w:proofErr w:type="spellStart"/>
+            <w:r>
+              <w:rPr>
+                <w:rStyle w:val="txt"/>
+                <w:rFonts w:eastAsia="Times New Roman" w:cs="Arial"/>
+                <w:sz w:val="16"/>
+                <w:szCs w:val="16"/>
+              </w:rPr>
+              <w:t>Scopus</w:t>
+            </w:r>
+            <w:proofErr w:type="spellEnd"/>
+            <w:r>
+              <w:rPr>
+                <w:rStyle w:val="txt"/>
+                <w:rFonts w:eastAsia="Times New Roman" w:cs="Arial"/>
+                <w:sz w:val="16"/>
+                <w:szCs w:val="16"/>
+              </w:rPr>
+              <w:t>.   C’est la valeur du SNIP de l’année de publication des articles qui est utilisé dans ce graphique.</w:t>
             </w:r>
           </w:p>
         </w:tc>
@@ -2393,7 +2433,7 @@
 </file>
 
 <file path=word/endnotes.xml><?xml version="1.0" encoding="utf-8"?>
-<w:endnotes xmlns:wpc="http://schemas.microsoft.com/office/word/2010/wordprocessingCanvas" xmlns:cx="http://schemas.microsoft.com/office/drawing/2014/chartex" xmlns:cx1="http://schemas.microsoft.com/office/drawing/2015/9/8/chartex" xmlns:cx2="http://schemas.microsoft.com/office/drawing/2015/10/21/chartex" xmlns:cx3="http://schemas.microsoft.com/office/drawing/2016/5/9/chartex" xmlns:cx4="http://schemas.microsoft.com/office/drawing/2016/5/10/chartex" xmlns:cx5="http://schemas.microsoft.com/office/drawing/2016/5/11/chartex" xmlns:cx6="http://schemas.microsoft.com/office/drawing/2016/5/12/chartex" xmlns:cx7="http://schemas.microsoft.com/office/drawing/2016/5/13/chartex" xmlns:cx8="http://schemas.microsoft.com/office/drawing/2016/5/14/chartex" xmlns:mc="http://schemas.openxmlformats.org/markup-compatibility/2006" xmlns:aink="http://schemas.microsoft.com/office/drawing/2016/ink" xmlns:am3d="http://schemas.microsoft.com/office/drawing/2017/model3d" xmlns:o="urn:schemas-microsoft-com:office:office" xmlns:r="http://schemas.openxmlformats.org/officeDocument/2006/relationships" xmlns:m="http://schemas.openxmlformats.org/officeDocument/2006/math" xmlns:v="urn:schemas-microsoft-com:vml" xmlns:wp14="http://schemas.microsoft.com/office/word/2010/wordprocessingDrawing" xmlns:wp="http://schemas.openxmlformats.org/drawingml/2006/wordprocessingDrawing" xmlns:w10="urn:schemas-microsoft-com:office:word" xmlns:w="http://schemas.openxmlformats.org/wordprocessingml/2006/main" xmlns:w14="http://schemas.microsoft.com/office/word/2010/wordml" xmlns:w15="http://schemas.microsoft.com/office/word/2012/wordml" xmlns:w16cex="http://schemas.microsoft.com/office/word/2018/wordml/cex" xmlns:w16cid="http://schemas.microsoft.com/office/word/2016/wordml/cid" xmlns:w16="http://schemas.microsoft.com/office/word/2018/wordml" xmlns:w16sdtdh="http://schemas.microsoft.com/office/word/2020/wordml/sdtdatahash" xmlns:w16se="http://schemas.microsoft.com/office/word/2015/wordml/symex" xmlns:wpg="http://schemas.microsoft.com/office/word/2010/wordprocessingGroup" xmlns:wpi="http://schemas.microsoft.com/office/word/2010/wordprocessingInk" xmlns:wne="http://schemas.microsoft.com/office/word/2006/wordml" xmlns:wps="http://schemas.microsoft.com/office/word/2010/wordprocessingShape" mc:Ignorable="w14 w15 w16se w16cid w16 w16cex w16sdtdh wp14">
+<w:endnotes xmlns:wpc="http://schemas.microsoft.com/office/word/2010/wordprocessingCanvas" xmlns:cx="http://schemas.microsoft.com/office/drawing/2014/chartex" xmlns:cx1="http://schemas.microsoft.com/office/drawing/2015/9/8/chartex" xmlns:cx2="http://schemas.microsoft.com/office/drawing/2015/10/21/chartex" xmlns:cx3="http://schemas.microsoft.com/office/drawing/2016/5/9/chartex" xmlns:cx4="http://schemas.microsoft.com/office/drawing/2016/5/10/chartex" xmlns:cx5="http://schemas.microsoft.com/office/drawing/2016/5/11/chartex" xmlns:cx6="http://schemas.microsoft.com/office/drawing/2016/5/12/chartex" xmlns:cx7="http://schemas.microsoft.com/office/drawing/2016/5/13/chartex" xmlns:cx8="http://schemas.microsoft.com/office/drawing/2016/5/14/chartex" xmlns:mc="http://schemas.openxmlformats.org/markup-compatibility/2006" xmlns:aink="http://schemas.microsoft.com/office/drawing/2016/ink" xmlns:am3d="http://schemas.microsoft.com/office/drawing/2017/model3d" xmlns:o="urn:schemas-microsoft-com:office:office" xmlns:oel="http://schemas.microsoft.com/office/2019/extlst" xmlns:r="http://schemas.openxmlformats.org/officeDocument/2006/relationships" xmlns:m="http://schemas.openxmlformats.org/officeDocument/2006/math" xmlns:v="urn:schemas-microsoft-com:vml" xmlns:wp14="http://schemas.microsoft.com/office/word/2010/wordprocessingDrawing" xmlns:wp="http://schemas.openxmlformats.org/drawingml/2006/wordprocessingDrawing" xmlns:w10="urn:schemas-microsoft-com:office:word" xmlns:w="http://schemas.openxmlformats.org/wordprocessingml/2006/main" xmlns:w14="http://schemas.microsoft.com/office/word/2010/wordml" xmlns:w15="http://schemas.microsoft.com/office/word/2012/wordml" xmlns:w16cex="http://schemas.microsoft.com/office/word/2018/wordml/cex" xmlns:w16cid="http://schemas.microsoft.com/office/word/2016/wordml/cid" xmlns:w16="http://schemas.microsoft.com/office/word/2018/wordml" xmlns:w16sdtdh="http://schemas.microsoft.com/office/word/2020/wordml/sdtdatahash" xmlns:w16se="http://schemas.microsoft.com/office/word/2015/wordml/symex" xmlns:wpg="http://schemas.microsoft.com/office/word/2010/wordprocessingGroup" xmlns:wpi="http://schemas.microsoft.com/office/word/2010/wordprocessingInk" xmlns:wne="http://schemas.microsoft.com/office/word/2006/wordml" xmlns:wps="http://schemas.microsoft.com/office/word/2010/wordprocessingShape" mc:Ignorable="w14 w15 w16se w16cid w16 w16cex w16sdtdh wp14">
   <w:endnote w:type="separator" w:id="-1">
     <w:p>
       <w:pPr>
@@ -2425,7 +2465,7 @@
 </file>
 
 <file path=word/footer1.xml><?xml version="1.0" encoding="utf-8"?>
-<w:ftr xmlns:wpc="http://schemas.microsoft.com/office/word/2010/wordprocessingCanvas" xmlns:cx="http://schemas.microsoft.com/office/drawing/2014/chartex" xmlns:cx1="http://schemas.microsoft.com/office/drawing/2015/9/8/chartex" xmlns:cx2="http://schemas.microsoft.com/office/drawing/2015/10/21/chartex" xmlns:cx3="http://schemas.microsoft.com/office/drawing/2016/5/9/chartex" xmlns:cx4="http://schemas.microsoft.com/office/drawing/2016/5/10/chartex" xmlns:cx5="http://schemas.microsoft.com/office/drawing/2016/5/11/chartex" xmlns:cx6="http://schemas.microsoft.com/office/drawing/2016/5/12/chartex" xmlns:cx7="http://schemas.microsoft.com/office/drawing/2016/5/13/chartex" xmlns:cx8="http://schemas.microsoft.com/office/drawing/2016/5/14/chartex" xmlns:mc="http://schemas.openxmlformats.org/markup-compatibility/2006" xmlns:aink="http://schemas.microsoft.com/office/drawing/2016/ink" xmlns:am3d="http://schemas.microsoft.com/office/drawing/2017/model3d" xmlns:o="urn:schemas-microsoft-com:office:office" xmlns:r="http://schemas.openxmlformats.org/officeDocument/2006/relationships" xmlns:m="http://schemas.openxmlformats.org/officeDocument/2006/math" xmlns:v="urn:schemas-microsoft-com:vml" xmlns:wp14="http://schemas.microsoft.com/office/word/2010/wordprocessingDrawing" xmlns:wp="http://schemas.openxmlformats.org/drawingml/2006/wordprocessingDrawing" xmlns:w10="urn:schemas-microsoft-com:office:word" xmlns:w="http://schemas.openxmlformats.org/wordprocessingml/2006/main" xmlns:w14="http://schemas.microsoft.com/office/word/2010/wordml" xmlns:w15="http://schemas.microsoft.com/office/word/2012/wordml" xmlns:w16cex="http://schemas.microsoft.com/office/word/2018/wordml/cex" xmlns:w16cid="http://schemas.microsoft.com/office/word/2016/wordml/cid" xmlns:w16="http://schemas.microsoft.com/office/word/2018/wordml" xmlns:w16sdtdh="http://schemas.microsoft.com/office/word/2020/wordml/sdtdatahash" xmlns:w16se="http://schemas.microsoft.com/office/word/2015/wordml/symex" xmlns:wpg="http://schemas.microsoft.com/office/word/2010/wordprocessingGroup" xmlns:wpi="http://schemas.microsoft.com/office/word/2010/wordprocessingInk" xmlns:wne="http://schemas.microsoft.com/office/word/2006/wordml" xmlns:wps="http://schemas.microsoft.com/office/word/2010/wordprocessingShape" mc:Ignorable="w14 w15 w16se w16cid w16 w16cex w16sdtdh wp14">
+<w:ftr xmlns:wpc="http://schemas.microsoft.com/office/word/2010/wordprocessingCanvas" xmlns:cx="http://schemas.microsoft.com/office/drawing/2014/chartex" xmlns:cx1="http://schemas.microsoft.com/office/drawing/2015/9/8/chartex" xmlns:cx2="http://schemas.microsoft.com/office/drawing/2015/10/21/chartex" xmlns:cx3="http://schemas.microsoft.com/office/drawing/2016/5/9/chartex" xmlns:cx4="http://schemas.microsoft.com/office/drawing/2016/5/10/chartex" xmlns:cx5="http://schemas.microsoft.com/office/drawing/2016/5/11/chartex" xmlns:cx6="http://schemas.microsoft.com/office/drawing/2016/5/12/chartex" xmlns:cx7="http://schemas.microsoft.com/office/drawing/2016/5/13/chartex" xmlns:cx8="http://schemas.microsoft.com/office/drawing/2016/5/14/chartex" xmlns:mc="http://schemas.openxmlformats.org/markup-compatibility/2006" xmlns:aink="http://schemas.microsoft.com/office/drawing/2016/ink" xmlns:am3d="http://schemas.microsoft.com/office/drawing/2017/model3d" xmlns:o="urn:schemas-microsoft-com:office:office" xmlns:oel="http://schemas.microsoft.com/office/2019/extlst" xmlns:r="http://schemas.openxmlformats.org/officeDocument/2006/relationships" xmlns:m="http://schemas.openxmlformats.org/officeDocument/2006/math" xmlns:v="urn:schemas-microsoft-com:vml" xmlns:wp14="http://schemas.microsoft.com/office/word/2010/wordprocessingDrawing" xmlns:wp="http://schemas.openxmlformats.org/drawingml/2006/wordprocessingDrawing" xmlns:w10="urn:schemas-microsoft-com:office:word" xmlns:w="http://schemas.openxmlformats.org/wordprocessingml/2006/main" xmlns:w14="http://schemas.microsoft.com/office/word/2010/wordml" xmlns:w15="http://schemas.microsoft.com/office/word/2012/wordml" xmlns:w16cex="http://schemas.microsoft.com/office/word/2018/wordml/cex" xmlns:w16cid="http://schemas.microsoft.com/office/word/2016/wordml/cid" xmlns:w16="http://schemas.microsoft.com/office/word/2018/wordml" xmlns:w16sdtdh="http://schemas.microsoft.com/office/word/2020/wordml/sdtdatahash" xmlns:w16se="http://schemas.microsoft.com/office/word/2015/wordml/symex" xmlns:wpg="http://schemas.microsoft.com/office/word/2010/wordprocessingGroup" xmlns:wpi="http://schemas.microsoft.com/office/word/2010/wordprocessingInk" xmlns:wne="http://schemas.microsoft.com/office/word/2006/wordml" xmlns:wps="http://schemas.microsoft.com/office/word/2010/wordprocessingShape" mc:Ignorable="w14 w15 w16se w16cid w16 w16cex w16sdtdh wp14">
   <w:p>
     <w:pPr>
       <w:pStyle w:val="Pieddepage"/>
@@ -2435,175 +2475,16 @@
 </file>
 
 <file path=word/footer2.xml><?xml version="1.0" encoding="utf-8"?>
-<w:ftr xmlns:wpc="http://schemas.microsoft.com/office/word/2010/wordprocessingCanvas" xmlns:cx="http://schemas.microsoft.com/office/drawing/2014/chartex" xmlns:cx1="http://schemas.microsoft.com/office/drawing/2015/9/8/chartex" xmlns:cx2="http://schemas.microsoft.com/office/drawing/2015/10/21/chartex" xmlns:cx3="http://schemas.microsoft.com/office/drawing/2016/5/9/chartex" xmlns:cx4="http://schemas.microsoft.com/office/drawing/2016/5/10/chartex" xmlns:cx5="http://schemas.microsoft.com/office/drawing/2016/5/11/chartex" xmlns:cx6="http://schemas.microsoft.com/office/drawing/2016/5/12/chartex" xmlns:cx7="http://schemas.microsoft.com/office/drawing/2016/5/13/chartex" xmlns:cx8="http://schemas.microsoft.com/office/drawing/2016/5/14/chartex" xmlns:mc="http://schemas.openxmlformats.org/markup-compatibility/2006" xmlns:aink="http://schemas.microsoft.com/office/drawing/2016/ink" xmlns:am3d="http://schemas.microsoft.com/office/drawing/2017/model3d" xmlns:o="urn:schemas-microsoft-com:office:office" xmlns:r="http://schemas.openxmlformats.org/officeDocument/2006/relationships" xmlns:m="http://schemas.openxmlformats.org/officeDocument/2006/math" xmlns:v="urn:schemas-microsoft-com:vml" xmlns:wp14="http://schemas.microsoft.com/office/word/2010/wordprocessingDrawing" xmlns:wp="http://schemas.openxmlformats.org/drawingml/2006/wordprocessingDrawing" xmlns:w10="urn:schemas-microsoft-com:office:word" xmlns:w="http://schemas.openxmlformats.org/wordprocessingml/2006/main" xmlns:w14="http://schemas.microsoft.com/office/word/2010/wordml" xmlns:w15="http://schemas.microsoft.com/office/word/2012/wordml" xmlns:w16cex="http://schemas.microsoft.com/office/word/2018/wordml/cex" xmlns:w16cid="http://schemas.microsoft.com/office/word/2016/wordml/cid" xmlns:w16="http://schemas.microsoft.com/office/word/2018/wordml" xmlns:w16sdtdh="http://schemas.microsoft.com/office/word/2020/wordml/sdtdatahash" xmlns:w16se="http://schemas.microsoft.com/office/word/2015/wordml/symex" xmlns:wpg="http://schemas.microsoft.com/office/word/2010/wordprocessingGroup" xmlns:wpi="http://schemas.microsoft.com/office/word/2010/wordprocessingInk" xmlns:wne="http://schemas.microsoft.com/office/word/2006/wordml" xmlns:wps="http://schemas.microsoft.com/office/word/2010/wordprocessingShape" mc:Ignorable="w14 w15 w16se w16cid w16 w16cex w16sdtdh wp14">
+<w:ftr xmlns:wpc="http://schemas.microsoft.com/office/word/2010/wordprocessingCanvas" xmlns:cx="http://schemas.microsoft.com/office/drawing/2014/chartex" xmlns:cx1="http://schemas.microsoft.com/office/drawing/2015/9/8/chartex" xmlns:cx2="http://schemas.microsoft.com/office/drawing/2015/10/21/chartex" xmlns:cx3="http://schemas.microsoft.com/office/drawing/2016/5/9/chartex" xmlns:cx4="http://schemas.microsoft.com/office/drawing/2016/5/10/chartex" xmlns:cx5="http://schemas.microsoft.com/office/drawing/2016/5/11/chartex" xmlns:cx6="http://schemas.microsoft.com/office/drawing/2016/5/12/chartex" xmlns:cx7="http://schemas.microsoft.com/office/drawing/2016/5/13/chartex" xmlns:cx8="http://schemas.microsoft.com/office/drawing/2016/5/14/chartex" xmlns:mc="http://schemas.openxmlformats.org/markup-compatibility/2006" xmlns:aink="http://schemas.microsoft.com/office/drawing/2016/ink" xmlns:am3d="http://schemas.microsoft.com/office/drawing/2017/model3d" xmlns:o="urn:schemas-microsoft-com:office:office" xmlns:oel="http://schemas.microsoft.com/office/2019/extlst" xmlns:r="http://schemas.openxmlformats.org/officeDocument/2006/relationships" xmlns:m="http://schemas.openxmlformats.org/officeDocument/2006/math" xmlns:v="urn:schemas-microsoft-com:vml" xmlns:wp14="http://schemas.microsoft.com/office/word/2010/wordprocessingDrawing" xmlns:wp="http://schemas.openxmlformats.org/drawingml/2006/wordprocessingDrawing" xmlns:w10="urn:schemas-microsoft-com:office:word" xmlns:w="http://schemas.openxmlformats.org/wordprocessingml/2006/main" xmlns:w14="http://schemas.microsoft.com/office/word/2010/wordml" xmlns:w15="http://schemas.microsoft.com/office/word/2012/wordml" xmlns:w16cex="http://schemas.microsoft.com/office/word/2018/wordml/cex" xmlns:w16cid="http://schemas.microsoft.com/office/word/2016/wordml/cid" xmlns:w16="http://schemas.microsoft.com/office/word/2018/wordml" xmlns:w16sdtdh="http://schemas.microsoft.com/office/word/2020/wordml/sdtdatahash" xmlns:w16se="http://schemas.microsoft.com/office/word/2015/wordml/symex" xmlns:wpg="http://schemas.microsoft.com/office/word/2010/wordprocessingGroup" xmlns:wpi="http://schemas.microsoft.com/office/word/2010/wordprocessingInk" xmlns:wne="http://schemas.microsoft.com/office/word/2006/wordml" xmlns:wps="http://schemas.microsoft.com/office/word/2010/wordprocessingShape" mc:Ignorable="w14 w15 w16se w16cid w16 w16cex w16sdtdh wp14">
   <w:p>
     <w:pPr>
       <w:pStyle w:val="Pieddepage"/>
-      <w:rPr>
-        <w:i/>
+      <w:jc w:val="right"/>
+      <w:rPr>
         <w:sz w:val="18"/>
         <w:szCs w:val="18"/>
       </w:rPr>
     </w:pPr>
-    <w:r>
-      <w:rPr>
-        <w:sz w:val="18"/>
-        <w:szCs w:val="18"/>
-      </w:rPr>
-      <w:t xml:space="preserve">Source des données : </w:t>
-    </w:r>
-    <w:r>
-      <w:rPr>
-        <w:i/>
-        <w:sz w:val="18"/>
-        <w:szCs w:val="18"/>
-      </w:rPr>
-      <w:t xml:space="preserve">Scopus et </w:t>
-    </w:r>
-    <w:proofErr w:type="spellStart"/>
-    <w:r>
-      <w:rPr>
-        <w:i/>
-        <w:sz w:val="18"/>
-        <w:szCs w:val="18"/>
-      </w:rPr>
-      <w:t>SciVal</w:t>
-    </w:r>
-    <w:proofErr w:type="spellEnd"/>
-    <w:r>
-      <w:rPr>
-        <w:i/>
-        <w:sz w:val="18"/>
-        <w:szCs w:val="18"/>
-      </w:rPr>
-      <w:t xml:space="preserve">, </w:t>
-    </w:r>
-    <w:r>
-      <w:rPr>
-        <w:i/>
-        <w:sz w:val="18"/>
-        <w:szCs w:val="18"/>
-      </w:rPr>
-      <w:t>données collecté</w:t>
-    </w:r>
-    <w:r>
-      <w:rPr>
-        <w:i/>
-        <w:sz w:val="18"/>
-        <w:szCs w:val="18"/>
-      </w:rPr>
-      <w:t>e</w:t>
-    </w:r>
-    <w:r>
-      <w:rPr>
-        <w:i/>
-        <w:sz w:val="18"/>
-        <w:szCs w:val="18"/>
-      </w:rPr>
-      <w:t xml:space="preserve">s le </w:t>
-    </w:r>
-    <w:r>
-      <w:rPr>
-        <w:i/>
-        <w:sz w:val="18"/>
-        <w:szCs w:val="18"/>
-      </w:rPr>
-      <w:t>X septembre</w:t>
-    </w:r>
-    <w:r>
-      <w:rPr>
-        <w:i/>
-        <w:sz w:val="18"/>
-        <w:szCs w:val="18"/>
-      </w:rPr>
-      <w:t xml:space="preserve"> </w:t>
-    </w:r>
-    <w:r>
-      <w:rPr>
-        <w:i/>
-        <w:sz w:val="18"/>
-        <w:szCs w:val="18"/>
-      </w:rPr>
-      <w:t>20</w:t>
-    </w:r>
-    <w:r>
-      <w:rPr>
-        <w:i/>
-        <w:sz w:val="18"/>
-        <w:szCs w:val="18"/>
-      </w:rPr>
-      <w:t>2</w:t>
-    </w:r>
-    <w:r>
-      <w:rPr>
-        <w:i/>
-        <w:sz w:val="18"/>
-        <w:szCs w:val="18"/>
-      </w:rPr>
-      <w:t>3</w:t>
-    </w:r>
-    <w:r>
-      <w:rPr>
-        <w:i/>
-        <w:sz w:val="18"/>
-        <w:szCs w:val="18"/>
-        <w:highlight w:val="yellow"/>
-      </w:rPr>
-      <w:t xml:space="preserve">, mis à jour le </w:t>
-    </w:r>
-    <w:r>
-      <w:rPr>
-        <w:i/>
-        <w:sz w:val="18"/>
-        <w:szCs w:val="18"/>
-        <w:highlight w:val="yellow"/>
-      </w:rPr>
-      <w:t>X</w:t>
-    </w:r>
-    <w:r>
-      <w:rPr>
-        <w:i/>
-        <w:sz w:val="18"/>
-        <w:szCs w:val="18"/>
-        <w:highlight w:val="yellow"/>
-      </w:rPr>
-      <w:t xml:space="preserve"> septembre</w:t>
-    </w:r>
-    <w:r>
-      <w:rPr>
-        <w:i/>
-        <w:sz w:val="18"/>
-        <w:szCs w:val="18"/>
-        <w:highlight w:val="yellow"/>
-      </w:rPr>
-      <w:t xml:space="preserve"> 202</w:t>
-    </w:r>
-    <w:r>
-      <w:rPr>
-        <w:i/>
-        <w:sz w:val="18"/>
-        <w:szCs w:val="18"/>
-        <w:highlight w:val="yellow"/>
-      </w:rPr>
-      <w:t>3</w:t>
-    </w:r>
-    <w:r>
-      <w:rPr>
-        <w:i/>
-        <w:sz w:val="18"/>
-        <w:szCs w:val="18"/>
-        <w:highlight w:val="yellow"/>
-      </w:rPr>
-      <w:t xml:space="preserve">   </w:t>
-    </w:r>
-    <w:r>
-      <w:rPr>
-        <w:i/>
-        <w:sz w:val="18"/>
-        <w:szCs w:val="18"/>
-      </w:rPr>
-      <w:t xml:space="preserve">                                                           </w:t>
-    </w:r>
     <w:r>
       <w:rPr>
         <w:sz w:val="18"/>
@@ -2640,12 +2521,26 @@
       </w:rPr>
       <w:fldChar w:fldCharType="end"/>
     </w:r>
+  </w:p>
+  <w:p>
+    <w:pPr>
+      <w:pStyle w:val="Pieddepage"/>
+      <w:rPr>
+        <w:b/>
+        <w:bCs/>
+        <w:iCs/>
+        <w:sz w:val="12"/>
+        <w:szCs w:val="12"/>
+      </w:rPr>
+    </w:pPr>
+    <w:bookmarkStart w:id="16" w:name="Signature"/>
+    <w:bookmarkEnd w:id="16"/>
   </w:p>
 </w:ftr>
 </file>
 
 <file path=word/footer3.xml><?xml version="1.0" encoding="utf-8"?>
-<w:ftr xmlns:wpc="http://schemas.microsoft.com/office/word/2010/wordprocessingCanvas" xmlns:cx="http://schemas.microsoft.com/office/drawing/2014/chartex" xmlns:cx1="http://schemas.microsoft.com/office/drawing/2015/9/8/chartex" xmlns:cx2="http://schemas.microsoft.com/office/drawing/2015/10/21/chartex" xmlns:cx3="http://schemas.microsoft.com/office/drawing/2016/5/9/chartex" xmlns:cx4="http://schemas.microsoft.com/office/drawing/2016/5/10/chartex" xmlns:cx5="http://schemas.microsoft.com/office/drawing/2016/5/11/chartex" xmlns:cx6="http://schemas.microsoft.com/office/drawing/2016/5/12/chartex" xmlns:cx7="http://schemas.microsoft.com/office/drawing/2016/5/13/chartex" xmlns:cx8="http://schemas.microsoft.com/office/drawing/2016/5/14/chartex" xmlns:mc="http://schemas.openxmlformats.org/markup-compatibility/2006" xmlns:aink="http://schemas.microsoft.com/office/drawing/2016/ink" xmlns:am3d="http://schemas.microsoft.com/office/drawing/2017/model3d" xmlns:o="urn:schemas-microsoft-com:office:office" xmlns:r="http://schemas.openxmlformats.org/officeDocument/2006/relationships" xmlns:m="http://schemas.openxmlformats.org/officeDocument/2006/math" xmlns:v="urn:schemas-microsoft-com:vml" xmlns:wp14="http://schemas.microsoft.com/office/word/2010/wordprocessingDrawing" xmlns:wp="http://schemas.openxmlformats.org/drawingml/2006/wordprocessingDrawing" xmlns:w10="urn:schemas-microsoft-com:office:word" xmlns:w="http://schemas.openxmlformats.org/wordprocessingml/2006/main" xmlns:w14="http://schemas.microsoft.com/office/word/2010/wordml" xmlns:w15="http://schemas.microsoft.com/office/word/2012/wordml" xmlns:w16cex="http://schemas.microsoft.com/office/word/2018/wordml/cex" xmlns:w16cid="http://schemas.microsoft.com/office/word/2016/wordml/cid" xmlns:w16="http://schemas.microsoft.com/office/word/2018/wordml" xmlns:w16sdtdh="http://schemas.microsoft.com/office/word/2020/wordml/sdtdatahash" xmlns:w16se="http://schemas.microsoft.com/office/word/2015/wordml/symex" xmlns:wpg="http://schemas.microsoft.com/office/word/2010/wordprocessingGroup" xmlns:wpi="http://schemas.microsoft.com/office/word/2010/wordprocessingInk" xmlns:wne="http://schemas.microsoft.com/office/word/2006/wordml" xmlns:wps="http://schemas.microsoft.com/office/word/2010/wordprocessingShape" mc:Ignorable="w14 w15 w16se w16cid w16 w16cex w16sdtdh wp14">
+<w:ftr xmlns:wpc="http://schemas.microsoft.com/office/word/2010/wordprocessingCanvas" xmlns:cx="http://schemas.microsoft.com/office/drawing/2014/chartex" xmlns:cx1="http://schemas.microsoft.com/office/drawing/2015/9/8/chartex" xmlns:cx2="http://schemas.microsoft.com/office/drawing/2015/10/21/chartex" xmlns:cx3="http://schemas.microsoft.com/office/drawing/2016/5/9/chartex" xmlns:cx4="http://schemas.microsoft.com/office/drawing/2016/5/10/chartex" xmlns:cx5="http://schemas.microsoft.com/office/drawing/2016/5/11/chartex" xmlns:cx6="http://schemas.microsoft.com/office/drawing/2016/5/12/chartex" xmlns:cx7="http://schemas.microsoft.com/office/drawing/2016/5/13/chartex" xmlns:cx8="http://schemas.microsoft.com/office/drawing/2016/5/14/chartex" xmlns:mc="http://schemas.openxmlformats.org/markup-compatibility/2006" xmlns:aink="http://schemas.microsoft.com/office/drawing/2016/ink" xmlns:am3d="http://schemas.microsoft.com/office/drawing/2017/model3d" xmlns:o="urn:schemas-microsoft-com:office:office" xmlns:oel="http://schemas.microsoft.com/office/2019/extlst" xmlns:r="http://schemas.openxmlformats.org/officeDocument/2006/relationships" xmlns:m="http://schemas.openxmlformats.org/officeDocument/2006/math" xmlns:v="urn:schemas-microsoft-com:vml" xmlns:wp14="http://schemas.microsoft.com/office/word/2010/wordprocessingDrawing" xmlns:wp="http://schemas.openxmlformats.org/drawingml/2006/wordprocessingDrawing" xmlns:w10="urn:schemas-microsoft-com:office:word" xmlns:w="http://schemas.openxmlformats.org/wordprocessingml/2006/main" xmlns:w14="http://schemas.microsoft.com/office/word/2010/wordml" xmlns:w15="http://schemas.microsoft.com/office/word/2012/wordml" xmlns:w16cex="http://schemas.microsoft.com/office/word/2018/wordml/cex" xmlns:w16cid="http://schemas.microsoft.com/office/word/2016/wordml/cid" xmlns:w16="http://schemas.microsoft.com/office/word/2018/wordml" xmlns:w16sdtdh="http://schemas.microsoft.com/office/word/2020/wordml/sdtdatahash" xmlns:w16se="http://schemas.microsoft.com/office/word/2015/wordml/symex" xmlns:wpg="http://schemas.microsoft.com/office/word/2010/wordprocessingGroup" xmlns:wpi="http://schemas.microsoft.com/office/word/2010/wordprocessingInk" xmlns:wne="http://schemas.microsoft.com/office/word/2006/wordml" xmlns:wps="http://schemas.microsoft.com/office/word/2010/wordprocessingShape" mc:Ignorable="w14 w15 w16se w16cid w16 w16cex w16sdtdh wp14">
   <w:p>
     <w:pPr>
       <w:pStyle w:val="Pieddepage"/>
@@ -2655,7 +2550,7 @@
 </file>
 
 <file path=word/footnotes.xml><?xml version="1.0" encoding="utf-8"?>
-<w:footnotes xmlns:wpc="http://schemas.microsoft.com/office/word/2010/wordprocessingCanvas" xmlns:cx="http://schemas.microsoft.com/office/drawing/2014/chartex" xmlns:cx1="http://schemas.microsoft.com/office/drawing/2015/9/8/chartex" xmlns:cx2="http://schemas.microsoft.com/office/drawing/2015/10/21/chartex" xmlns:cx3="http://schemas.microsoft.com/office/drawing/2016/5/9/chartex" xmlns:cx4="http://schemas.microsoft.com/office/drawing/2016/5/10/chartex" xmlns:cx5="http://schemas.microsoft.com/office/drawing/2016/5/11/chartex" xmlns:cx6="http://schemas.microsoft.com/office/drawing/2016/5/12/chartex" xmlns:cx7="http://schemas.microsoft.com/office/drawing/2016/5/13/chartex" xmlns:cx8="http://schemas.microsoft.com/office/drawing/2016/5/14/chartex" xmlns:mc="http://schemas.openxmlformats.org/markup-compatibility/2006" xmlns:aink="http://schemas.microsoft.com/office/drawing/2016/ink" xmlns:am3d="http://schemas.microsoft.com/office/drawing/2017/model3d" xmlns:o="urn:schemas-microsoft-com:office:office" xmlns:r="http://schemas.openxmlformats.org/officeDocument/2006/relationships" xmlns:m="http://schemas.openxmlformats.org/officeDocument/2006/math" xmlns:v="urn:schemas-microsoft-com:vml" xmlns:wp14="http://schemas.microsoft.com/office/word/2010/wordprocessingDrawing" xmlns:wp="http://schemas.openxmlformats.org/drawingml/2006/wordprocessingDrawing" xmlns:w10="urn:schemas-microsoft-com:office:word" xmlns:w="http://schemas.openxmlformats.org/wordprocessingml/2006/main" xmlns:w14="http://schemas.microsoft.com/office/word/2010/wordml" xmlns:w15="http://schemas.microsoft.com/office/word/2012/wordml" xmlns:w16cex="http://schemas.microsoft.com/office/word/2018/wordml/cex" xmlns:w16cid="http://schemas.microsoft.com/office/word/2016/wordml/cid" xmlns:w16="http://schemas.microsoft.com/office/word/2018/wordml" xmlns:w16sdtdh="http://schemas.microsoft.com/office/word/2020/wordml/sdtdatahash" xmlns:w16se="http://schemas.microsoft.com/office/word/2015/wordml/symex" xmlns:wpg="http://schemas.microsoft.com/office/word/2010/wordprocessingGroup" xmlns:wpi="http://schemas.microsoft.com/office/word/2010/wordprocessingInk" xmlns:wne="http://schemas.microsoft.com/office/word/2006/wordml" xmlns:wps="http://schemas.microsoft.com/office/word/2010/wordprocessingShape" mc:Ignorable="w14 w15 w16se w16cid w16 w16cex w16sdtdh wp14">
+<w:footnotes xmlns:wpc="http://schemas.microsoft.com/office/word/2010/wordprocessingCanvas" xmlns:cx="http://schemas.microsoft.com/office/drawing/2014/chartex" xmlns:cx1="http://schemas.microsoft.com/office/drawing/2015/9/8/chartex" xmlns:cx2="http://schemas.microsoft.com/office/drawing/2015/10/21/chartex" xmlns:cx3="http://schemas.microsoft.com/office/drawing/2016/5/9/chartex" xmlns:cx4="http://schemas.microsoft.com/office/drawing/2016/5/10/chartex" xmlns:cx5="http://schemas.microsoft.com/office/drawing/2016/5/11/chartex" xmlns:cx6="http://schemas.microsoft.com/office/drawing/2016/5/12/chartex" xmlns:cx7="http://schemas.microsoft.com/office/drawing/2016/5/13/chartex" xmlns:cx8="http://schemas.microsoft.com/office/drawing/2016/5/14/chartex" xmlns:mc="http://schemas.openxmlformats.org/markup-compatibility/2006" xmlns:aink="http://schemas.microsoft.com/office/drawing/2016/ink" xmlns:am3d="http://schemas.microsoft.com/office/drawing/2017/model3d" xmlns:o="urn:schemas-microsoft-com:office:office" xmlns:oel="http://schemas.microsoft.com/office/2019/extlst" xmlns:r="http://schemas.openxmlformats.org/officeDocument/2006/relationships" xmlns:m="http://schemas.openxmlformats.org/officeDocument/2006/math" xmlns:v="urn:schemas-microsoft-com:vml" xmlns:wp14="http://schemas.microsoft.com/office/word/2010/wordprocessingDrawing" xmlns:wp="http://schemas.openxmlformats.org/drawingml/2006/wordprocessingDrawing" xmlns:w10="urn:schemas-microsoft-com:office:word" xmlns:w="http://schemas.openxmlformats.org/wordprocessingml/2006/main" xmlns:w14="http://schemas.microsoft.com/office/word/2010/wordml" xmlns:w15="http://schemas.microsoft.com/office/word/2012/wordml" xmlns:w16cex="http://schemas.microsoft.com/office/word/2018/wordml/cex" xmlns:w16cid="http://schemas.microsoft.com/office/word/2016/wordml/cid" xmlns:w16="http://schemas.microsoft.com/office/word/2018/wordml" xmlns:w16sdtdh="http://schemas.microsoft.com/office/word/2020/wordml/sdtdatahash" xmlns:w16se="http://schemas.microsoft.com/office/word/2015/wordml/symex" xmlns:wpg="http://schemas.microsoft.com/office/word/2010/wordprocessingGroup" xmlns:wpi="http://schemas.microsoft.com/office/word/2010/wordprocessingInk" xmlns:wne="http://schemas.microsoft.com/office/word/2006/wordml" xmlns:wps="http://schemas.microsoft.com/office/word/2010/wordprocessingShape" mc:Ignorable="w14 w15 w16se w16cid w16 w16cex w16sdtdh wp14">
   <w:footnote w:type="separator" w:id="-1">
     <w:p>
       <w:pPr>
@@ -2695,10 +2590,7 @@
         <w:footnoteRef/>
       </w:r>
       <w:r>
-        <w:t xml:space="preserve"> </w:t>
-      </w:r>
-      <w:r>
-        <w:t>Selon la manière traditionnelle d’établir l’ordre d’apparition des auteurs dans une publication scientifique en génie.</w:t>
+        <w:t xml:space="preserve"> Selon la manière traditionnelle d’établir l’ordre d’apparition des auteurs dans une publication scientifique en génie.</w:t>
       </w:r>
     </w:p>
   </w:footnote>
@@ -2706,7 +2598,7 @@
 </file>
 
 <file path=word/header1.xml><?xml version="1.0" encoding="utf-8"?>
-<w:hdr xmlns:wpc="http://schemas.microsoft.com/office/word/2010/wordprocessingCanvas" xmlns:cx="http://schemas.microsoft.com/office/drawing/2014/chartex" xmlns:cx1="http://schemas.microsoft.com/office/drawing/2015/9/8/chartex" xmlns:cx2="http://schemas.microsoft.com/office/drawing/2015/10/21/chartex" xmlns:cx3="http://schemas.microsoft.com/office/drawing/2016/5/9/chartex" xmlns:cx4="http://schemas.microsoft.com/office/drawing/2016/5/10/chartex" xmlns:cx5="http://schemas.microsoft.com/office/drawing/2016/5/11/chartex" xmlns:cx6="http://schemas.microsoft.com/office/drawing/2016/5/12/chartex" xmlns:cx7="http://schemas.microsoft.com/office/drawing/2016/5/13/chartex" xmlns:cx8="http://schemas.microsoft.com/office/drawing/2016/5/14/chartex" xmlns:mc="http://schemas.openxmlformats.org/markup-compatibility/2006" xmlns:aink="http://schemas.microsoft.com/office/drawing/2016/ink" xmlns:am3d="http://schemas.microsoft.com/office/drawing/2017/model3d" xmlns:o="urn:schemas-microsoft-com:office:office" xmlns:r="http://schemas.openxmlformats.org/officeDocument/2006/relationships" xmlns:m="http://schemas.openxmlformats.org/officeDocument/2006/math" xmlns:v="urn:schemas-microsoft-com:vml" xmlns:wp14="http://schemas.microsoft.com/office/word/2010/wordprocessingDrawing" xmlns:wp="http://schemas.openxmlformats.org/drawingml/2006/wordprocessingDrawing" xmlns:w10="urn:schemas-microsoft-com:office:word" xmlns:w="http://schemas.openxmlformats.org/wordprocessingml/2006/main" xmlns:w14="http://schemas.microsoft.com/office/word/2010/wordml" xmlns:w15="http://schemas.microsoft.com/office/word/2012/wordml" xmlns:w16cex="http://schemas.microsoft.com/office/word/2018/wordml/cex" xmlns:w16cid="http://schemas.microsoft.com/office/word/2016/wordml/cid" xmlns:w16="http://schemas.microsoft.com/office/word/2018/wordml" xmlns:w16sdtdh="http://schemas.microsoft.com/office/word/2020/wordml/sdtdatahash" xmlns:w16se="http://schemas.microsoft.com/office/word/2015/wordml/symex" xmlns:wpg="http://schemas.microsoft.com/office/word/2010/wordprocessingGroup" xmlns:wpi="http://schemas.microsoft.com/office/word/2010/wordprocessingInk" xmlns:wne="http://schemas.microsoft.com/office/word/2006/wordml" xmlns:wps="http://schemas.microsoft.com/office/word/2010/wordprocessingShape" mc:Ignorable="w14 w15 w16se w16cid w16 w16cex w16sdtdh wp14">
+<w:hdr xmlns:wpc="http://schemas.microsoft.com/office/word/2010/wordprocessingCanvas" xmlns:cx="http://schemas.microsoft.com/office/drawing/2014/chartex" xmlns:cx1="http://schemas.microsoft.com/office/drawing/2015/9/8/chartex" xmlns:cx2="http://schemas.microsoft.com/office/drawing/2015/10/21/chartex" xmlns:cx3="http://schemas.microsoft.com/office/drawing/2016/5/9/chartex" xmlns:cx4="http://schemas.microsoft.com/office/drawing/2016/5/10/chartex" xmlns:cx5="http://schemas.microsoft.com/office/drawing/2016/5/11/chartex" xmlns:cx6="http://schemas.microsoft.com/office/drawing/2016/5/12/chartex" xmlns:cx7="http://schemas.microsoft.com/office/drawing/2016/5/13/chartex" xmlns:cx8="http://schemas.microsoft.com/office/drawing/2016/5/14/chartex" xmlns:mc="http://schemas.openxmlformats.org/markup-compatibility/2006" xmlns:aink="http://schemas.microsoft.com/office/drawing/2016/ink" xmlns:am3d="http://schemas.microsoft.com/office/drawing/2017/model3d" xmlns:o="urn:schemas-microsoft-com:office:office" xmlns:oel="http://schemas.microsoft.com/office/2019/extlst" xmlns:r="http://schemas.openxmlformats.org/officeDocument/2006/relationships" xmlns:m="http://schemas.openxmlformats.org/officeDocument/2006/math" xmlns:v="urn:schemas-microsoft-com:vml" xmlns:wp14="http://schemas.microsoft.com/office/word/2010/wordprocessingDrawing" xmlns:wp="http://schemas.openxmlformats.org/drawingml/2006/wordprocessingDrawing" xmlns:w10="urn:schemas-microsoft-com:office:word" xmlns:w="http://schemas.openxmlformats.org/wordprocessingml/2006/main" xmlns:w14="http://schemas.microsoft.com/office/word/2010/wordml" xmlns:w15="http://schemas.microsoft.com/office/word/2012/wordml" xmlns:w16cex="http://schemas.microsoft.com/office/word/2018/wordml/cex" xmlns:w16cid="http://schemas.microsoft.com/office/word/2016/wordml/cid" xmlns:w16="http://schemas.microsoft.com/office/word/2018/wordml" xmlns:w16sdtdh="http://schemas.microsoft.com/office/word/2020/wordml/sdtdatahash" xmlns:w16se="http://schemas.microsoft.com/office/word/2015/wordml/symex" xmlns:wpg="http://schemas.microsoft.com/office/word/2010/wordprocessingGroup" xmlns:wpi="http://schemas.microsoft.com/office/word/2010/wordprocessingInk" xmlns:wne="http://schemas.microsoft.com/office/word/2006/wordml" xmlns:wps="http://schemas.microsoft.com/office/word/2010/wordprocessingShape" mc:Ignorable="w14 w15 w16se w16cid w16 w16cex w16sdtdh wp14">
   <w:p>
     <w:pPr>
       <w:pStyle w:val="En-tte"/>
@@ -2716,7 +2608,7 @@
 </file>
 
 <file path=word/header2.xml><?xml version="1.0" encoding="utf-8"?>
-<w:hdr xmlns:wpc="http://schemas.microsoft.com/office/word/2010/wordprocessingCanvas" xmlns:cx="http://schemas.microsoft.com/office/drawing/2014/chartex" xmlns:cx1="http://schemas.microsoft.com/office/drawing/2015/9/8/chartex" xmlns:cx2="http://schemas.microsoft.com/office/drawing/2015/10/21/chartex" xmlns:cx3="http://schemas.microsoft.com/office/drawing/2016/5/9/chartex" xmlns:cx4="http://schemas.microsoft.com/office/drawing/2016/5/10/chartex" xmlns:cx5="http://schemas.microsoft.com/office/drawing/2016/5/11/chartex" xmlns:cx6="http://schemas.microsoft.com/office/drawing/2016/5/12/chartex" xmlns:cx7="http://schemas.microsoft.com/office/drawing/2016/5/13/chartex" xmlns:cx8="http://schemas.microsoft.com/office/drawing/2016/5/14/chartex" xmlns:mc="http://schemas.openxmlformats.org/markup-compatibility/2006" xmlns:aink="http://schemas.microsoft.com/office/drawing/2016/ink" xmlns:am3d="http://schemas.microsoft.com/office/drawing/2017/model3d" xmlns:o="urn:schemas-microsoft-com:office:office" xmlns:r="http://schemas.openxmlformats.org/officeDocument/2006/relationships" xmlns:m="http://schemas.openxmlformats.org/officeDocument/2006/math" xmlns:v="urn:schemas-microsoft-com:vml" xmlns:wp14="http://schemas.microsoft.com/office/word/2010/wordprocessingDrawing" xmlns:wp="http://schemas.openxmlformats.org/drawingml/2006/wordprocessingDrawing" xmlns:w10="urn:schemas-microsoft-com:office:word" xmlns:w="http://schemas.openxmlformats.org/wordprocessingml/2006/main" xmlns:w14="http://schemas.microsoft.com/office/word/2010/wordml" xmlns:w15="http://schemas.microsoft.com/office/word/2012/wordml" xmlns:w16cex="http://schemas.microsoft.com/office/word/2018/wordml/cex" xmlns:w16cid="http://schemas.microsoft.com/office/word/2016/wordml/cid" xmlns:w16="http://schemas.microsoft.com/office/word/2018/wordml" xmlns:w16sdtdh="http://schemas.microsoft.com/office/word/2020/wordml/sdtdatahash" xmlns:w16se="http://schemas.microsoft.com/office/word/2015/wordml/symex" xmlns:wpg="http://schemas.microsoft.com/office/word/2010/wordprocessingGroup" xmlns:wpi="http://schemas.microsoft.com/office/word/2010/wordprocessingInk" xmlns:wne="http://schemas.microsoft.com/office/word/2006/wordml" xmlns:wps="http://schemas.microsoft.com/office/word/2010/wordprocessingShape" mc:Ignorable="w14 w15 w16se w16cid w16 w16cex w16sdtdh wp14">
+<w:hdr xmlns:wpc="http://schemas.microsoft.com/office/word/2010/wordprocessingCanvas" xmlns:cx="http://schemas.microsoft.com/office/drawing/2014/chartex" xmlns:cx1="http://schemas.microsoft.com/office/drawing/2015/9/8/chartex" xmlns:cx2="http://schemas.microsoft.com/office/drawing/2015/10/21/chartex" xmlns:cx3="http://schemas.microsoft.com/office/drawing/2016/5/9/chartex" xmlns:cx4="http://schemas.microsoft.com/office/drawing/2016/5/10/chartex" xmlns:cx5="http://schemas.microsoft.com/office/drawing/2016/5/11/chartex" xmlns:cx6="http://schemas.microsoft.com/office/drawing/2016/5/12/chartex" xmlns:cx7="http://schemas.microsoft.com/office/drawing/2016/5/13/chartex" xmlns:cx8="http://schemas.microsoft.com/office/drawing/2016/5/14/chartex" xmlns:mc="http://schemas.openxmlformats.org/markup-compatibility/2006" xmlns:aink="http://schemas.microsoft.com/office/drawing/2016/ink" xmlns:am3d="http://schemas.microsoft.com/office/drawing/2017/model3d" xmlns:o="urn:schemas-microsoft-com:office:office" xmlns:oel="http://schemas.microsoft.com/office/2019/extlst" xmlns:r="http://schemas.openxmlformats.org/officeDocument/2006/relationships" xmlns:m="http://schemas.openxmlformats.org/officeDocument/2006/math" xmlns:v="urn:schemas-microsoft-com:vml" xmlns:wp14="http://schemas.microsoft.com/office/word/2010/wordprocessingDrawing" xmlns:wp="http://schemas.openxmlformats.org/drawingml/2006/wordprocessingDrawing" xmlns:w10="urn:schemas-microsoft-com:office:word" xmlns:w="http://schemas.openxmlformats.org/wordprocessingml/2006/main" xmlns:w14="http://schemas.microsoft.com/office/word/2010/wordml" xmlns:w15="http://schemas.microsoft.com/office/word/2012/wordml" xmlns:w16cex="http://schemas.microsoft.com/office/word/2018/wordml/cex" xmlns:w16cid="http://schemas.microsoft.com/office/word/2016/wordml/cid" xmlns:w16="http://schemas.microsoft.com/office/word/2018/wordml" xmlns:w16sdtdh="http://schemas.microsoft.com/office/word/2020/wordml/sdtdatahash" xmlns:w16se="http://schemas.microsoft.com/office/word/2015/wordml/symex" xmlns:wpg="http://schemas.microsoft.com/office/word/2010/wordprocessingGroup" xmlns:wpi="http://schemas.microsoft.com/office/word/2010/wordprocessingInk" xmlns:wne="http://schemas.microsoft.com/office/word/2006/wordml" xmlns:wps="http://schemas.microsoft.com/office/word/2010/wordprocessingShape" mc:Ignorable="w14 w15 w16se w16cid w16 w16cex w16sdtdh wp14">
   <w:p/>
   <w:tbl>
     <w:tblPr>
@@ -2970,7 +2862,7 @@
 </file>
 
 <file path=word/header3.xml><?xml version="1.0" encoding="utf-8"?>
-<w:hdr xmlns:wpc="http://schemas.microsoft.com/office/word/2010/wordprocessingCanvas" xmlns:cx="http://schemas.microsoft.com/office/drawing/2014/chartex" xmlns:cx1="http://schemas.microsoft.com/office/drawing/2015/9/8/chartex" xmlns:cx2="http://schemas.microsoft.com/office/drawing/2015/10/21/chartex" xmlns:cx3="http://schemas.microsoft.com/office/drawing/2016/5/9/chartex" xmlns:cx4="http://schemas.microsoft.com/office/drawing/2016/5/10/chartex" xmlns:cx5="http://schemas.microsoft.com/office/drawing/2016/5/11/chartex" xmlns:cx6="http://schemas.microsoft.com/office/drawing/2016/5/12/chartex" xmlns:cx7="http://schemas.microsoft.com/office/drawing/2016/5/13/chartex" xmlns:cx8="http://schemas.microsoft.com/office/drawing/2016/5/14/chartex" xmlns:mc="http://schemas.openxmlformats.org/markup-compatibility/2006" xmlns:aink="http://schemas.microsoft.com/office/drawing/2016/ink" xmlns:am3d="http://schemas.microsoft.com/office/drawing/2017/model3d" xmlns:o="urn:schemas-microsoft-com:office:office" xmlns:r="http://schemas.openxmlformats.org/officeDocument/2006/relationships" xmlns:m="http://schemas.openxmlformats.org/officeDocument/2006/math" xmlns:v="urn:schemas-microsoft-com:vml" xmlns:wp14="http://schemas.microsoft.com/office/word/2010/wordprocessingDrawing" xmlns:wp="http://schemas.openxmlformats.org/drawingml/2006/wordprocessingDrawing" xmlns:w10="urn:schemas-microsoft-com:office:word" xmlns:w="http://schemas.openxmlformats.org/wordprocessingml/2006/main" xmlns:w14="http://schemas.microsoft.com/office/word/2010/wordml" xmlns:w15="http://schemas.microsoft.com/office/word/2012/wordml" xmlns:w16cex="http://schemas.microsoft.com/office/word/2018/wordml/cex" xmlns:w16cid="http://schemas.microsoft.com/office/word/2016/wordml/cid" xmlns:w16="http://schemas.microsoft.com/office/word/2018/wordml" xmlns:w16sdtdh="http://schemas.microsoft.com/office/word/2020/wordml/sdtdatahash" xmlns:w16se="http://schemas.microsoft.com/office/word/2015/wordml/symex" xmlns:wpg="http://schemas.microsoft.com/office/word/2010/wordprocessingGroup" xmlns:wpi="http://schemas.microsoft.com/office/word/2010/wordprocessingInk" xmlns:wne="http://schemas.microsoft.com/office/word/2006/wordml" xmlns:wps="http://schemas.microsoft.com/office/word/2010/wordprocessingShape" mc:Ignorable="w14 w15 w16se w16cid w16 w16cex w16sdtdh wp14">
+<w:hdr xmlns:wpc="http://schemas.microsoft.com/office/word/2010/wordprocessingCanvas" xmlns:cx="http://schemas.microsoft.com/office/drawing/2014/chartex" xmlns:cx1="http://schemas.microsoft.com/office/drawing/2015/9/8/chartex" xmlns:cx2="http://schemas.microsoft.com/office/drawing/2015/10/21/chartex" xmlns:cx3="http://schemas.microsoft.com/office/drawing/2016/5/9/chartex" xmlns:cx4="http://schemas.microsoft.com/office/drawing/2016/5/10/chartex" xmlns:cx5="http://schemas.microsoft.com/office/drawing/2016/5/11/chartex" xmlns:cx6="http://schemas.microsoft.com/office/drawing/2016/5/12/chartex" xmlns:cx7="http://schemas.microsoft.com/office/drawing/2016/5/13/chartex" xmlns:cx8="http://schemas.microsoft.com/office/drawing/2016/5/14/chartex" xmlns:mc="http://schemas.openxmlformats.org/markup-compatibility/2006" xmlns:aink="http://schemas.microsoft.com/office/drawing/2016/ink" xmlns:am3d="http://schemas.microsoft.com/office/drawing/2017/model3d" xmlns:o="urn:schemas-microsoft-com:office:office" xmlns:oel="http://schemas.microsoft.com/office/2019/extlst" xmlns:r="http://schemas.openxmlformats.org/officeDocument/2006/relationships" xmlns:m="http://schemas.openxmlformats.org/officeDocument/2006/math" xmlns:v="urn:schemas-microsoft-com:vml" xmlns:wp14="http://schemas.microsoft.com/office/word/2010/wordprocessingDrawing" xmlns:wp="http://schemas.openxmlformats.org/drawingml/2006/wordprocessingDrawing" xmlns:w10="urn:schemas-microsoft-com:office:word" xmlns:w="http://schemas.openxmlformats.org/wordprocessingml/2006/main" xmlns:w14="http://schemas.microsoft.com/office/word/2010/wordml" xmlns:w15="http://schemas.microsoft.com/office/word/2012/wordml" xmlns:w16cex="http://schemas.microsoft.com/office/word/2018/wordml/cex" xmlns:w16cid="http://schemas.microsoft.com/office/word/2016/wordml/cid" xmlns:w16="http://schemas.microsoft.com/office/word/2018/wordml" xmlns:w16sdtdh="http://schemas.microsoft.com/office/word/2020/wordml/sdtdatahash" xmlns:w16se="http://schemas.microsoft.com/office/word/2015/wordml/symex" xmlns:wpg="http://schemas.microsoft.com/office/word/2010/wordprocessingGroup" xmlns:wpi="http://schemas.microsoft.com/office/word/2010/wordprocessingInk" xmlns:wne="http://schemas.microsoft.com/office/word/2006/wordml" xmlns:wps="http://schemas.microsoft.com/office/word/2010/wordprocessingShape" mc:Ignorable="w14 w15 w16se w16cid w16 w16cex w16sdtdh wp14">
   <w:p>
     <w:pPr>
       <w:pStyle w:val="En-tte"/>
@@ -2980,7 +2872,7 @@
 </file>
 
 <file path=word/numbering.xml><?xml version="1.0" encoding="utf-8"?>
-<w:numbering xmlns:wpc="http://schemas.microsoft.com/office/word/2010/wordprocessingCanvas" xmlns:cx="http://schemas.microsoft.com/office/drawing/2014/chartex" xmlns:cx1="http://schemas.microsoft.com/office/drawing/2015/9/8/chartex" xmlns:cx2="http://schemas.microsoft.com/office/drawing/2015/10/21/chartex" xmlns:cx3="http://schemas.microsoft.com/office/drawing/2016/5/9/chartex" xmlns:cx4="http://schemas.microsoft.com/office/drawing/2016/5/10/chartex" xmlns:cx5="http://schemas.microsoft.com/office/drawing/2016/5/11/chartex" xmlns:cx6="http://schemas.microsoft.com/office/drawing/2016/5/12/chartex" xmlns:cx7="http://schemas.microsoft.com/office/drawing/2016/5/13/chartex" xmlns:cx8="http://schemas.microsoft.com/office/drawing/2016/5/14/chartex" xmlns:mc="http://schemas.openxmlformats.org/markup-compatibility/2006" xmlns:aink="http://schemas.microsoft.com/office/drawing/2016/ink" xmlns:am3d="http://schemas.microsoft.com/office/drawing/2017/model3d" xmlns:o="urn:schemas-microsoft-com:office:office" xmlns:r="http://schemas.openxmlformats.org/officeDocument/2006/relationships" xmlns:m="http://schemas.openxmlformats.org/officeDocument/2006/math" xmlns:v="urn:schemas-microsoft-com:vml" xmlns:wp14="http://schemas.microsoft.com/office/word/2010/wordprocessingDrawing" xmlns:wp="http://schemas.openxmlformats.org/drawingml/2006/wordprocessingDrawing" xmlns:w10="urn:schemas-microsoft-com:office:word" xmlns:w="http://schemas.openxmlformats.org/wordprocessingml/2006/main" xmlns:w14="http://schemas.microsoft.com/office/word/2010/wordml" xmlns:w15="http://schemas.microsoft.com/office/word/2012/wordml" xmlns:w16cex="http://schemas.microsoft.com/office/word/2018/wordml/cex" xmlns:w16cid="http://schemas.microsoft.com/office/word/2016/wordml/cid" xmlns:w16="http://schemas.microsoft.com/office/word/2018/wordml" xmlns:w16sdtdh="http://schemas.microsoft.com/office/word/2020/wordml/sdtdatahash" xmlns:w16se="http://schemas.microsoft.com/office/word/2015/wordml/symex" xmlns:wpg="http://schemas.microsoft.com/office/word/2010/wordprocessingGroup" xmlns:wpi="http://schemas.microsoft.com/office/word/2010/wordprocessingInk" xmlns:wne="http://schemas.microsoft.com/office/word/2006/wordml" xmlns:wps="http://schemas.microsoft.com/office/word/2010/wordprocessingShape" mc:Ignorable="w14 w15 w16se w16cid w16 w16cex w16sdtdh wp14">
+<w:numbering xmlns:wpc="http://schemas.microsoft.com/office/word/2010/wordprocessingCanvas" xmlns:cx="http://schemas.microsoft.com/office/drawing/2014/chartex" xmlns:cx1="http://schemas.microsoft.com/office/drawing/2015/9/8/chartex" xmlns:cx2="http://schemas.microsoft.com/office/drawing/2015/10/21/chartex" xmlns:cx3="http://schemas.microsoft.com/office/drawing/2016/5/9/chartex" xmlns:cx4="http://schemas.microsoft.com/office/drawing/2016/5/10/chartex" xmlns:cx5="http://schemas.microsoft.com/office/drawing/2016/5/11/chartex" xmlns:cx6="http://schemas.microsoft.com/office/drawing/2016/5/12/chartex" xmlns:cx7="http://schemas.microsoft.com/office/drawing/2016/5/13/chartex" xmlns:cx8="http://schemas.microsoft.com/office/drawing/2016/5/14/chartex" xmlns:mc="http://schemas.openxmlformats.org/markup-compatibility/2006" xmlns:aink="http://schemas.microsoft.com/office/drawing/2016/ink" xmlns:am3d="http://schemas.microsoft.com/office/drawing/2017/model3d" xmlns:o="urn:schemas-microsoft-com:office:office" xmlns:oel="http://schemas.microsoft.com/office/2019/extlst" xmlns:r="http://schemas.openxmlformats.org/officeDocument/2006/relationships" xmlns:m="http://schemas.openxmlformats.org/officeDocument/2006/math" xmlns:v="urn:schemas-microsoft-com:vml" xmlns:wp14="http://schemas.microsoft.com/office/word/2010/wordprocessingDrawing" xmlns:wp="http://schemas.openxmlformats.org/drawingml/2006/wordprocessingDrawing" xmlns:w10="urn:schemas-microsoft-com:office:word" xmlns:w="http://schemas.openxmlformats.org/wordprocessingml/2006/main" xmlns:w14="http://schemas.microsoft.com/office/word/2010/wordml" xmlns:w15="http://schemas.microsoft.com/office/word/2012/wordml" xmlns:w16cex="http://schemas.microsoft.com/office/word/2018/wordml/cex" xmlns:w16cid="http://schemas.microsoft.com/office/word/2016/wordml/cid" xmlns:w16="http://schemas.microsoft.com/office/word/2018/wordml" xmlns:w16sdtdh="http://schemas.microsoft.com/office/word/2020/wordml/sdtdatahash" xmlns:w16se="http://schemas.microsoft.com/office/word/2015/wordml/symex" xmlns:wpg="http://schemas.microsoft.com/office/word/2010/wordprocessingGroup" xmlns:wpi="http://schemas.microsoft.com/office/word/2010/wordprocessingInk" xmlns:wne="http://schemas.microsoft.com/office/word/2006/wordml" xmlns:wps="http://schemas.microsoft.com/office/word/2010/wordprocessingShape" mc:Ignorable="w14 w15 w16se w16cid w16 w16cex w16sdtdh wp14">
   <w:numPicBullet w:numPicBulletId="0">
     <w:pict>
       <v:shapetype id="_x0000_t75" coordsize="21600,21600" o:spt="75" o:preferrelative="t" path="m@4@5l@4@11@9@11@9@5xe" filled="f" stroked="f">
@@ -3002,14 +2894,14 @@
         <v:path o:extrusionok="f" gradientshapeok="t" o:connecttype="rect"/>
         <o:lock v:ext="edit" aspectratio="t"/>
       </v:shapetype>
-      <v:shape id="_x0000_i1300" type="#_x0000_t75" style="width:49pt;height:12.7pt;visibility:visible" o:bullet="t">
+      <v:shape id="_x0000_i1044" type="#_x0000_t75" style="width:49.15pt;height:12.75pt;visibility:visible" o:bullet="t">
         <v:imagedata r:id="rId1" o:title=""/>
       </v:shape>
     </w:pict>
   </w:numPicBullet>
   <w:numPicBullet w:numPicBulletId="1">
     <w:pict>
-      <v:shape id="_x0000_i1301" type="#_x0000_t75" style="width:23.6pt;height:37.5pt;visibility:visible" o:bullet="t">
+      <v:shape id="_x0000_i1045" type="#_x0000_t75" style="width:23.65pt;height:37.5pt;visibility:visible" o:bullet="t">
         <v:imagedata r:id="rId2" o:title=""/>
       </v:shape>
     </w:pict>
@@ -4257,37 +4149,37 @@
       </w:rPr>
     </w:lvl>
   </w:abstractNum>
-  <w:num w:numId="1">
+  <w:num w:numId="1" w16cid:durableId="1256522153">
     <w:abstractNumId w:val="3"/>
   </w:num>
-  <w:num w:numId="2">
+  <w:num w:numId="2" w16cid:durableId="2043436723">
     <w:abstractNumId w:val="4"/>
   </w:num>
-  <w:num w:numId="3">
+  <w:num w:numId="3" w16cid:durableId="912858977">
     <w:abstractNumId w:val="10"/>
   </w:num>
-  <w:num w:numId="4">
+  <w:num w:numId="4" w16cid:durableId="927617940">
     <w:abstractNumId w:val="8"/>
   </w:num>
-  <w:num w:numId="5">
+  <w:num w:numId="5" w16cid:durableId="252394212">
     <w:abstractNumId w:val="9"/>
   </w:num>
-  <w:num w:numId="6">
+  <w:num w:numId="6" w16cid:durableId="2102097403">
     <w:abstractNumId w:val="5"/>
   </w:num>
-  <w:num w:numId="7">
+  <w:num w:numId="7" w16cid:durableId="747925107">
     <w:abstractNumId w:val="2"/>
   </w:num>
-  <w:num w:numId="8">
+  <w:num w:numId="8" w16cid:durableId="373122805">
     <w:abstractNumId w:val="0"/>
   </w:num>
-  <w:num w:numId="9">
+  <w:num w:numId="9" w16cid:durableId="1525099370">
     <w:abstractNumId w:val="7"/>
   </w:num>
-  <w:num w:numId="10">
+  <w:num w:numId="10" w16cid:durableId="1555652209">
     <w:abstractNumId w:val="6"/>
   </w:num>
-  <w:num w:numId="11">
+  <w:num w:numId="11" w16cid:durableId="525338451">
     <w:abstractNumId w:val="1"/>
   </w:num>
 </w:numbering>

</xml_diff>

<commit_message>
Ajout des fonctionnalités pour génération de rapports de collaborations
</commit_message>
<xml_diff>
--- a/GABARIT.docx
+++ b/GABARIT.docx
@@ -1,6 +1,6 @@
 
 <file path=word/document.xml><?xml version="1.0" encoding="utf-8"?>
-<w:document xmlns:wpc="http://schemas.microsoft.com/office/word/2010/wordprocessingCanvas" xmlns:cx="http://schemas.microsoft.com/office/drawing/2014/chartex" xmlns:cx1="http://schemas.microsoft.com/office/drawing/2015/9/8/chartex" xmlns:cx2="http://schemas.microsoft.com/office/drawing/2015/10/21/chartex" xmlns:cx3="http://schemas.microsoft.com/office/drawing/2016/5/9/chartex" xmlns:cx4="http://schemas.microsoft.com/office/drawing/2016/5/10/chartex" xmlns:cx5="http://schemas.microsoft.com/office/drawing/2016/5/11/chartex" xmlns:cx6="http://schemas.microsoft.com/office/drawing/2016/5/12/chartex" xmlns:cx7="http://schemas.microsoft.com/office/drawing/2016/5/13/chartex" xmlns:cx8="http://schemas.microsoft.com/office/drawing/2016/5/14/chartex" xmlns:mc="http://schemas.openxmlformats.org/markup-compatibility/2006" xmlns:aink="http://schemas.microsoft.com/office/drawing/2016/ink" xmlns:am3d="http://schemas.microsoft.com/office/drawing/2017/model3d" xmlns:o="urn:schemas-microsoft-com:office:office" xmlns:oel="http://schemas.microsoft.com/office/2019/extlst" xmlns:r="http://schemas.openxmlformats.org/officeDocument/2006/relationships" xmlns:m="http://schemas.openxmlformats.org/officeDocument/2006/math" xmlns:v="urn:schemas-microsoft-com:vml" xmlns:wp14="http://schemas.microsoft.com/office/word/2010/wordprocessingDrawing" xmlns:wp="http://schemas.openxmlformats.org/drawingml/2006/wordprocessingDrawing" xmlns:w10="urn:schemas-microsoft-com:office:word" xmlns:w="http://schemas.openxmlformats.org/wordprocessingml/2006/main" xmlns:w14="http://schemas.microsoft.com/office/word/2010/wordml" xmlns:w15="http://schemas.microsoft.com/office/word/2012/wordml" xmlns:w16cex="http://schemas.microsoft.com/office/word/2018/wordml/cex" xmlns:w16cid="http://schemas.microsoft.com/office/word/2016/wordml/cid" xmlns:w16="http://schemas.microsoft.com/office/word/2018/wordml" xmlns:w16sdtdh="http://schemas.microsoft.com/office/word/2020/wordml/sdtdatahash" xmlns:w16se="http://schemas.microsoft.com/office/word/2015/wordml/symex" xmlns:wpg="http://schemas.microsoft.com/office/word/2010/wordprocessingGroup" xmlns:wpi="http://schemas.microsoft.com/office/word/2010/wordprocessingInk" xmlns:wne="http://schemas.microsoft.com/office/word/2006/wordml" xmlns:wps="http://schemas.microsoft.com/office/word/2010/wordprocessingShape" mc:Ignorable="w14 w15 w16se w16cid w16 w16cex w16sdtdh wp14">
+<w:document xmlns:wpc="http://schemas.microsoft.com/office/word/2010/wordprocessingCanvas" xmlns:cx="http://schemas.microsoft.com/office/drawing/2014/chartex" xmlns:cx1="http://schemas.microsoft.com/office/drawing/2015/9/8/chartex" xmlns:cx2="http://schemas.microsoft.com/office/drawing/2015/10/21/chartex" xmlns:cx3="http://schemas.microsoft.com/office/drawing/2016/5/9/chartex" xmlns:cx4="http://schemas.microsoft.com/office/drawing/2016/5/10/chartex" xmlns:cx5="http://schemas.microsoft.com/office/drawing/2016/5/11/chartex" xmlns:cx6="http://schemas.microsoft.com/office/drawing/2016/5/12/chartex" xmlns:cx7="http://schemas.microsoft.com/office/drawing/2016/5/13/chartex" xmlns:cx8="http://schemas.microsoft.com/office/drawing/2016/5/14/chartex" xmlns:mc="http://schemas.openxmlformats.org/markup-compatibility/2006" xmlns:aink="http://schemas.microsoft.com/office/drawing/2016/ink" xmlns:am3d="http://schemas.microsoft.com/office/drawing/2017/model3d" xmlns:o="urn:schemas-microsoft-com:office:office" xmlns:r="http://schemas.openxmlformats.org/officeDocument/2006/relationships" xmlns:m="http://schemas.openxmlformats.org/officeDocument/2006/math" xmlns:v="urn:schemas-microsoft-com:vml" xmlns:wp14="http://schemas.microsoft.com/office/word/2010/wordprocessingDrawing" xmlns:wp="http://schemas.openxmlformats.org/drawingml/2006/wordprocessingDrawing" xmlns:w10="urn:schemas-microsoft-com:office:word" xmlns:w="http://schemas.openxmlformats.org/wordprocessingml/2006/main" xmlns:w14="http://schemas.microsoft.com/office/word/2010/wordml" xmlns:w15="http://schemas.microsoft.com/office/word/2012/wordml" xmlns:w16cex="http://schemas.microsoft.com/office/word/2018/wordml/cex" xmlns:w16cid="http://schemas.microsoft.com/office/word/2016/wordml/cid" xmlns:w16="http://schemas.microsoft.com/office/word/2018/wordml" xmlns:w16sdtdh="http://schemas.microsoft.com/office/word/2020/wordml/sdtdatahash" xmlns:w16se="http://schemas.microsoft.com/office/word/2015/wordml/symex" xmlns:wpg="http://schemas.microsoft.com/office/word/2010/wordprocessingGroup" xmlns:wpi="http://schemas.microsoft.com/office/word/2010/wordprocessingInk" xmlns:wne="http://schemas.microsoft.com/office/word/2006/wordml" xmlns:wps="http://schemas.microsoft.com/office/word/2010/wordprocessingShape" mc:Ignorable="w14 w15 w16se w16cid w16 w16cex w16sdtdh wp14">
   <w:body>
     <w:tbl>
       <w:tblPr>
@@ -1003,7 +1003,7 @@
                                 <w:sz w:val="24"/>
                                 <w:szCs w:val="24"/>
                               </w:rPr>
-                              <w:t>8</w:t>
+                              <w:t>9</w:t>
                             </w:r>
                           </w:p>
                         </w:txbxContent>
@@ -1029,7 +1029,7 @@
                 <v:stroke joinstyle="miter"/>
                 <v:path gradientshapeok="t" o:connecttype="rect"/>
               </v:shapetype>
-              <v:shape id="Zone de texte 4" o:spid="_x0000_s1026" type="#_x0000_t202" style="position:absolute;margin-left:26.25pt;margin-top:214.2pt;width:189.05pt;height:24.75pt;z-index:251658241;visibility:visible;mso-wrap-style:square;mso-width-percent:0;mso-height-percent:0;mso-wrap-distance-left:9pt;mso-wrap-distance-top:0;mso-wrap-distance-right:9pt;mso-wrap-distance-bottom:0;mso-position-horizontal:absolute;mso-position-horizontal-relative:text;mso-position-vertical:absolute;mso-position-vertical-relative:text;mso-width-percent:0;mso-height-percent:0;mso-width-relative:margin;mso-height-relative:margin;v-text-anchor:top" o:gfxdata="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" stroked="f">
+              <v:shape id="Zone de texte 4" o:spid="_x0000_s1026" type="#_x0000_t202" style="position:absolute;margin-left:26.25pt;margin-top:214.2pt;width:189.05pt;height:24.75pt;z-index:251658241;visibility:visible;mso-wrap-style:square;mso-width-percent:0;mso-height-percent:0;mso-wrap-distance-left:9pt;mso-wrap-distance-top:0;mso-wrap-distance-right:9pt;mso-wrap-distance-bottom:0;mso-position-horizontal:absolute;mso-position-horizontal-relative:text;mso-position-vertical:absolute;mso-position-vertical-relative:text;mso-width-percent:0;mso-height-percent:0;mso-width-relative:margin;mso-height-relative:margin;v-text-anchor:top" o:gfxdata="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" stroked="f">
                 <v:textbox>
                   <w:txbxContent>
                     <w:p>
@@ -1066,7 +1066,7 @@
                           <w:sz w:val="24"/>
                           <w:szCs w:val="24"/>
                         </w:rPr>
-                        <w:t>8</w:t>
+                        <w:t>9</w:t>
                       </w:r>
                     </w:p>
                   </w:txbxContent>
@@ -1227,7 +1227,7 @@
                                 <w:sz w:val="24"/>
                                 <w:szCs w:val="24"/>
                               </w:rPr>
-                              <w:t>8</w:t>
+                              <w:t>9</w:t>
                             </w:r>
                           </w:p>
                         </w:txbxContent>
@@ -1249,7 +1249,7 @@
           </mc:Choice>
           <mc:Fallback>
             <w:pict>
-              <v:shape w14:anchorId="2BC8B61F" id="Zone de texte 307" o:spid="_x0000_s1027" type="#_x0000_t202" style="position:absolute;margin-left:36.75pt;margin-top:215.7pt;width:189.05pt;height:23.25pt;z-index:251658240;visibility:visible;mso-wrap-style:square;mso-width-percent:0;mso-height-percent:0;mso-wrap-distance-left:9pt;mso-wrap-distance-top:0;mso-wrap-distance-right:9pt;mso-wrap-distance-bottom:0;mso-position-horizontal:absolute;mso-position-horizontal-relative:text;mso-position-vertical:absolute;mso-position-vertical-relative:text;mso-width-percent:0;mso-height-percent:0;mso-width-relative:margin;mso-height-relative:margin;v-text-anchor:top" o:gfxdata="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" stroked="f">
+              <v:shape w14:anchorId="2BC8B61F" id="Zone de texte 307" o:spid="_x0000_s1027" type="#_x0000_t202" style="position:absolute;margin-left:36.75pt;margin-top:215.7pt;width:189.05pt;height:23.25pt;z-index:251658240;visibility:visible;mso-wrap-style:square;mso-width-percent:0;mso-height-percent:0;mso-wrap-distance-left:9pt;mso-wrap-distance-top:0;mso-wrap-distance-right:9pt;mso-wrap-distance-bottom:0;mso-position-horizontal:absolute;mso-position-horizontal-relative:text;mso-position-vertical:absolute;mso-position-vertical-relative:text;mso-width-percent:0;mso-height-percent:0;mso-width-relative:margin;mso-height-relative:margin;v-text-anchor:top" o:gfxdata="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" stroked="f">
                 <v:textbox>
                   <w:txbxContent>
                     <w:p>
@@ -1321,7 +1321,7 @@
                           <w:sz w:val="24"/>
                           <w:szCs w:val="24"/>
                         </w:rPr>
-                        <w:t>8</w:t>
+                        <w:t>9</w:t>
                       </w:r>
                     </w:p>
                   </w:txbxContent>
@@ -1983,27 +1983,7 @@
                 <w:sz w:val="16"/>
                 <w:szCs w:val="16"/>
               </w:rPr>
-              <w:t xml:space="preserve">Les bases de données bibliométriques, telles que </w:t>
-            </w:r>
-            <w:proofErr w:type="spellStart"/>
-            <w:r>
-              <w:rPr>
-                <w:rStyle w:val="txt"/>
-                <w:rFonts w:eastAsia="Times New Roman" w:cs="Arial"/>
-                <w:sz w:val="16"/>
-                <w:szCs w:val="16"/>
-              </w:rPr>
-              <w:t>Scopus</w:t>
-            </w:r>
-            <w:proofErr w:type="spellEnd"/>
-            <w:r>
-              <w:rPr>
-                <w:rStyle w:val="txt"/>
-                <w:rFonts w:eastAsia="Times New Roman" w:cs="Arial"/>
-                <w:sz w:val="16"/>
-                <w:szCs w:val="16"/>
-              </w:rPr>
-              <w:t>, ne répertorient pas toutes les publications et se limitent généralement aux revues et conférences ayant un rayonnement international. La série « Articles » inclut les documents de types « article » et « article de synthèse ».  La série « Autres » inclut des documents de types « livre », « chapitre de livre » et « éditorial ».</w:t>
+              <w:t>Les bases de données bibliométriques, telles que Scopus, ne répertorient pas toutes les publications et se limitent généralement aux revues et conférences ayant un rayonnement international. La série « Articles » inclut les documents de types « article » et « article de synthèse ».  La série « Autres » inclut des documents de types « livre », « chapitre de livre » et « éditorial ».</w:t>
             </w:r>
           </w:p>
         </w:tc>
@@ -2168,27 +2148,7 @@
                 <w:sz w:val="16"/>
                 <w:szCs w:val="16"/>
               </w:rPr>
-              <w:t xml:space="preserve"> (SNIP) est un facteur d’impact pondéré par discipline. Il permet de mieux comparer les revues entre elles, car son calcul tient compte des différentes pratiques de citations d’articles selon des domaines d’étude des revues.  Le SNIP est l’indicateur de performance des revues indexées depuis 1996 dans </w:t>
-            </w:r>
-            <w:proofErr w:type="spellStart"/>
-            <w:r>
-              <w:rPr>
-                <w:rStyle w:val="txt"/>
-                <w:rFonts w:eastAsia="Times New Roman" w:cs="Arial"/>
-                <w:sz w:val="16"/>
-                <w:szCs w:val="16"/>
-              </w:rPr>
-              <w:t>Scopus</w:t>
-            </w:r>
-            <w:proofErr w:type="spellEnd"/>
-            <w:r>
-              <w:rPr>
-                <w:rStyle w:val="txt"/>
-                <w:rFonts w:eastAsia="Times New Roman" w:cs="Arial"/>
-                <w:sz w:val="16"/>
-                <w:szCs w:val="16"/>
-              </w:rPr>
-              <w:t>.   C’est la valeur du SNIP de l’année de publication des articles qui est utilisé dans ce graphique.</w:t>
+              <w:t xml:space="preserve"> (SNIP) est un facteur d’impact pondéré par discipline. Il permet de mieux comparer les revues entre elles, car son calcul tient compte des différentes pratiques de citations d’articles selon des domaines d’étude des revues.  Le SNIP est l’indicateur de performance des revues indexées depuis 1996 dans Scopus.   C’est la valeur du SNIP de l’année de publication des articles qui est utilisé dans ce graphique.</w:t>
             </w:r>
           </w:p>
         </w:tc>
@@ -2272,134 +2232,6 @@
                 <w:szCs w:val="16"/>
               </w:rPr>
               <w:t xml:space="preserve"> Area) est assignée à la revue dans laquelle elle est parue.</w:t>
-            </w:r>
-          </w:p>
-        </w:tc>
-      </w:tr>
-      <w:tr>
-        <w:tc>
-          <w:tcPr>
-            <w:tcW w:w="709" w:type="dxa"/>
-            <w:hideMark/>
-          </w:tcPr>
-          <w:p>
-            <w:pPr>
-              <w:tabs>
-                <w:tab w:val="center" w:pos="9498"/>
-              </w:tabs>
-              <w:spacing w:after="60"/>
-              <w:ind w:right="45"/>
-              <w:rPr>
-                <w:rStyle w:val="txt"/>
-                <w:rFonts w:eastAsia="Times New Roman" w:cs="Arial"/>
-                <w:sz w:val="18"/>
-                <w:szCs w:val="16"/>
-              </w:rPr>
-            </w:pPr>
-            <w:r>
-              <w:rPr>
-                <w:rStyle w:val="txt"/>
-                <w:rFonts w:eastAsia="Times New Roman" w:cs="Arial"/>
-                <w:sz w:val="18"/>
-                <w:szCs w:val="16"/>
-              </w:rPr>
-              <w:t>7</w:t>
-            </w:r>
-          </w:p>
-        </w:tc>
-        <w:tc>
-          <w:tcPr>
-            <w:tcW w:w="10091" w:type="dxa"/>
-            <w:hideMark/>
-          </w:tcPr>
-          <w:p>
-            <w:pPr>
-              <w:tabs>
-                <w:tab w:val="center" w:pos="9498"/>
-              </w:tabs>
-              <w:spacing w:after="60"/>
-              <w:ind w:right="45"/>
-              <w:jc w:val="both"/>
-              <w:rPr>
-                <w:rStyle w:val="txt"/>
-                <w:rFonts w:eastAsia="Times New Roman" w:cs="Arial"/>
-                <w:sz w:val="16"/>
-                <w:szCs w:val="16"/>
-              </w:rPr>
-            </w:pPr>
-            <w:r>
-              <w:rPr>
-                <w:rStyle w:val="txt"/>
-                <w:rFonts w:eastAsia="Times New Roman" w:cs="Arial"/>
-                <w:sz w:val="16"/>
-                <w:szCs w:val="16"/>
-              </w:rPr>
-              <w:t>Les articles de synthèse ne sont pas pris en compte.</w:t>
-            </w:r>
-          </w:p>
-        </w:tc>
-      </w:tr>
-      <w:tr>
-        <w:tc>
-          <w:tcPr>
-            <w:tcW w:w="709" w:type="dxa"/>
-            <w:hideMark/>
-          </w:tcPr>
-          <w:p>
-            <w:pPr>
-              <w:tabs>
-                <w:tab w:val="center" w:pos="9498"/>
-              </w:tabs>
-              <w:spacing w:after="60"/>
-              <w:ind w:right="45"/>
-              <w:rPr>
-                <w:rStyle w:val="txt"/>
-                <w:rFonts w:eastAsia="Times New Roman" w:cs="Arial"/>
-                <w:sz w:val="18"/>
-                <w:szCs w:val="16"/>
-              </w:rPr>
-            </w:pPr>
-            <w:proofErr w:type="spellStart"/>
-            <w:r>
-              <w:rPr>
-                <w:rStyle w:val="txt"/>
-                <w:rFonts w:eastAsia="Times New Roman" w:cs="Arial"/>
-                <w:sz w:val="18"/>
-                <w:szCs w:val="16"/>
-              </w:rPr>
-              <w:t>WoS</w:t>
-            </w:r>
-            <w:proofErr w:type="spellEnd"/>
-          </w:p>
-        </w:tc>
-        <w:tc>
-          <w:tcPr>
-            <w:tcW w:w="10091" w:type="dxa"/>
-            <w:hideMark/>
-          </w:tcPr>
-          <w:p>
-            <w:pPr>
-              <w:tabs>
-                <w:tab w:val="center" w:pos="9498"/>
-              </w:tabs>
-              <w:spacing w:after="60"/>
-              <w:ind w:right="45"/>
-              <w:jc w:val="both"/>
-              <w:rPr>
-                <w:rStyle w:val="txt"/>
-                <w:rFonts w:eastAsia="Times New Roman" w:cs="Arial"/>
-                <w:sz w:val="16"/>
-                <w:szCs w:val="16"/>
-              </w:rPr>
-            </w:pPr>
-            <w:r>
-              <w:rPr>
-                <w:rStyle w:val="txt"/>
-                <w:rFonts w:eastAsia="Times New Roman" w:cs="Arial"/>
-                <w:sz w:val="16"/>
-                <w:szCs w:val="16"/>
-              </w:rPr>
-              <w:t>Nombre de citations selon des données de Web of Science.</w:t>
             </w:r>
           </w:p>
         </w:tc>
@@ -2433,7 +2265,7 @@
 </file>
 
 <file path=word/endnotes.xml><?xml version="1.0" encoding="utf-8"?>
-<w:endnotes xmlns:wpc="http://schemas.microsoft.com/office/word/2010/wordprocessingCanvas" xmlns:cx="http://schemas.microsoft.com/office/drawing/2014/chartex" xmlns:cx1="http://schemas.microsoft.com/office/drawing/2015/9/8/chartex" xmlns:cx2="http://schemas.microsoft.com/office/drawing/2015/10/21/chartex" xmlns:cx3="http://schemas.microsoft.com/office/drawing/2016/5/9/chartex" xmlns:cx4="http://schemas.microsoft.com/office/drawing/2016/5/10/chartex" xmlns:cx5="http://schemas.microsoft.com/office/drawing/2016/5/11/chartex" xmlns:cx6="http://schemas.microsoft.com/office/drawing/2016/5/12/chartex" xmlns:cx7="http://schemas.microsoft.com/office/drawing/2016/5/13/chartex" xmlns:cx8="http://schemas.microsoft.com/office/drawing/2016/5/14/chartex" xmlns:mc="http://schemas.openxmlformats.org/markup-compatibility/2006" xmlns:aink="http://schemas.microsoft.com/office/drawing/2016/ink" xmlns:am3d="http://schemas.microsoft.com/office/drawing/2017/model3d" xmlns:o="urn:schemas-microsoft-com:office:office" xmlns:oel="http://schemas.microsoft.com/office/2019/extlst" xmlns:r="http://schemas.openxmlformats.org/officeDocument/2006/relationships" xmlns:m="http://schemas.openxmlformats.org/officeDocument/2006/math" xmlns:v="urn:schemas-microsoft-com:vml" xmlns:wp14="http://schemas.microsoft.com/office/word/2010/wordprocessingDrawing" xmlns:wp="http://schemas.openxmlformats.org/drawingml/2006/wordprocessingDrawing" xmlns:w10="urn:schemas-microsoft-com:office:word" xmlns:w="http://schemas.openxmlformats.org/wordprocessingml/2006/main" xmlns:w14="http://schemas.microsoft.com/office/word/2010/wordml" xmlns:w15="http://schemas.microsoft.com/office/word/2012/wordml" xmlns:w16cex="http://schemas.microsoft.com/office/word/2018/wordml/cex" xmlns:w16cid="http://schemas.microsoft.com/office/word/2016/wordml/cid" xmlns:w16="http://schemas.microsoft.com/office/word/2018/wordml" xmlns:w16sdtdh="http://schemas.microsoft.com/office/word/2020/wordml/sdtdatahash" xmlns:w16se="http://schemas.microsoft.com/office/word/2015/wordml/symex" xmlns:wpg="http://schemas.microsoft.com/office/word/2010/wordprocessingGroup" xmlns:wpi="http://schemas.microsoft.com/office/word/2010/wordprocessingInk" xmlns:wne="http://schemas.microsoft.com/office/word/2006/wordml" xmlns:wps="http://schemas.microsoft.com/office/word/2010/wordprocessingShape" mc:Ignorable="w14 w15 w16se w16cid w16 w16cex w16sdtdh wp14">
+<w:endnotes xmlns:wpc="http://schemas.microsoft.com/office/word/2010/wordprocessingCanvas" xmlns:cx="http://schemas.microsoft.com/office/drawing/2014/chartex" xmlns:cx1="http://schemas.microsoft.com/office/drawing/2015/9/8/chartex" xmlns:cx2="http://schemas.microsoft.com/office/drawing/2015/10/21/chartex" xmlns:cx3="http://schemas.microsoft.com/office/drawing/2016/5/9/chartex" xmlns:cx4="http://schemas.microsoft.com/office/drawing/2016/5/10/chartex" xmlns:cx5="http://schemas.microsoft.com/office/drawing/2016/5/11/chartex" xmlns:cx6="http://schemas.microsoft.com/office/drawing/2016/5/12/chartex" xmlns:cx7="http://schemas.microsoft.com/office/drawing/2016/5/13/chartex" xmlns:cx8="http://schemas.microsoft.com/office/drawing/2016/5/14/chartex" xmlns:mc="http://schemas.openxmlformats.org/markup-compatibility/2006" xmlns:aink="http://schemas.microsoft.com/office/drawing/2016/ink" xmlns:am3d="http://schemas.microsoft.com/office/drawing/2017/model3d" xmlns:o="urn:schemas-microsoft-com:office:office" xmlns:r="http://schemas.openxmlformats.org/officeDocument/2006/relationships" xmlns:m="http://schemas.openxmlformats.org/officeDocument/2006/math" xmlns:v="urn:schemas-microsoft-com:vml" xmlns:wp14="http://schemas.microsoft.com/office/word/2010/wordprocessingDrawing" xmlns:wp="http://schemas.openxmlformats.org/drawingml/2006/wordprocessingDrawing" xmlns:w10="urn:schemas-microsoft-com:office:word" xmlns:w="http://schemas.openxmlformats.org/wordprocessingml/2006/main" xmlns:w14="http://schemas.microsoft.com/office/word/2010/wordml" xmlns:w15="http://schemas.microsoft.com/office/word/2012/wordml" xmlns:w16cex="http://schemas.microsoft.com/office/word/2018/wordml/cex" xmlns:w16cid="http://schemas.microsoft.com/office/word/2016/wordml/cid" xmlns:w16="http://schemas.microsoft.com/office/word/2018/wordml" xmlns:w16sdtdh="http://schemas.microsoft.com/office/word/2020/wordml/sdtdatahash" xmlns:w16se="http://schemas.microsoft.com/office/word/2015/wordml/symex" xmlns:wpg="http://schemas.microsoft.com/office/word/2010/wordprocessingGroup" xmlns:wpi="http://schemas.microsoft.com/office/word/2010/wordprocessingInk" xmlns:wne="http://schemas.microsoft.com/office/word/2006/wordml" xmlns:wps="http://schemas.microsoft.com/office/word/2010/wordprocessingShape" mc:Ignorable="w14 w15 w16se w16cid w16 w16cex w16sdtdh wp14">
   <w:endnote w:type="separator" w:id="-1">
     <w:p>
       <w:pPr>
@@ -2465,7 +2297,7 @@
 </file>
 
 <file path=word/footer1.xml><?xml version="1.0" encoding="utf-8"?>
-<w:ftr xmlns:wpc="http://schemas.microsoft.com/office/word/2010/wordprocessingCanvas" xmlns:cx="http://schemas.microsoft.com/office/drawing/2014/chartex" xmlns:cx1="http://schemas.microsoft.com/office/drawing/2015/9/8/chartex" xmlns:cx2="http://schemas.microsoft.com/office/drawing/2015/10/21/chartex" xmlns:cx3="http://schemas.microsoft.com/office/drawing/2016/5/9/chartex" xmlns:cx4="http://schemas.microsoft.com/office/drawing/2016/5/10/chartex" xmlns:cx5="http://schemas.microsoft.com/office/drawing/2016/5/11/chartex" xmlns:cx6="http://schemas.microsoft.com/office/drawing/2016/5/12/chartex" xmlns:cx7="http://schemas.microsoft.com/office/drawing/2016/5/13/chartex" xmlns:cx8="http://schemas.microsoft.com/office/drawing/2016/5/14/chartex" xmlns:mc="http://schemas.openxmlformats.org/markup-compatibility/2006" xmlns:aink="http://schemas.microsoft.com/office/drawing/2016/ink" xmlns:am3d="http://schemas.microsoft.com/office/drawing/2017/model3d" xmlns:o="urn:schemas-microsoft-com:office:office" xmlns:oel="http://schemas.microsoft.com/office/2019/extlst" xmlns:r="http://schemas.openxmlformats.org/officeDocument/2006/relationships" xmlns:m="http://schemas.openxmlformats.org/officeDocument/2006/math" xmlns:v="urn:schemas-microsoft-com:vml" xmlns:wp14="http://schemas.microsoft.com/office/word/2010/wordprocessingDrawing" xmlns:wp="http://schemas.openxmlformats.org/drawingml/2006/wordprocessingDrawing" xmlns:w10="urn:schemas-microsoft-com:office:word" xmlns:w="http://schemas.openxmlformats.org/wordprocessingml/2006/main" xmlns:w14="http://schemas.microsoft.com/office/word/2010/wordml" xmlns:w15="http://schemas.microsoft.com/office/word/2012/wordml" xmlns:w16cex="http://schemas.microsoft.com/office/word/2018/wordml/cex" xmlns:w16cid="http://schemas.microsoft.com/office/word/2016/wordml/cid" xmlns:w16="http://schemas.microsoft.com/office/word/2018/wordml" xmlns:w16sdtdh="http://schemas.microsoft.com/office/word/2020/wordml/sdtdatahash" xmlns:w16se="http://schemas.microsoft.com/office/word/2015/wordml/symex" xmlns:wpg="http://schemas.microsoft.com/office/word/2010/wordprocessingGroup" xmlns:wpi="http://schemas.microsoft.com/office/word/2010/wordprocessingInk" xmlns:wne="http://schemas.microsoft.com/office/word/2006/wordml" xmlns:wps="http://schemas.microsoft.com/office/word/2010/wordprocessingShape" mc:Ignorable="w14 w15 w16se w16cid w16 w16cex w16sdtdh wp14">
+<w:ftr xmlns:wpc="http://schemas.microsoft.com/office/word/2010/wordprocessingCanvas" xmlns:cx="http://schemas.microsoft.com/office/drawing/2014/chartex" xmlns:cx1="http://schemas.microsoft.com/office/drawing/2015/9/8/chartex" xmlns:cx2="http://schemas.microsoft.com/office/drawing/2015/10/21/chartex" xmlns:cx3="http://schemas.microsoft.com/office/drawing/2016/5/9/chartex" xmlns:cx4="http://schemas.microsoft.com/office/drawing/2016/5/10/chartex" xmlns:cx5="http://schemas.microsoft.com/office/drawing/2016/5/11/chartex" xmlns:cx6="http://schemas.microsoft.com/office/drawing/2016/5/12/chartex" xmlns:cx7="http://schemas.microsoft.com/office/drawing/2016/5/13/chartex" xmlns:cx8="http://schemas.microsoft.com/office/drawing/2016/5/14/chartex" xmlns:mc="http://schemas.openxmlformats.org/markup-compatibility/2006" xmlns:aink="http://schemas.microsoft.com/office/drawing/2016/ink" xmlns:am3d="http://schemas.microsoft.com/office/drawing/2017/model3d" xmlns:o="urn:schemas-microsoft-com:office:office" xmlns:r="http://schemas.openxmlformats.org/officeDocument/2006/relationships" xmlns:m="http://schemas.openxmlformats.org/officeDocument/2006/math" xmlns:v="urn:schemas-microsoft-com:vml" xmlns:wp14="http://schemas.microsoft.com/office/word/2010/wordprocessingDrawing" xmlns:wp="http://schemas.openxmlformats.org/drawingml/2006/wordprocessingDrawing" xmlns:w10="urn:schemas-microsoft-com:office:word" xmlns:w="http://schemas.openxmlformats.org/wordprocessingml/2006/main" xmlns:w14="http://schemas.microsoft.com/office/word/2010/wordml" xmlns:w15="http://schemas.microsoft.com/office/word/2012/wordml" xmlns:w16cex="http://schemas.microsoft.com/office/word/2018/wordml/cex" xmlns:w16cid="http://schemas.microsoft.com/office/word/2016/wordml/cid" xmlns:w16="http://schemas.microsoft.com/office/word/2018/wordml" xmlns:w16sdtdh="http://schemas.microsoft.com/office/word/2020/wordml/sdtdatahash" xmlns:w16se="http://schemas.microsoft.com/office/word/2015/wordml/symex" xmlns:wpg="http://schemas.microsoft.com/office/word/2010/wordprocessingGroup" xmlns:wpi="http://schemas.microsoft.com/office/word/2010/wordprocessingInk" xmlns:wne="http://schemas.microsoft.com/office/word/2006/wordml" xmlns:wps="http://schemas.microsoft.com/office/word/2010/wordprocessingShape" mc:Ignorable="w14 w15 w16se w16cid w16 w16cex w16sdtdh wp14">
   <w:p>
     <w:pPr>
       <w:pStyle w:val="Pieddepage"/>
@@ -2475,7 +2307,7 @@
 </file>
 
 <file path=word/footer2.xml><?xml version="1.0" encoding="utf-8"?>
-<w:ftr xmlns:wpc="http://schemas.microsoft.com/office/word/2010/wordprocessingCanvas" xmlns:cx="http://schemas.microsoft.com/office/drawing/2014/chartex" xmlns:cx1="http://schemas.microsoft.com/office/drawing/2015/9/8/chartex" xmlns:cx2="http://schemas.microsoft.com/office/drawing/2015/10/21/chartex" xmlns:cx3="http://schemas.microsoft.com/office/drawing/2016/5/9/chartex" xmlns:cx4="http://schemas.microsoft.com/office/drawing/2016/5/10/chartex" xmlns:cx5="http://schemas.microsoft.com/office/drawing/2016/5/11/chartex" xmlns:cx6="http://schemas.microsoft.com/office/drawing/2016/5/12/chartex" xmlns:cx7="http://schemas.microsoft.com/office/drawing/2016/5/13/chartex" xmlns:cx8="http://schemas.microsoft.com/office/drawing/2016/5/14/chartex" xmlns:mc="http://schemas.openxmlformats.org/markup-compatibility/2006" xmlns:aink="http://schemas.microsoft.com/office/drawing/2016/ink" xmlns:am3d="http://schemas.microsoft.com/office/drawing/2017/model3d" xmlns:o="urn:schemas-microsoft-com:office:office" xmlns:oel="http://schemas.microsoft.com/office/2019/extlst" xmlns:r="http://schemas.openxmlformats.org/officeDocument/2006/relationships" xmlns:m="http://schemas.openxmlformats.org/officeDocument/2006/math" xmlns:v="urn:schemas-microsoft-com:vml" xmlns:wp14="http://schemas.microsoft.com/office/word/2010/wordprocessingDrawing" xmlns:wp="http://schemas.openxmlformats.org/drawingml/2006/wordprocessingDrawing" xmlns:w10="urn:schemas-microsoft-com:office:word" xmlns:w="http://schemas.openxmlformats.org/wordprocessingml/2006/main" xmlns:w14="http://schemas.microsoft.com/office/word/2010/wordml" xmlns:w15="http://schemas.microsoft.com/office/word/2012/wordml" xmlns:w16cex="http://schemas.microsoft.com/office/word/2018/wordml/cex" xmlns:w16cid="http://schemas.microsoft.com/office/word/2016/wordml/cid" xmlns:w16="http://schemas.microsoft.com/office/word/2018/wordml" xmlns:w16sdtdh="http://schemas.microsoft.com/office/word/2020/wordml/sdtdatahash" xmlns:w16se="http://schemas.microsoft.com/office/word/2015/wordml/symex" xmlns:wpg="http://schemas.microsoft.com/office/word/2010/wordprocessingGroup" xmlns:wpi="http://schemas.microsoft.com/office/word/2010/wordprocessingInk" xmlns:wne="http://schemas.microsoft.com/office/word/2006/wordml" xmlns:wps="http://schemas.microsoft.com/office/word/2010/wordprocessingShape" mc:Ignorable="w14 w15 w16se w16cid w16 w16cex w16sdtdh wp14">
+<w:ftr xmlns:wpc="http://schemas.microsoft.com/office/word/2010/wordprocessingCanvas" xmlns:cx="http://schemas.microsoft.com/office/drawing/2014/chartex" xmlns:cx1="http://schemas.microsoft.com/office/drawing/2015/9/8/chartex" xmlns:cx2="http://schemas.microsoft.com/office/drawing/2015/10/21/chartex" xmlns:cx3="http://schemas.microsoft.com/office/drawing/2016/5/9/chartex" xmlns:cx4="http://schemas.microsoft.com/office/drawing/2016/5/10/chartex" xmlns:cx5="http://schemas.microsoft.com/office/drawing/2016/5/11/chartex" xmlns:cx6="http://schemas.microsoft.com/office/drawing/2016/5/12/chartex" xmlns:cx7="http://schemas.microsoft.com/office/drawing/2016/5/13/chartex" xmlns:cx8="http://schemas.microsoft.com/office/drawing/2016/5/14/chartex" xmlns:mc="http://schemas.openxmlformats.org/markup-compatibility/2006" xmlns:aink="http://schemas.microsoft.com/office/drawing/2016/ink" xmlns:am3d="http://schemas.microsoft.com/office/drawing/2017/model3d" xmlns:o="urn:schemas-microsoft-com:office:office" xmlns:r="http://schemas.openxmlformats.org/officeDocument/2006/relationships" xmlns:m="http://schemas.openxmlformats.org/officeDocument/2006/math" xmlns:v="urn:schemas-microsoft-com:vml" xmlns:wp14="http://schemas.microsoft.com/office/word/2010/wordprocessingDrawing" xmlns:wp="http://schemas.openxmlformats.org/drawingml/2006/wordprocessingDrawing" xmlns:w10="urn:schemas-microsoft-com:office:word" xmlns:w="http://schemas.openxmlformats.org/wordprocessingml/2006/main" xmlns:w14="http://schemas.microsoft.com/office/word/2010/wordml" xmlns:w15="http://schemas.microsoft.com/office/word/2012/wordml" xmlns:w16cex="http://schemas.microsoft.com/office/word/2018/wordml/cex" xmlns:w16cid="http://schemas.microsoft.com/office/word/2016/wordml/cid" xmlns:w16="http://schemas.microsoft.com/office/word/2018/wordml" xmlns:w16sdtdh="http://schemas.microsoft.com/office/word/2020/wordml/sdtdatahash" xmlns:w16se="http://schemas.microsoft.com/office/word/2015/wordml/symex" xmlns:wpg="http://schemas.microsoft.com/office/word/2010/wordprocessingGroup" xmlns:wpi="http://schemas.microsoft.com/office/word/2010/wordprocessingInk" xmlns:wne="http://schemas.microsoft.com/office/word/2006/wordml" xmlns:wps="http://schemas.microsoft.com/office/word/2010/wordprocessingShape" mc:Ignorable="w14 w15 w16se w16cid w16 w16cex w16sdtdh wp14">
   <w:p>
     <w:pPr>
       <w:pStyle w:val="Pieddepage"/>
@@ -2540,7 +2372,7 @@
 </file>
 
 <file path=word/footer3.xml><?xml version="1.0" encoding="utf-8"?>
-<w:ftr xmlns:wpc="http://schemas.microsoft.com/office/word/2010/wordprocessingCanvas" xmlns:cx="http://schemas.microsoft.com/office/drawing/2014/chartex" xmlns:cx1="http://schemas.microsoft.com/office/drawing/2015/9/8/chartex" xmlns:cx2="http://schemas.microsoft.com/office/drawing/2015/10/21/chartex" xmlns:cx3="http://schemas.microsoft.com/office/drawing/2016/5/9/chartex" xmlns:cx4="http://schemas.microsoft.com/office/drawing/2016/5/10/chartex" xmlns:cx5="http://schemas.microsoft.com/office/drawing/2016/5/11/chartex" xmlns:cx6="http://schemas.microsoft.com/office/drawing/2016/5/12/chartex" xmlns:cx7="http://schemas.microsoft.com/office/drawing/2016/5/13/chartex" xmlns:cx8="http://schemas.microsoft.com/office/drawing/2016/5/14/chartex" xmlns:mc="http://schemas.openxmlformats.org/markup-compatibility/2006" xmlns:aink="http://schemas.microsoft.com/office/drawing/2016/ink" xmlns:am3d="http://schemas.microsoft.com/office/drawing/2017/model3d" xmlns:o="urn:schemas-microsoft-com:office:office" xmlns:oel="http://schemas.microsoft.com/office/2019/extlst" xmlns:r="http://schemas.openxmlformats.org/officeDocument/2006/relationships" xmlns:m="http://schemas.openxmlformats.org/officeDocument/2006/math" xmlns:v="urn:schemas-microsoft-com:vml" xmlns:wp14="http://schemas.microsoft.com/office/word/2010/wordprocessingDrawing" xmlns:wp="http://schemas.openxmlformats.org/drawingml/2006/wordprocessingDrawing" xmlns:w10="urn:schemas-microsoft-com:office:word" xmlns:w="http://schemas.openxmlformats.org/wordprocessingml/2006/main" xmlns:w14="http://schemas.microsoft.com/office/word/2010/wordml" xmlns:w15="http://schemas.microsoft.com/office/word/2012/wordml" xmlns:w16cex="http://schemas.microsoft.com/office/word/2018/wordml/cex" xmlns:w16cid="http://schemas.microsoft.com/office/word/2016/wordml/cid" xmlns:w16="http://schemas.microsoft.com/office/word/2018/wordml" xmlns:w16sdtdh="http://schemas.microsoft.com/office/word/2020/wordml/sdtdatahash" xmlns:w16se="http://schemas.microsoft.com/office/word/2015/wordml/symex" xmlns:wpg="http://schemas.microsoft.com/office/word/2010/wordprocessingGroup" xmlns:wpi="http://schemas.microsoft.com/office/word/2010/wordprocessingInk" xmlns:wne="http://schemas.microsoft.com/office/word/2006/wordml" xmlns:wps="http://schemas.microsoft.com/office/word/2010/wordprocessingShape" mc:Ignorable="w14 w15 w16se w16cid w16 w16cex w16sdtdh wp14">
+<w:ftr xmlns:wpc="http://schemas.microsoft.com/office/word/2010/wordprocessingCanvas" xmlns:cx="http://schemas.microsoft.com/office/drawing/2014/chartex" xmlns:cx1="http://schemas.microsoft.com/office/drawing/2015/9/8/chartex" xmlns:cx2="http://schemas.microsoft.com/office/drawing/2015/10/21/chartex" xmlns:cx3="http://schemas.microsoft.com/office/drawing/2016/5/9/chartex" xmlns:cx4="http://schemas.microsoft.com/office/drawing/2016/5/10/chartex" xmlns:cx5="http://schemas.microsoft.com/office/drawing/2016/5/11/chartex" xmlns:cx6="http://schemas.microsoft.com/office/drawing/2016/5/12/chartex" xmlns:cx7="http://schemas.microsoft.com/office/drawing/2016/5/13/chartex" xmlns:cx8="http://schemas.microsoft.com/office/drawing/2016/5/14/chartex" xmlns:mc="http://schemas.openxmlformats.org/markup-compatibility/2006" xmlns:aink="http://schemas.microsoft.com/office/drawing/2016/ink" xmlns:am3d="http://schemas.microsoft.com/office/drawing/2017/model3d" xmlns:o="urn:schemas-microsoft-com:office:office" xmlns:r="http://schemas.openxmlformats.org/officeDocument/2006/relationships" xmlns:m="http://schemas.openxmlformats.org/officeDocument/2006/math" xmlns:v="urn:schemas-microsoft-com:vml" xmlns:wp14="http://schemas.microsoft.com/office/word/2010/wordprocessingDrawing" xmlns:wp="http://schemas.openxmlformats.org/drawingml/2006/wordprocessingDrawing" xmlns:w10="urn:schemas-microsoft-com:office:word" xmlns:w="http://schemas.openxmlformats.org/wordprocessingml/2006/main" xmlns:w14="http://schemas.microsoft.com/office/word/2010/wordml" xmlns:w15="http://schemas.microsoft.com/office/word/2012/wordml" xmlns:w16cex="http://schemas.microsoft.com/office/word/2018/wordml/cex" xmlns:w16cid="http://schemas.microsoft.com/office/word/2016/wordml/cid" xmlns:w16="http://schemas.microsoft.com/office/word/2018/wordml" xmlns:w16sdtdh="http://schemas.microsoft.com/office/word/2020/wordml/sdtdatahash" xmlns:w16se="http://schemas.microsoft.com/office/word/2015/wordml/symex" xmlns:wpg="http://schemas.microsoft.com/office/word/2010/wordprocessingGroup" xmlns:wpi="http://schemas.microsoft.com/office/word/2010/wordprocessingInk" xmlns:wne="http://schemas.microsoft.com/office/word/2006/wordml" xmlns:wps="http://schemas.microsoft.com/office/word/2010/wordprocessingShape" mc:Ignorable="w14 w15 w16se w16cid w16 w16cex w16sdtdh wp14">
   <w:p>
     <w:pPr>
       <w:pStyle w:val="Pieddepage"/>
@@ -2550,7 +2382,7 @@
 </file>
 
 <file path=word/footnotes.xml><?xml version="1.0" encoding="utf-8"?>
-<w:footnotes xmlns:wpc="http://schemas.microsoft.com/office/word/2010/wordprocessingCanvas" xmlns:cx="http://schemas.microsoft.com/office/drawing/2014/chartex" xmlns:cx1="http://schemas.microsoft.com/office/drawing/2015/9/8/chartex" xmlns:cx2="http://schemas.microsoft.com/office/drawing/2015/10/21/chartex" xmlns:cx3="http://schemas.microsoft.com/office/drawing/2016/5/9/chartex" xmlns:cx4="http://schemas.microsoft.com/office/drawing/2016/5/10/chartex" xmlns:cx5="http://schemas.microsoft.com/office/drawing/2016/5/11/chartex" xmlns:cx6="http://schemas.microsoft.com/office/drawing/2016/5/12/chartex" xmlns:cx7="http://schemas.microsoft.com/office/drawing/2016/5/13/chartex" xmlns:cx8="http://schemas.microsoft.com/office/drawing/2016/5/14/chartex" xmlns:mc="http://schemas.openxmlformats.org/markup-compatibility/2006" xmlns:aink="http://schemas.microsoft.com/office/drawing/2016/ink" xmlns:am3d="http://schemas.microsoft.com/office/drawing/2017/model3d" xmlns:o="urn:schemas-microsoft-com:office:office" xmlns:oel="http://schemas.microsoft.com/office/2019/extlst" xmlns:r="http://schemas.openxmlformats.org/officeDocument/2006/relationships" xmlns:m="http://schemas.openxmlformats.org/officeDocument/2006/math" xmlns:v="urn:schemas-microsoft-com:vml" xmlns:wp14="http://schemas.microsoft.com/office/word/2010/wordprocessingDrawing" xmlns:wp="http://schemas.openxmlformats.org/drawingml/2006/wordprocessingDrawing" xmlns:w10="urn:schemas-microsoft-com:office:word" xmlns:w="http://schemas.openxmlformats.org/wordprocessingml/2006/main" xmlns:w14="http://schemas.microsoft.com/office/word/2010/wordml" xmlns:w15="http://schemas.microsoft.com/office/word/2012/wordml" xmlns:w16cex="http://schemas.microsoft.com/office/word/2018/wordml/cex" xmlns:w16cid="http://schemas.microsoft.com/office/word/2016/wordml/cid" xmlns:w16="http://schemas.microsoft.com/office/word/2018/wordml" xmlns:w16sdtdh="http://schemas.microsoft.com/office/word/2020/wordml/sdtdatahash" xmlns:w16se="http://schemas.microsoft.com/office/word/2015/wordml/symex" xmlns:wpg="http://schemas.microsoft.com/office/word/2010/wordprocessingGroup" xmlns:wpi="http://schemas.microsoft.com/office/word/2010/wordprocessingInk" xmlns:wne="http://schemas.microsoft.com/office/word/2006/wordml" xmlns:wps="http://schemas.microsoft.com/office/word/2010/wordprocessingShape" mc:Ignorable="w14 w15 w16se w16cid w16 w16cex w16sdtdh wp14">
+<w:footnotes xmlns:wpc="http://schemas.microsoft.com/office/word/2010/wordprocessingCanvas" xmlns:cx="http://schemas.microsoft.com/office/drawing/2014/chartex" xmlns:cx1="http://schemas.microsoft.com/office/drawing/2015/9/8/chartex" xmlns:cx2="http://schemas.microsoft.com/office/drawing/2015/10/21/chartex" xmlns:cx3="http://schemas.microsoft.com/office/drawing/2016/5/9/chartex" xmlns:cx4="http://schemas.microsoft.com/office/drawing/2016/5/10/chartex" xmlns:cx5="http://schemas.microsoft.com/office/drawing/2016/5/11/chartex" xmlns:cx6="http://schemas.microsoft.com/office/drawing/2016/5/12/chartex" xmlns:cx7="http://schemas.microsoft.com/office/drawing/2016/5/13/chartex" xmlns:cx8="http://schemas.microsoft.com/office/drawing/2016/5/14/chartex" xmlns:mc="http://schemas.openxmlformats.org/markup-compatibility/2006" xmlns:aink="http://schemas.microsoft.com/office/drawing/2016/ink" xmlns:am3d="http://schemas.microsoft.com/office/drawing/2017/model3d" xmlns:o="urn:schemas-microsoft-com:office:office" xmlns:r="http://schemas.openxmlformats.org/officeDocument/2006/relationships" xmlns:m="http://schemas.openxmlformats.org/officeDocument/2006/math" xmlns:v="urn:schemas-microsoft-com:vml" xmlns:wp14="http://schemas.microsoft.com/office/word/2010/wordprocessingDrawing" xmlns:wp="http://schemas.openxmlformats.org/drawingml/2006/wordprocessingDrawing" xmlns:w10="urn:schemas-microsoft-com:office:word" xmlns:w="http://schemas.openxmlformats.org/wordprocessingml/2006/main" xmlns:w14="http://schemas.microsoft.com/office/word/2010/wordml" xmlns:w15="http://schemas.microsoft.com/office/word/2012/wordml" xmlns:w16cex="http://schemas.microsoft.com/office/word/2018/wordml/cex" xmlns:w16cid="http://schemas.microsoft.com/office/word/2016/wordml/cid" xmlns:w16="http://schemas.microsoft.com/office/word/2018/wordml" xmlns:w16sdtdh="http://schemas.microsoft.com/office/word/2020/wordml/sdtdatahash" xmlns:w16se="http://schemas.microsoft.com/office/word/2015/wordml/symex" xmlns:wpg="http://schemas.microsoft.com/office/word/2010/wordprocessingGroup" xmlns:wpi="http://schemas.microsoft.com/office/word/2010/wordprocessingInk" xmlns:wne="http://schemas.microsoft.com/office/word/2006/wordml" xmlns:wps="http://schemas.microsoft.com/office/word/2010/wordprocessingShape" mc:Ignorable="w14 w15 w16se w16cid w16 w16cex w16sdtdh wp14">
   <w:footnote w:type="separator" w:id="-1">
     <w:p>
       <w:pPr>
@@ -2598,7 +2430,7 @@
 </file>
 
 <file path=word/header1.xml><?xml version="1.0" encoding="utf-8"?>
-<w:hdr xmlns:wpc="http://schemas.microsoft.com/office/word/2010/wordprocessingCanvas" xmlns:cx="http://schemas.microsoft.com/office/drawing/2014/chartex" xmlns:cx1="http://schemas.microsoft.com/office/drawing/2015/9/8/chartex" xmlns:cx2="http://schemas.microsoft.com/office/drawing/2015/10/21/chartex" xmlns:cx3="http://schemas.microsoft.com/office/drawing/2016/5/9/chartex" xmlns:cx4="http://schemas.microsoft.com/office/drawing/2016/5/10/chartex" xmlns:cx5="http://schemas.microsoft.com/office/drawing/2016/5/11/chartex" xmlns:cx6="http://schemas.microsoft.com/office/drawing/2016/5/12/chartex" xmlns:cx7="http://schemas.microsoft.com/office/drawing/2016/5/13/chartex" xmlns:cx8="http://schemas.microsoft.com/office/drawing/2016/5/14/chartex" xmlns:mc="http://schemas.openxmlformats.org/markup-compatibility/2006" xmlns:aink="http://schemas.microsoft.com/office/drawing/2016/ink" xmlns:am3d="http://schemas.microsoft.com/office/drawing/2017/model3d" xmlns:o="urn:schemas-microsoft-com:office:office" xmlns:oel="http://schemas.microsoft.com/office/2019/extlst" xmlns:r="http://schemas.openxmlformats.org/officeDocument/2006/relationships" xmlns:m="http://schemas.openxmlformats.org/officeDocument/2006/math" xmlns:v="urn:schemas-microsoft-com:vml" xmlns:wp14="http://schemas.microsoft.com/office/word/2010/wordprocessingDrawing" xmlns:wp="http://schemas.openxmlformats.org/drawingml/2006/wordprocessingDrawing" xmlns:w10="urn:schemas-microsoft-com:office:word" xmlns:w="http://schemas.openxmlformats.org/wordprocessingml/2006/main" xmlns:w14="http://schemas.microsoft.com/office/word/2010/wordml" xmlns:w15="http://schemas.microsoft.com/office/word/2012/wordml" xmlns:w16cex="http://schemas.microsoft.com/office/word/2018/wordml/cex" xmlns:w16cid="http://schemas.microsoft.com/office/word/2016/wordml/cid" xmlns:w16="http://schemas.microsoft.com/office/word/2018/wordml" xmlns:w16sdtdh="http://schemas.microsoft.com/office/word/2020/wordml/sdtdatahash" xmlns:w16se="http://schemas.microsoft.com/office/word/2015/wordml/symex" xmlns:wpg="http://schemas.microsoft.com/office/word/2010/wordprocessingGroup" xmlns:wpi="http://schemas.microsoft.com/office/word/2010/wordprocessingInk" xmlns:wne="http://schemas.microsoft.com/office/word/2006/wordml" xmlns:wps="http://schemas.microsoft.com/office/word/2010/wordprocessingShape" mc:Ignorable="w14 w15 w16se w16cid w16 w16cex w16sdtdh wp14">
+<w:hdr xmlns:wpc="http://schemas.microsoft.com/office/word/2010/wordprocessingCanvas" xmlns:cx="http://schemas.microsoft.com/office/drawing/2014/chartex" xmlns:cx1="http://schemas.microsoft.com/office/drawing/2015/9/8/chartex" xmlns:cx2="http://schemas.microsoft.com/office/drawing/2015/10/21/chartex" xmlns:cx3="http://schemas.microsoft.com/office/drawing/2016/5/9/chartex" xmlns:cx4="http://schemas.microsoft.com/office/drawing/2016/5/10/chartex" xmlns:cx5="http://schemas.microsoft.com/office/drawing/2016/5/11/chartex" xmlns:cx6="http://schemas.microsoft.com/office/drawing/2016/5/12/chartex" xmlns:cx7="http://schemas.microsoft.com/office/drawing/2016/5/13/chartex" xmlns:cx8="http://schemas.microsoft.com/office/drawing/2016/5/14/chartex" xmlns:mc="http://schemas.openxmlformats.org/markup-compatibility/2006" xmlns:aink="http://schemas.microsoft.com/office/drawing/2016/ink" xmlns:am3d="http://schemas.microsoft.com/office/drawing/2017/model3d" xmlns:o="urn:schemas-microsoft-com:office:office" xmlns:r="http://schemas.openxmlformats.org/officeDocument/2006/relationships" xmlns:m="http://schemas.openxmlformats.org/officeDocument/2006/math" xmlns:v="urn:schemas-microsoft-com:vml" xmlns:wp14="http://schemas.microsoft.com/office/word/2010/wordprocessingDrawing" xmlns:wp="http://schemas.openxmlformats.org/drawingml/2006/wordprocessingDrawing" xmlns:w10="urn:schemas-microsoft-com:office:word" xmlns:w="http://schemas.openxmlformats.org/wordprocessingml/2006/main" xmlns:w14="http://schemas.microsoft.com/office/word/2010/wordml" xmlns:w15="http://schemas.microsoft.com/office/word/2012/wordml" xmlns:w16cex="http://schemas.microsoft.com/office/word/2018/wordml/cex" xmlns:w16cid="http://schemas.microsoft.com/office/word/2016/wordml/cid" xmlns:w16="http://schemas.microsoft.com/office/word/2018/wordml" xmlns:w16sdtdh="http://schemas.microsoft.com/office/word/2020/wordml/sdtdatahash" xmlns:w16se="http://schemas.microsoft.com/office/word/2015/wordml/symex" xmlns:wpg="http://schemas.microsoft.com/office/word/2010/wordprocessingGroup" xmlns:wpi="http://schemas.microsoft.com/office/word/2010/wordprocessingInk" xmlns:wne="http://schemas.microsoft.com/office/word/2006/wordml" xmlns:wps="http://schemas.microsoft.com/office/word/2010/wordprocessingShape" mc:Ignorable="w14 w15 w16se w16cid w16 w16cex w16sdtdh wp14">
   <w:p>
     <w:pPr>
       <w:pStyle w:val="En-tte"/>
@@ -2608,7 +2440,7 @@
 </file>
 
 <file path=word/header2.xml><?xml version="1.0" encoding="utf-8"?>
-<w:hdr xmlns:wpc="http://schemas.microsoft.com/office/word/2010/wordprocessingCanvas" xmlns:cx="http://schemas.microsoft.com/office/drawing/2014/chartex" xmlns:cx1="http://schemas.microsoft.com/office/drawing/2015/9/8/chartex" xmlns:cx2="http://schemas.microsoft.com/office/drawing/2015/10/21/chartex" xmlns:cx3="http://schemas.microsoft.com/office/drawing/2016/5/9/chartex" xmlns:cx4="http://schemas.microsoft.com/office/drawing/2016/5/10/chartex" xmlns:cx5="http://schemas.microsoft.com/office/drawing/2016/5/11/chartex" xmlns:cx6="http://schemas.microsoft.com/office/drawing/2016/5/12/chartex" xmlns:cx7="http://schemas.microsoft.com/office/drawing/2016/5/13/chartex" xmlns:cx8="http://schemas.microsoft.com/office/drawing/2016/5/14/chartex" xmlns:mc="http://schemas.openxmlformats.org/markup-compatibility/2006" xmlns:aink="http://schemas.microsoft.com/office/drawing/2016/ink" xmlns:am3d="http://schemas.microsoft.com/office/drawing/2017/model3d" xmlns:o="urn:schemas-microsoft-com:office:office" xmlns:oel="http://schemas.microsoft.com/office/2019/extlst" xmlns:r="http://schemas.openxmlformats.org/officeDocument/2006/relationships" xmlns:m="http://schemas.openxmlformats.org/officeDocument/2006/math" xmlns:v="urn:schemas-microsoft-com:vml" xmlns:wp14="http://schemas.microsoft.com/office/word/2010/wordprocessingDrawing" xmlns:wp="http://schemas.openxmlformats.org/drawingml/2006/wordprocessingDrawing" xmlns:w10="urn:schemas-microsoft-com:office:word" xmlns:w="http://schemas.openxmlformats.org/wordprocessingml/2006/main" xmlns:w14="http://schemas.microsoft.com/office/word/2010/wordml" xmlns:w15="http://schemas.microsoft.com/office/word/2012/wordml" xmlns:w16cex="http://schemas.microsoft.com/office/word/2018/wordml/cex" xmlns:w16cid="http://schemas.microsoft.com/office/word/2016/wordml/cid" xmlns:w16="http://schemas.microsoft.com/office/word/2018/wordml" xmlns:w16sdtdh="http://schemas.microsoft.com/office/word/2020/wordml/sdtdatahash" xmlns:w16se="http://schemas.microsoft.com/office/word/2015/wordml/symex" xmlns:wpg="http://schemas.microsoft.com/office/word/2010/wordprocessingGroup" xmlns:wpi="http://schemas.microsoft.com/office/word/2010/wordprocessingInk" xmlns:wne="http://schemas.microsoft.com/office/word/2006/wordml" xmlns:wps="http://schemas.microsoft.com/office/word/2010/wordprocessingShape" mc:Ignorable="w14 w15 w16se w16cid w16 w16cex w16sdtdh wp14">
+<w:hdr xmlns:wpc="http://schemas.microsoft.com/office/word/2010/wordprocessingCanvas" xmlns:cx="http://schemas.microsoft.com/office/drawing/2014/chartex" xmlns:cx1="http://schemas.microsoft.com/office/drawing/2015/9/8/chartex" xmlns:cx2="http://schemas.microsoft.com/office/drawing/2015/10/21/chartex" xmlns:cx3="http://schemas.microsoft.com/office/drawing/2016/5/9/chartex" xmlns:cx4="http://schemas.microsoft.com/office/drawing/2016/5/10/chartex" xmlns:cx5="http://schemas.microsoft.com/office/drawing/2016/5/11/chartex" xmlns:cx6="http://schemas.microsoft.com/office/drawing/2016/5/12/chartex" xmlns:cx7="http://schemas.microsoft.com/office/drawing/2016/5/13/chartex" xmlns:cx8="http://schemas.microsoft.com/office/drawing/2016/5/14/chartex" xmlns:mc="http://schemas.openxmlformats.org/markup-compatibility/2006" xmlns:aink="http://schemas.microsoft.com/office/drawing/2016/ink" xmlns:am3d="http://schemas.microsoft.com/office/drawing/2017/model3d" xmlns:o="urn:schemas-microsoft-com:office:office" xmlns:r="http://schemas.openxmlformats.org/officeDocument/2006/relationships" xmlns:m="http://schemas.openxmlformats.org/officeDocument/2006/math" xmlns:v="urn:schemas-microsoft-com:vml" xmlns:wp14="http://schemas.microsoft.com/office/word/2010/wordprocessingDrawing" xmlns:wp="http://schemas.openxmlformats.org/drawingml/2006/wordprocessingDrawing" xmlns:w10="urn:schemas-microsoft-com:office:word" xmlns:w="http://schemas.openxmlformats.org/wordprocessingml/2006/main" xmlns:w14="http://schemas.microsoft.com/office/word/2010/wordml" xmlns:w15="http://schemas.microsoft.com/office/word/2012/wordml" xmlns:w16cex="http://schemas.microsoft.com/office/word/2018/wordml/cex" xmlns:w16cid="http://schemas.microsoft.com/office/word/2016/wordml/cid" xmlns:w16="http://schemas.microsoft.com/office/word/2018/wordml" xmlns:w16sdtdh="http://schemas.microsoft.com/office/word/2020/wordml/sdtdatahash" xmlns:w16se="http://schemas.microsoft.com/office/word/2015/wordml/symex" xmlns:wpg="http://schemas.microsoft.com/office/word/2010/wordprocessingGroup" xmlns:wpi="http://schemas.microsoft.com/office/word/2010/wordprocessingInk" xmlns:wne="http://schemas.microsoft.com/office/word/2006/wordml" xmlns:wps="http://schemas.microsoft.com/office/word/2010/wordprocessingShape" mc:Ignorable="w14 w15 w16se w16cid w16 w16cex w16sdtdh wp14">
   <w:p/>
   <w:tbl>
     <w:tblPr>
@@ -2862,7 +2694,7 @@
 </file>
 
 <file path=word/header3.xml><?xml version="1.0" encoding="utf-8"?>
-<w:hdr xmlns:wpc="http://schemas.microsoft.com/office/word/2010/wordprocessingCanvas" xmlns:cx="http://schemas.microsoft.com/office/drawing/2014/chartex" xmlns:cx1="http://schemas.microsoft.com/office/drawing/2015/9/8/chartex" xmlns:cx2="http://schemas.microsoft.com/office/drawing/2015/10/21/chartex" xmlns:cx3="http://schemas.microsoft.com/office/drawing/2016/5/9/chartex" xmlns:cx4="http://schemas.microsoft.com/office/drawing/2016/5/10/chartex" xmlns:cx5="http://schemas.microsoft.com/office/drawing/2016/5/11/chartex" xmlns:cx6="http://schemas.microsoft.com/office/drawing/2016/5/12/chartex" xmlns:cx7="http://schemas.microsoft.com/office/drawing/2016/5/13/chartex" xmlns:cx8="http://schemas.microsoft.com/office/drawing/2016/5/14/chartex" xmlns:mc="http://schemas.openxmlformats.org/markup-compatibility/2006" xmlns:aink="http://schemas.microsoft.com/office/drawing/2016/ink" xmlns:am3d="http://schemas.microsoft.com/office/drawing/2017/model3d" xmlns:o="urn:schemas-microsoft-com:office:office" xmlns:oel="http://schemas.microsoft.com/office/2019/extlst" xmlns:r="http://schemas.openxmlformats.org/officeDocument/2006/relationships" xmlns:m="http://schemas.openxmlformats.org/officeDocument/2006/math" xmlns:v="urn:schemas-microsoft-com:vml" xmlns:wp14="http://schemas.microsoft.com/office/word/2010/wordprocessingDrawing" xmlns:wp="http://schemas.openxmlformats.org/drawingml/2006/wordprocessingDrawing" xmlns:w10="urn:schemas-microsoft-com:office:word" xmlns:w="http://schemas.openxmlformats.org/wordprocessingml/2006/main" xmlns:w14="http://schemas.microsoft.com/office/word/2010/wordml" xmlns:w15="http://schemas.microsoft.com/office/word/2012/wordml" xmlns:w16cex="http://schemas.microsoft.com/office/word/2018/wordml/cex" xmlns:w16cid="http://schemas.microsoft.com/office/word/2016/wordml/cid" xmlns:w16="http://schemas.microsoft.com/office/word/2018/wordml" xmlns:w16sdtdh="http://schemas.microsoft.com/office/word/2020/wordml/sdtdatahash" xmlns:w16se="http://schemas.microsoft.com/office/word/2015/wordml/symex" xmlns:wpg="http://schemas.microsoft.com/office/word/2010/wordprocessingGroup" xmlns:wpi="http://schemas.microsoft.com/office/word/2010/wordprocessingInk" xmlns:wne="http://schemas.microsoft.com/office/word/2006/wordml" xmlns:wps="http://schemas.microsoft.com/office/word/2010/wordprocessingShape" mc:Ignorable="w14 w15 w16se w16cid w16 w16cex w16sdtdh wp14">
+<w:hdr xmlns:wpc="http://schemas.microsoft.com/office/word/2010/wordprocessingCanvas" xmlns:cx="http://schemas.microsoft.com/office/drawing/2014/chartex" xmlns:cx1="http://schemas.microsoft.com/office/drawing/2015/9/8/chartex" xmlns:cx2="http://schemas.microsoft.com/office/drawing/2015/10/21/chartex" xmlns:cx3="http://schemas.microsoft.com/office/drawing/2016/5/9/chartex" xmlns:cx4="http://schemas.microsoft.com/office/drawing/2016/5/10/chartex" xmlns:cx5="http://schemas.microsoft.com/office/drawing/2016/5/11/chartex" xmlns:cx6="http://schemas.microsoft.com/office/drawing/2016/5/12/chartex" xmlns:cx7="http://schemas.microsoft.com/office/drawing/2016/5/13/chartex" xmlns:cx8="http://schemas.microsoft.com/office/drawing/2016/5/14/chartex" xmlns:mc="http://schemas.openxmlformats.org/markup-compatibility/2006" xmlns:aink="http://schemas.microsoft.com/office/drawing/2016/ink" xmlns:am3d="http://schemas.microsoft.com/office/drawing/2017/model3d" xmlns:o="urn:schemas-microsoft-com:office:office" xmlns:r="http://schemas.openxmlformats.org/officeDocument/2006/relationships" xmlns:m="http://schemas.openxmlformats.org/officeDocument/2006/math" xmlns:v="urn:schemas-microsoft-com:vml" xmlns:wp14="http://schemas.microsoft.com/office/word/2010/wordprocessingDrawing" xmlns:wp="http://schemas.openxmlformats.org/drawingml/2006/wordprocessingDrawing" xmlns:w10="urn:schemas-microsoft-com:office:word" xmlns:w="http://schemas.openxmlformats.org/wordprocessingml/2006/main" xmlns:w14="http://schemas.microsoft.com/office/word/2010/wordml" xmlns:w15="http://schemas.microsoft.com/office/word/2012/wordml" xmlns:w16cex="http://schemas.microsoft.com/office/word/2018/wordml/cex" xmlns:w16cid="http://schemas.microsoft.com/office/word/2016/wordml/cid" xmlns:w16="http://schemas.microsoft.com/office/word/2018/wordml" xmlns:w16sdtdh="http://schemas.microsoft.com/office/word/2020/wordml/sdtdatahash" xmlns:w16se="http://schemas.microsoft.com/office/word/2015/wordml/symex" xmlns:wpg="http://schemas.microsoft.com/office/word/2010/wordprocessingGroup" xmlns:wpi="http://schemas.microsoft.com/office/word/2010/wordprocessingInk" xmlns:wne="http://schemas.microsoft.com/office/word/2006/wordml" xmlns:wps="http://schemas.microsoft.com/office/word/2010/wordprocessingShape" mc:Ignorable="w14 w15 w16se w16cid w16 w16cex w16sdtdh wp14">
   <w:p>
     <w:pPr>
       <w:pStyle w:val="En-tte"/>
@@ -2872,7 +2704,7 @@
 </file>
 
 <file path=word/numbering.xml><?xml version="1.0" encoding="utf-8"?>
-<w:numbering xmlns:wpc="http://schemas.microsoft.com/office/word/2010/wordprocessingCanvas" xmlns:cx="http://schemas.microsoft.com/office/drawing/2014/chartex" xmlns:cx1="http://schemas.microsoft.com/office/drawing/2015/9/8/chartex" xmlns:cx2="http://schemas.microsoft.com/office/drawing/2015/10/21/chartex" xmlns:cx3="http://schemas.microsoft.com/office/drawing/2016/5/9/chartex" xmlns:cx4="http://schemas.microsoft.com/office/drawing/2016/5/10/chartex" xmlns:cx5="http://schemas.microsoft.com/office/drawing/2016/5/11/chartex" xmlns:cx6="http://schemas.microsoft.com/office/drawing/2016/5/12/chartex" xmlns:cx7="http://schemas.microsoft.com/office/drawing/2016/5/13/chartex" xmlns:cx8="http://schemas.microsoft.com/office/drawing/2016/5/14/chartex" xmlns:mc="http://schemas.openxmlformats.org/markup-compatibility/2006" xmlns:aink="http://schemas.microsoft.com/office/drawing/2016/ink" xmlns:am3d="http://schemas.microsoft.com/office/drawing/2017/model3d" xmlns:o="urn:schemas-microsoft-com:office:office" xmlns:oel="http://schemas.microsoft.com/office/2019/extlst" xmlns:r="http://schemas.openxmlformats.org/officeDocument/2006/relationships" xmlns:m="http://schemas.openxmlformats.org/officeDocument/2006/math" xmlns:v="urn:schemas-microsoft-com:vml" xmlns:wp14="http://schemas.microsoft.com/office/word/2010/wordprocessingDrawing" xmlns:wp="http://schemas.openxmlformats.org/drawingml/2006/wordprocessingDrawing" xmlns:w10="urn:schemas-microsoft-com:office:word" xmlns:w="http://schemas.openxmlformats.org/wordprocessingml/2006/main" xmlns:w14="http://schemas.microsoft.com/office/word/2010/wordml" xmlns:w15="http://schemas.microsoft.com/office/word/2012/wordml" xmlns:w16cex="http://schemas.microsoft.com/office/word/2018/wordml/cex" xmlns:w16cid="http://schemas.microsoft.com/office/word/2016/wordml/cid" xmlns:w16="http://schemas.microsoft.com/office/word/2018/wordml" xmlns:w16sdtdh="http://schemas.microsoft.com/office/word/2020/wordml/sdtdatahash" xmlns:w16se="http://schemas.microsoft.com/office/word/2015/wordml/symex" xmlns:wpg="http://schemas.microsoft.com/office/word/2010/wordprocessingGroup" xmlns:wpi="http://schemas.microsoft.com/office/word/2010/wordprocessingInk" xmlns:wne="http://schemas.microsoft.com/office/word/2006/wordml" xmlns:wps="http://schemas.microsoft.com/office/word/2010/wordprocessingShape" mc:Ignorable="w14 w15 w16se w16cid w16 w16cex w16sdtdh wp14">
+<w:numbering xmlns:wpc="http://schemas.microsoft.com/office/word/2010/wordprocessingCanvas" xmlns:cx="http://schemas.microsoft.com/office/drawing/2014/chartex" xmlns:cx1="http://schemas.microsoft.com/office/drawing/2015/9/8/chartex" xmlns:cx2="http://schemas.microsoft.com/office/drawing/2015/10/21/chartex" xmlns:cx3="http://schemas.microsoft.com/office/drawing/2016/5/9/chartex" xmlns:cx4="http://schemas.microsoft.com/office/drawing/2016/5/10/chartex" xmlns:cx5="http://schemas.microsoft.com/office/drawing/2016/5/11/chartex" xmlns:cx6="http://schemas.microsoft.com/office/drawing/2016/5/12/chartex" xmlns:cx7="http://schemas.microsoft.com/office/drawing/2016/5/13/chartex" xmlns:cx8="http://schemas.microsoft.com/office/drawing/2016/5/14/chartex" xmlns:mc="http://schemas.openxmlformats.org/markup-compatibility/2006" xmlns:aink="http://schemas.microsoft.com/office/drawing/2016/ink" xmlns:am3d="http://schemas.microsoft.com/office/drawing/2017/model3d" xmlns:o="urn:schemas-microsoft-com:office:office" xmlns:r="http://schemas.openxmlformats.org/officeDocument/2006/relationships" xmlns:m="http://schemas.openxmlformats.org/officeDocument/2006/math" xmlns:v="urn:schemas-microsoft-com:vml" xmlns:wp14="http://schemas.microsoft.com/office/word/2010/wordprocessingDrawing" xmlns:wp="http://schemas.openxmlformats.org/drawingml/2006/wordprocessingDrawing" xmlns:w10="urn:schemas-microsoft-com:office:word" xmlns:w="http://schemas.openxmlformats.org/wordprocessingml/2006/main" xmlns:w14="http://schemas.microsoft.com/office/word/2010/wordml" xmlns:w15="http://schemas.microsoft.com/office/word/2012/wordml" xmlns:w16cex="http://schemas.microsoft.com/office/word/2018/wordml/cex" xmlns:w16cid="http://schemas.microsoft.com/office/word/2016/wordml/cid" xmlns:w16="http://schemas.microsoft.com/office/word/2018/wordml" xmlns:w16sdtdh="http://schemas.microsoft.com/office/word/2020/wordml/sdtdatahash" xmlns:w16se="http://schemas.microsoft.com/office/word/2015/wordml/symex" xmlns:wpg="http://schemas.microsoft.com/office/word/2010/wordprocessingGroup" xmlns:wpi="http://schemas.microsoft.com/office/word/2010/wordprocessingInk" xmlns:wne="http://schemas.microsoft.com/office/word/2006/wordml" xmlns:wps="http://schemas.microsoft.com/office/word/2010/wordprocessingShape" mc:Ignorable="w14 w15 w16se w16cid w16 w16cex w16sdtdh wp14">
   <w:numPicBullet w:numPicBulletId="0">
     <w:pict>
       <v:shapetype id="_x0000_t75" coordsize="21600,21600" o:spt="75" o:preferrelative="t" path="m@4@5l@4@11@9@11@9@5xe" filled="f" stroked="f">
@@ -2894,14 +2726,14 @@
         <v:path o:extrusionok="f" gradientshapeok="t" o:connecttype="rect"/>
         <o:lock v:ext="edit" aspectratio="t"/>
       </v:shapetype>
-      <v:shape id="_x0000_i1044" type="#_x0000_t75" style="width:49.15pt;height:12.75pt;visibility:visible" o:bullet="t">
+      <v:shape id="_x0000_i1102" type="#_x0000_t75" style="width:49.2pt;height:12.6pt;visibility:visible" o:bullet="t">
         <v:imagedata r:id="rId1" o:title=""/>
       </v:shape>
     </w:pict>
   </w:numPicBullet>
   <w:numPicBullet w:numPicBulletId="1">
     <w:pict>
-      <v:shape id="_x0000_i1045" type="#_x0000_t75" style="width:23.65pt;height:37.5pt;visibility:visible" o:bullet="t">
+      <v:shape id="_x0000_i1103" type="#_x0000_t75" style="width:23.4pt;height:37.8pt;visibility:visible" o:bullet="t">
         <v:imagedata r:id="rId2" o:title=""/>
       </v:shape>
     </w:pict>
@@ -4149,37 +3981,37 @@
       </w:rPr>
     </w:lvl>
   </w:abstractNum>
-  <w:num w:numId="1" w16cid:durableId="1256522153">
+  <w:num w:numId="1">
     <w:abstractNumId w:val="3"/>
   </w:num>
-  <w:num w:numId="2" w16cid:durableId="2043436723">
+  <w:num w:numId="2">
     <w:abstractNumId w:val="4"/>
   </w:num>
-  <w:num w:numId="3" w16cid:durableId="912858977">
+  <w:num w:numId="3">
     <w:abstractNumId w:val="10"/>
   </w:num>
-  <w:num w:numId="4" w16cid:durableId="927617940">
+  <w:num w:numId="4">
     <w:abstractNumId w:val="8"/>
   </w:num>
-  <w:num w:numId="5" w16cid:durableId="252394212">
+  <w:num w:numId="5">
     <w:abstractNumId w:val="9"/>
   </w:num>
-  <w:num w:numId="6" w16cid:durableId="2102097403">
+  <w:num w:numId="6">
     <w:abstractNumId w:val="5"/>
   </w:num>
-  <w:num w:numId="7" w16cid:durableId="747925107">
+  <w:num w:numId="7">
     <w:abstractNumId w:val="2"/>
   </w:num>
-  <w:num w:numId="8" w16cid:durableId="373122805">
+  <w:num w:numId="8">
     <w:abstractNumId w:val="0"/>
   </w:num>
-  <w:num w:numId="9" w16cid:durableId="1525099370">
+  <w:num w:numId="9">
     <w:abstractNumId w:val="7"/>
   </w:num>
-  <w:num w:numId="10" w16cid:durableId="1555652209">
+  <w:num w:numId="10">
     <w:abstractNumId w:val="6"/>
   </w:num>
-  <w:num w:numId="11" w16cid:durableId="525338451">
+  <w:num w:numId="11">
     <w:abstractNumId w:val="1"/>
   </w:num>
 </w:numbering>

</xml_diff>